<commit_message>
Another round of changes (Bill, Peter)
</commit_message>
<xml_diff>
--- a/about/bericht-oege18-en.docx
+++ b/about/bericht-oege18-en.docx
@@ -58,8 +58,6 @@
       <w:r>
         <w:t>/Ljubljana and Verona 1818–1822</w:t>
       </w:r>
-      <w:bookmarkStart w:id="0" w:name="_GoBack"/>
-      <w:bookmarkEnd w:id="0"/>
     </w:p>
     <w:p>
       <w:pPr>
@@ -71,7 +69,7 @@
         </w:rPr>
         <w:t>Karin Schneider, Stephan Kurz (Institute for Modern and Contemporary Historical Research at the Austrian Academy of Sciences)</w:t>
       </w:r>
-      <w:bookmarkStart w:id="1" w:name="the-documents"/>
+      <w:bookmarkStart w:id="0" w:name="the-documents"/>
     </w:p>
     <w:p>
       <w:pPr>
@@ -264,7 +262,7 @@
         <w:lastRenderedPageBreak/>
         <w:t xml:space="preserve">The </w:t>
       </w:r>
-      <w:bookmarkEnd w:id="1"/>
+      <w:bookmarkEnd w:id="0"/>
       <w:r>
         <w:t>Congresses</w:t>
       </w:r>
@@ -946,12 +944,12 @@
       <w:pPr>
         <w:pStyle w:val="berschrift11"/>
       </w:pPr>
-      <w:bookmarkStart w:id="3" w:name="transcriptions-in-xml"/>
+      <w:bookmarkStart w:id="2" w:name="transcriptions-in-xml"/>
       <w:r>
         <w:lastRenderedPageBreak/>
         <w:t>Transcriptions in XML</w:t>
       </w:r>
-      <w:bookmarkEnd w:id="3"/>
+      <w:bookmarkEnd w:id="2"/>
     </w:p>
     <w:p>
       <w:pPr>
@@ -1223,11 +1221,11 @@
       <w:pPr>
         <w:pStyle w:val="berschrift11"/>
       </w:pPr>
-      <w:bookmarkStart w:id="4" w:name="interfaces-as-access-paths-to-historical"/>
+      <w:bookmarkStart w:id="3" w:name="interfaces-as-access-paths-to-historical"/>
       <w:r>
         <w:t>Interfaces as access paths to historical documents</w:t>
       </w:r>
-      <w:bookmarkEnd w:id="4"/>
+      <w:bookmarkEnd w:id="3"/>
     </w:p>
     <w:p>
       <w:pPr>
@@ -1242,19 +1240,22 @@
       <w:r>
         <w:t xml:space="preserve"> the </w:t>
       </w:r>
-      <w:proofErr w:type="gramStart"/>
-      <w:r>
-        <w:t xml:space="preserve">above </w:t>
-      </w:r>
-      <w:r>
-        <w:t>mentioned</w:t>
-      </w:r>
-      <w:proofErr w:type="gramEnd"/>
+      <w:r>
+        <w:t>above-mentioned</w:t>
+      </w:r>
       <w:r>
         <w:t xml:space="preserve"> </w:t>
       </w:r>
       <w:r>
-        <w:t xml:space="preserve">arguments for a digital edition there is an even more powerful </w:t>
+        <w:t xml:space="preserve">arguments for a digital </w:t>
+      </w:r>
+      <w:proofErr w:type="gramStart"/>
+      <w:r>
+        <w:t>edition</w:t>
+      </w:r>
+      <w:proofErr w:type="gramEnd"/>
+      <w:r>
+        <w:t xml:space="preserve"> there is an even more powerful </w:t>
       </w:r>
       <w:r>
         <w:t>advantage</w:t>
@@ -1346,13 +1347,11 @@
       <w:r>
         <w:t>form of a map that gives the broader context of post-</w:t>
       </w:r>
-      <w:proofErr w:type="spellStart"/>
-      <w:r>
-        <w:t>napoleonic</w:t>
-      </w:r>
-      <w:proofErr w:type="spellEnd"/>
-      <w:r>
-        <w:t xml:space="preserve"> Europe.</w:t>
+      <w:r>
+        <w:t>N</w:t>
+      </w:r>
+      <w:r>
+        <w:t>apoleonic Europe.</w:t>
       </w:r>
       <w:r>
         <w:rPr>
@@ -1551,237 +1550,234 @@
       <w:pPr>
         <w:pStyle w:val="berschrift11"/>
       </w:pPr>
-      <w:bookmarkStart w:id="5" w:name="technicalities-and-platform-choice"/>
+      <w:bookmarkStart w:id="4" w:name="technicalities-and-platform-choice"/>
       <w:r>
         <w:t>Technicalities and Platform Choice</w:t>
       </w:r>
+      <w:bookmarkEnd w:id="4"/>
+    </w:p>
+    <w:p>
+      <w:pPr>
+        <w:pStyle w:val="FirstParagraph"/>
+      </w:pPr>
+      <w:r>
+        <w:t xml:space="preserve">As the ÖAW-ACDH was </w:t>
+      </w:r>
+      <w:r>
+        <w:t>already</w:t>
+      </w:r>
+      <w:r>
+        <w:t xml:space="preserve"> </w:t>
+      </w:r>
+      <w:r>
+        <w:t xml:space="preserve">taking part in the HRSM-funded project </w:t>
+      </w:r>
+      <w:proofErr w:type="spellStart"/>
+      <w:r>
+        <w:rPr>
+          <w:i/>
+        </w:rPr>
+        <w:t>Kompetenznetzwerk</w:t>
+      </w:r>
+      <w:proofErr w:type="spellEnd"/>
+      <w:r>
+        <w:rPr>
+          <w:i/>
+        </w:rPr>
+        <w:t xml:space="preserve"> </w:t>
+      </w:r>
+      <w:proofErr w:type="spellStart"/>
+      <w:r>
+        <w:rPr>
+          <w:i/>
+        </w:rPr>
+        <w:t>Digitale</w:t>
+      </w:r>
+      <w:proofErr w:type="spellEnd"/>
+      <w:r>
+        <w:rPr>
+          <w:i/>
+        </w:rPr>
+        <w:t xml:space="preserve"> Edition (KONDE)</w:t>
+      </w:r>
+      <w:r>
+        <w:t xml:space="preserve">, and our academic home institute, the Institute for Modern and Contemporary Historical Research (INZ) got involved in this network effort as well, our attention focused on choosing a technical solution for the web application from this </w:t>
+      </w:r>
+      <w:r>
+        <w:t>enviro</w:t>
+      </w:r>
+      <w:r>
+        <w:t>n</w:t>
+      </w:r>
+      <w:r>
+        <w:t>ment</w:t>
+      </w:r>
+      <w:r>
+        <w:t xml:space="preserve">. This predetermined our </w:t>
+      </w:r>
+      <w:r>
+        <w:t xml:space="preserve">decision </w:t>
+      </w:r>
+      <w:r>
+        <w:t xml:space="preserve">to use the </w:t>
+      </w:r>
+      <w:proofErr w:type="spellStart"/>
+      <w:r>
+        <w:rPr>
+          <w:rStyle w:val="VerbatimChar"/>
+        </w:rPr>
+        <w:t>dsebaseapp</w:t>
+      </w:r>
+      <w:proofErr w:type="spellEnd"/>
+      <w:r>
+        <w:t xml:space="preserve"> as a blueprint for developing an application for accessing the TEI edition data. </w:t>
+      </w:r>
+      <w:proofErr w:type="spellStart"/>
+      <w:r>
+        <w:rPr>
+          <w:rStyle w:val="VerbatimChar"/>
+        </w:rPr>
+        <w:t>dsebaseapp</w:t>
+      </w:r>
+      <w:proofErr w:type="spellEnd"/>
+      <w:r>
+        <w:t xml:space="preserve"> (</w:t>
+      </w:r>
+      <w:proofErr w:type="spellStart"/>
+      <w:r>
+        <w:t>dse</w:t>
+      </w:r>
+      <w:proofErr w:type="spellEnd"/>
+      <w:r>
+        <w:t xml:space="preserve"> stands for ‘digital scholarly edition’) was developed by Peter Andorfer at the ÖAW-ACDH as a starting point for edition interfaces, and it is especially suitable for epistolary material since it in itself stems from the application for the letters of Leo Thun-</w:t>
+      </w:r>
+      <w:proofErr w:type="spellStart"/>
+      <w:r>
+        <w:t>Hohenstein</w:t>
+      </w:r>
+      <w:proofErr w:type="spellEnd"/>
+      <w:r>
+        <w:t>.</w:t>
+      </w:r>
+      <w:r>
+        <w:rPr>
+          <w:rStyle w:val="Funotenanker"/>
+        </w:rPr>
+        <w:footnoteReference w:id="12"/>
+      </w:r>
+      <w:r>
+        <w:t xml:space="preserve"> With the assistance of a series of accompanying blog posts,</w:t>
+      </w:r>
+      <w:r>
+        <w:rPr>
+          <w:rStyle w:val="Funotenanker"/>
+        </w:rPr>
+        <w:footnoteReference w:id="13"/>
+      </w:r>
+      <w:r>
+        <w:t xml:space="preserve"> we proceeded to implement </w:t>
+      </w:r>
+      <w:proofErr w:type="spellStart"/>
+      <w:r>
+        <w:rPr>
+          <w:rStyle w:val="VerbatimChar"/>
+        </w:rPr>
+        <w:t>maechtekongresse</w:t>
+      </w:r>
+      <w:proofErr w:type="spellEnd"/>
+      <w:r>
+        <w:t xml:space="preserve"> as an application for the </w:t>
+      </w:r>
+      <w:proofErr w:type="spellStart"/>
+      <w:r>
+        <w:rPr>
+          <w:rStyle w:val="VerbatimChar"/>
+        </w:rPr>
+        <w:t>eXist-db</w:t>
+      </w:r>
+      <w:proofErr w:type="spellEnd"/>
+      <w:r>
+        <w:t xml:space="preserve"> platform</w:t>
+      </w:r>
+      <w:r>
+        <w:t>.</w:t>
+      </w:r>
+      <w:r>
+        <w:rPr>
+          <w:rStyle w:val="Funotenanker"/>
+        </w:rPr>
+        <w:footnoteReference w:id="14"/>
+      </w:r>
+    </w:p>
+    <w:p>
+      <w:pPr>
+        <w:pStyle w:val="Textkrper"/>
+      </w:pPr>
+      <w:r>
+        <w:t xml:space="preserve">This choice has also been influenced by the fact that the amount of data in the edition is relatively small, as it does not include image data and spans </w:t>
+      </w:r>
+      <w:proofErr w:type="gramStart"/>
+      <w:r>
+        <w:t>a total of 115</w:t>
+      </w:r>
+      <w:proofErr w:type="gramEnd"/>
+      <w:r>
+        <w:t xml:space="preserve"> XML documents only. Moreover, due to the fact that there was no additional funding available, the solution to be selected could not be other than “free” (as in software), and the ÖAW-ACDH already had server and network infrastructure in place for using an </w:t>
+      </w:r>
+      <w:proofErr w:type="spellStart"/>
+      <w:r>
+        <w:t>eXist-db</w:t>
+      </w:r>
+      <w:proofErr w:type="spellEnd"/>
+      <w:r>
+        <w:t xml:space="preserve"> approach. In addition, this infrastructure includes the possibility to archive the edition data in ARCHE (A Resource Centre for the </w:t>
+      </w:r>
+      <w:proofErr w:type="spellStart"/>
+      <w:r>
+        <w:t>HumanitiEs</w:t>
+      </w:r>
+      <w:proofErr w:type="spellEnd"/>
+      <w:r>
+        <w:t>).</w:t>
+      </w:r>
+      <w:r>
+        <w:rPr>
+          <w:rStyle w:val="Funotenanker"/>
+        </w:rPr>
+        <w:footnoteReference w:id="15"/>
+      </w:r>
+      <w:r>
+        <w:t xml:space="preserve"> Consequently, there were no viable alternatives available to this whole package.</w:t>
+      </w:r>
+    </w:p>
+    <w:p>
+      <w:pPr>
+        <w:pStyle w:val="Textkrper"/>
+      </w:pPr>
+      <w:r>
+        <w:t xml:space="preserve">The access paths outlined above </w:t>
+      </w:r>
+      <w:proofErr w:type="gramStart"/>
+      <w:r>
+        <w:t>are mostly based</w:t>
+      </w:r>
+      <w:proofErr w:type="gramEnd"/>
+      <w:r>
+        <w:t xml:space="preserve"> on preparatory work from the KONDE consortium, especially drawing from the aforementioned </w:t>
+      </w:r>
+      <w:proofErr w:type="spellStart"/>
+      <w:r>
+        <w:rPr>
+          <w:rStyle w:val="VerbatimChar"/>
+        </w:rPr>
+        <w:t>dsebaseapp</w:t>
+      </w:r>
+      <w:proofErr w:type="spellEnd"/>
+      <w:r>
+        <w:t xml:space="preserve"> package that reused XSLT transformation scripts written by Dario Kampkaspar (both are currently working at the ÖAW-ACDH). Since early 2018, the application was refined in close collaboration between ÖAW-ACDH and INZ.</w:t>
+      </w:r>
+      <w:bookmarkStart w:id="5" w:name="_GoBack"/>
       <w:bookmarkEnd w:id="5"/>
-    </w:p>
-    <w:p>
-      <w:pPr>
-        <w:pStyle w:val="FirstParagraph"/>
-      </w:pPr>
-      <w:r>
-        <w:t xml:space="preserve">As the ÖAW-ACDH was </w:t>
-      </w:r>
-      <w:r>
-        <w:t>already</w:t>
-      </w:r>
-      <w:r>
-        <w:t xml:space="preserve"> </w:t>
-      </w:r>
-      <w:r>
-        <w:t xml:space="preserve">taking part in the HRSM-funded project </w:t>
-      </w:r>
-      <w:proofErr w:type="spellStart"/>
-      <w:r>
-        <w:rPr>
-          <w:i/>
-        </w:rPr>
-        <w:t>Kompetenznetzwerk</w:t>
-      </w:r>
-      <w:proofErr w:type="spellEnd"/>
-      <w:r>
-        <w:rPr>
-          <w:i/>
-        </w:rPr>
-        <w:t xml:space="preserve"> </w:t>
-      </w:r>
-      <w:proofErr w:type="spellStart"/>
-      <w:r>
-        <w:rPr>
-          <w:i/>
-        </w:rPr>
-        <w:t>Digitale</w:t>
-      </w:r>
-      <w:proofErr w:type="spellEnd"/>
-      <w:r>
-        <w:rPr>
-          <w:i/>
-        </w:rPr>
-        <w:t xml:space="preserve"> Edition (KONDE)</w:t>
-      </w:r>
-      <w:r>
-        <w:t xml:space="preserve">, and our academic home institute, the Institute for Modern and Contemporary Historical Research (INZ) got involved in this network effort as well, our attention focused on choosing a technical solution for the web application from this </w:t>
-      </w:r>
-      <w:r>
-        <w:t>enviro</w:t>
-      </w:r>
-      <w:r>
-        <w:t>n</w:t>
-      </w:r>
-      <w:r>
-        <w:t>ment</w:t>
-      </w:r>
-      <w:r>
-        <w:t xml:space="preserve">. This predetermined our </w:t>
-      </w:r>
-      <w:r>
-        <w:t xml:space="preserve">decision </w:t>
-      </w:r>
-      <w:r>
-        <w:t xml:space="preserve">to use the </w:t>
-      </w:r>
-      <w:proofErr w:type="spellStart"/>
-      <w:r>
-        <w:rPr>
-          <w:rStyle w:val="VerbatimChar"/>
-        </w:rPr>
-        <w:t>dsebaseapp</w:t>
-      </w:r>
-      <w:proofErr w:type="spellEnd"/>
-      <w:r>
-        <w:t xml:space="preserve"> as a blueprint for developing an application for accessing the TEI edition data. </w:t>
-      </w:r>
-      <w:proofErr w:type="spellStart"/>
-      <w:r>
-        <w:rPr>
-          <w:rStyle w:val="VerbatimChar"/>
-        </w:rPr>
-        <w:t>dsebaseapp</w:t>
-      </w:r>
-      <w:proofErr w:type="spellEnd"/>
-      <w:r>
-        <w:t xml:space="preserve"> (</w:t>
-      </w:r>
-      <w:proofErr w:type="spellStart"/>
-      <w:r>
-        <w:t>dse</w:t>
-      </w:r>
-      <w:proofErr w:type="spellEnd"/>
-      <w:r>
-        <w:t xml:space="preserve"> stands for ‘digital scholarly edition’) was developed by Peter Andorfer at the ÖAW-ACDH as a starting point for edition interfaces, and it is especially suitable for epistolary material since it in itself stems from the application for the letters of Leo Thun-</w:t>
-      </w:r>
-      <w:proofErr w:type="spellStart"/>
-      <w:r>
-        <w:t>Hohenstein</w:t>
-      </w:r>
-      <w:proofErr w:type="spellEnd"/>
-      <w:r>
-        <w:t>.</w:t>
-      </w:r>
-      <w:r>
-        <w:rPr>
-          <w:rStyle w:val="Funotenanker"/>
-        </w:rPr>
-        <w:footnoteReference w:id="12"/>
-      </w:r>
-      <w:r>
-        <w:t xml:space="preserve"> With the assistance of a series of accompanying blog posts,</w:t>
-      </w:r>
-      <w:r>
-        <w:rPr>
-          <w:rStyle w:val="Funotenanker"/>
-        </w:rPr>
-        <w:footnoteReference w:id="13"/>
-      </w:r>
-      <w:r>
-        <w:t xml:space="preserve"> we proceeded to implement </w:t>
-      </w:r>
-      <w:proofErr w:type="spellStart"/>
-      <w:r>
-        <w:rPr>
-          <w:rStyle w:val="VerbatimChar"/>
-        </w:rPr>
-        <w:t>maechtekongresse</w:t>
-      </w:r>
-      <w:proofErr w:type="spellEnd"/>
-      <w:r>
-        <w:t xml:space="preserve"> as an application for the </w:t>
-      </w:r>
-      <w:proofErr w:type="spellStart"/>
-      <w:r>
-        <w:rPr>
-          <w:rStyle w:val="VerbatimChar"/>
-        </w:rPr>
-        <w:t>eXist-db</w:t>
-      </w:r>
-      <w:proofErr w:type="spellEnd"/>
-      <w:r>
-        <w:t xml:space="preserve"> platform</w:t>
-      </w:r>
-      <w:r>
-        <w:rPr>
-          <w:rStyle w:val="Funotenanker"/>
-        </w:rPr>
-        <w:footnoteReference w:id="14"/>
-      </w:r>
-      <w:proofErr w:type="gramStart"/>
-      <w:r>
-        <w:t xml:space="preserve"> which</w:t>
-      </w:r>
-      <w:proofErr w:type="gramEnd"/>
-      <w:r>
-        <w:t xml:space="preserve"> is notorious in the Digital Humanities context.</w:t>
-      </w:r>
-    </w:p>
-    <w:p>
-      <w:pPr>
-        <w:pStyle w:val="Textkrper"/>
-      </w:pPr>
-      <w:r>
-        <w:t xml:space="preserve">This choice has also been influenced by the fact that the amount of data in the edition is relatively small, as it does not include image data and spans </w:t>
-      </w:r>
-      <w:proofErr w:type="gramStart"/>
-      <w:r>
-        <w:t>a total of 115</w:t>
-      </w:r>
-      <w:proofErr w:type="gramEnd"/>
-      <w:r>
-        <w:t xml:space="preserve"> XML documents only. Moreover, due to the fact that there was no additional funding available, the solution to be selected could not be other than “free” (as in software), and the ÖAW-ACDH already had server and network infrastructure in place for using an </w:t>
-      </w:r>
-      <w:proofErr w:type="spellStart"/>
-      <w:r>
-        <w:t>eXist-db</w:t>
-      </w:r>
-      <w:proofErr w:type="spellEnd"/>
-      <w:r>
-        <w:t xml:space="preserve"> approach. In addition, this infrastructure includes the possibility to archive the edition data in ARCHE (A Resource Centre for the </w:t>
-      </w:r>
-      <w:proofErr w:type="spellStart"/>
-      <w:r>
-        <w:t>HumanitiEs</w:t>
-      </w:r>
-      <w:proofErr w:type="spellEnd"/>
-      <w:r>
-        <w:t>).</w:t>
-      </w:r>
-      <w:r>
-        <w:rPr>
-          <w:rStyle w:val="Funotenanker"/>
-        </w:rPr>
-        <w:footnoteReference w:id="15"/>
-      </w:r>
-      <w:r>
-        <w:t xml:space="preserve"> Consequently, there were no viable alternatives available to this whole package.</w:t>
-      </w:r>
-    </w:p>
-    <w:p>
-      <w:pPr>
-        <w:pStyle w:val="Textkrper"/>
-      </w:pPr>
-      <w:r>
-        <w:t xml:space="preserve">The access paths outlined above </w:t>
-      </w:r>
-      <w:proofErr w:type="gramStart"/>
-      <w:r>
-        <w:t>are mostly based</w:t>
-      </w:r>
-      <w:proofErr w:type="gramEnd"/>
-      <w:r>
-        <w:t xml:space="preserve"> on preparatory work from the KONDE consortium, especially drawing from the aforementioned </w:t>
-      </w:r>
-      <w:proofErr w:type="spellStart"/>
-      <w:r>
-        <w:rPr>
-          <w:rStyle w:val="VerbatimChar"/>
-        </w:rPr>
-        <w:t>dsebaseapp</w:t>
-      </w:r>
-      <w:proofErr w:type="spellEnd"/>
-      <w:r>
-        <w:t xml:space="preserve"> package developed by Peter Andorfer that reused XSLT transformation scripts written by Dario Kampkaspar (both are currently working at the ÖAW-ACDH). Since early 2018, the application was refined in close collaboration between ÖAW-ACDH and INZ.</w:t>
-      </w:r>
     </w:p>
     <w:p>
       <w:pPr>
@@ -2140,7 +2136,7 @@
         <w:rStyle w:val="Seitenzahl"/>
         <w:noProof/>
       </w:rPr>
-      <w:t>2</w:t>
+      <w:t>8</w:t>
     </w:r>
     <w:r>
       <w:rPr>
@@ -2362,7 +2358,7 @@
       <w:pPr>
         <w:pStyle w:val="Funotentext"/>
         <w:rPr>
-          <w:del w:id="2" w:author="Karin" w:date="2019-01-14T10:11:00Z"/>
+          <w:del w:id="1" w:author="Karin" w:date="2019-01-14T10:11:00Z"/>
           <w:lang w:val="en-US"/>
         </w:rPr>
       </w:pPr>
@@ -2381,6 +2377,7 @@
         </w:rPr>
         <w:t xml:space="preserve">See Miroslav </w:t>
       </w:r>
+      <w:proofErr w:type="spellStart"/>
       <w:r>
         <w:rPr>
           <w:rFonts w:ascii="Cambria" w:hAnsi="Cambria"/>
@@ -2401,6 +2398,7 @@
         </w:rPr>
         <w:t>ý</w:t>
       </w:r>
+      <w:proofErr w:type="spellEnd"/>
       <w:r>
         <w:rPr>
           <w:lang w:val="en-US"/>
@@ -2956,6 +2954,21 @@
           <w:t>http://exist-db.org/</w:t>
         </w:r>
       </w:hyperlink>
+      <w:r>
+        <w:rPr>
+          <w:rStyle w:val="Internetverknpfung"/>
+        </w:rPr>
+        <w:t xml:space="preserve">. </w:t>
+      </w:r>
+      <w:r>
+        <w:t>This toolset is n</w:t>
+      </w:r>
+      <w:r>
+        <w:t>otorious in the Digital Humanities context</w:t>
+      </w:r>
+      <w:r>
+        <w:t xml:space="preserve"> for various reasons – our experiences are positive for the most part.</w:t>
+      </w:r>
     </w:p>
   </w:footnote>
   <w:footnote w:id="15">
@@ -2999,8 +3012,28 @@
       <w:r>
         <w:t xml:space="preserve"> </w:t>
       </w:r>
-      <w:r>
-        <w:t>https://github.com/KONDE-AT/</w:t>
+      <w:hyperlink r:id="rId9" w:history="1">
+        <w:r>
+          <w:rPr>
+            <w:rStyle w:val="Internetverknpfung"/>
+          </w:rPr>
+          <w:t>https://github.com/KO</w:t>
+        </w:r>
+        <w:r>
+          <w:rPr>
+            <w:rStyle w:val="Internetverknpfung"/>
+          </w:rPr>
+          <w:t>N</w:t>
+        </w:r>
+        <w:r>
+          <w:rPr>
+            <w:rStyle w:val="Internetverknpfung"/>
+          </w:rPr>
+          <w:t>DE-AT/</w:t>
+        </w:r>
+      </w:hyperlink>
+      <w:r>
+        <w:t xml:space="preserve">. </w:t>
       </w:r>
     </w:p>
   </w:footnote>
@@ -4606,6 +4639,15 @@
       <w:u w:val="single"/>
     </w:rPr>
   </w:style>
+  <w:style w:type="character" w:styleId="BesuchterLink">
+    <w:name w:val="FollowedHyperlink"/>
+    <w:basedOn w:val="Absatz-Standardschriftart"/>
+    <w:rsid w:val="003201FC"/>
+    <w:rPr>
+      <w:color w:val="800080" w:themeColor="followedHyperlink"/>
+      <w:u w:val="single"/>
+    </w:rPr>
+  </w:style>
 </w:styles>
 </file>
 

</xml_diff>

<commit_message>
OGE18 Bericht as sent to Thomas
</commit_message>
<xml_diff>
--- a/about/bericht-oege18-en.docx
+++ b/about/bericht-oege18-en.docx
@@ -1,6 +1,6 @@
 
 <file path=word/document.xml><?xml version="1.0" encoding="utf-8"?>
-<w:document xmlns:wpc="http://schemas.microsoft.com/office/word/2010/wordprocessingCanvas" xmlns:cx="http://schemas.microsoft.com/office/drawing/2014/chartex" xmlns:cx1="http://schemas.microsoft.com/office/drawing/2015/9/8/chartex" xmlns:mc="http://schemas.openxmlformats.org/markup-compatibility/2006" xmlns:o="urn:schemas-microsoft-com:office:office" xmlns:r="http://schemas.openxmlformats.org/officeDocument/2006/relationships" xmlns:m="http://schemas.openxmlformats.org/officeDocument/2006/math" xmlns:v="urn:schemas-microsoft-com:vml" xmlns:wp14="http://schemas.microsoft.com/office/word/2010/wordprocessingDrawing" xmlns:wp="http://schemas.openxmlformats.org/drawingml/2006/wordprocessingDrawing" xmlns:w10="urn:schemas-microsoft-com:office:word" xmlns:w="http://schemas.openxmlformats.org/wordprocessingml/2006/main" xmlns:w14="http://schemas.microsoft.com/office/word/2010/wordml" xmlns:w15="http://schemas.microsoft.com/office/word/2012/wordml" xmlns:w16se="http://schemas.microsoft.com/office/word/2015/wordml/symex" xmlns:wpg="http://schemas.microsoft.com/office/word/2010/wordprocessingGroup" xmlns:wpi="http://schemas.microsoft.com/office/word/2010/wordprocessingInk" xmlns:wne="http://schemas.microsoft.com/office/word/2006/wordml" xmlns:wps="http://schemas.microsoft.com/office/word/2010/wordprocessingShape" mc:Ignorable="w14 w15 w16se wp14">
+<w:document xmlns:wpc="http://schemas.microsoft.com/office/word/2010/wordprocessingCanvas" xmlns:mo="http://schemas.microsoft.com/office/mac/office/2008/main" xmlns:mc="http://schemas.openxmlformats.org/markup-compatibility/2006" xmlns:mv="urn:schemas-microsoft-com:mac:vml" xmlns:o="urn:schemas-microsoft-com:office:office" xmlns:r="http://schemas.openxmlformats.org/officeDocument/2006/relationships" xmlns:m="http://schemas.openxmlformats.org/officeDocument/2006/math" xmlns:v="urn:schemas-microsoft-com:vml" xmlns:wp14="http://schemas.microsoft.com/office/word/2010/wordprocessingDrawing" xmlns:wp="http://schemas.openxmlformats.org/drawingml/2006/wordprocessingDrawing" xmlns:w10="urn:schemas-microsoft-com:office:word" xmlns:w="http://schemas.openxmlformats.org/wordprocessingml/2006/main" xmlns:w14="http://schemas.microsoft.com/office/word/2010/wordml" xmlns:wpg="http://schemas.microsoft.com/office/word/2010/wordprocessingGroup" xmlns:wpi="http://schemas.microsoft.com/office/word/2010/wordprocessingInk" xmlns:wne="http://schemas.microsoft.com/office/word/2006/wordml" xmlns:wps="http://schemas.microsoft.com/office/word/2010/wordprocessingShape" mc:Ignorable="w14 wp14">
   <w:body>
     <w:p>
       <w:pPr>
@@ -40,7 +40,15 @@
         <w:br/>
       </w:r>
       <w:r>
-        <w:t>Digital Edition of the Documents of the Congresses of Aix-la-Chapelle, Troppau/</w:t>
+        <w:t xml:space="preserve">Digital Edition of the Documents of the Congresses of Aix-la-Chapelle, </w:t>
+      </w:r>
+      <w:proofErr w:type="spellStart"/>
+      <w:r>
+        <w:t>Troppau</w:t>
+      </w:r>
+      <w:proofErr w:type="spellEnd"/>
+      <w:r>
+        <w:t>/</w:t>
       </w:r>
       <w:proofErr w:type="spellStart"/>
       <w:r>
@@ -81,7 +89,15 @@
     </w:p>
     <w:p>
       <w:r>
-        <w:t>The congresses of Aix-la-Chapelle (1818), Troppau/</w:t>
+        <w:t xml:space="preserve">The congresses of Aix-la-Chapelle (1818), </w:t>
+      </w:r>
+      <w:proofErr w:type="spellStart"/>
+      <w:r>
+        <w:t>Troppau</w:t>
+      </w:r>
+      <w:proofErr w:type="spellEnd"/>
+      <w:r>
+        <w:t>/</w:t>
       </w:r>
       <w:proofErr w:type="spellStart"/>
       <w:r>
@@ -97,15 +113,7 @@
       </w:r>
       <w:proofErr w:type="spellEnd"/>
       <w:r>
-        <w:t xml:space="preserve">/Ljubljana (1821) and Verona (1822) were crucial for the formation and the functioning of the European State System in the nineteenth century. Nevertheless, these gatherings </w:t>
-      </w:r>
-      <w:proofErr w:type="gramStart"/>
-      <w:r>
-        <w:t>are largely marginalized</w:t>
-      </w:r>
-      <w:proofErr w:type="gramEnd"/>
-      <w:r>
-        <w:t xml:space="preserve"> in historiographical perception</w:t>
+        <w:t>/Ljubljana (1821) and Verona (1822) were crucial for the formation and the functioning of the European State System in the nineteenth century. Nevertheless, these gatherings are largely marginalized in historiographical perception</w:t>
       </w:r>
       <w:r>
         <w:t>s</w:t>
@@ -155,45 +163,13 @@
         <w:t>s</w:t>
       </w:r>
       <w:r>
-        <w:t xml:space="preserve"> impeded research on and analysis of these congresses. In German </w:t>
-      </w:r>
-      <w:proofErr w:type="gramStart"/>
-      <w:r>
-        <w:t>historiography</w:t>
-      </w:r>
-      <w:proofErr w:type="gramEnd"/>
-      <w:r>
-        <w:t xml:space="preserve"> they are perceived as manifestations of reactionary political tendencies after the Congress of Vienna, which are summed up </w:t>
+        <w:t xml:space="preserve"> impeded research on and analysis of these congresses. In German historiography they are perceived as manifestations of reactionary political tendencies after the Congress of Vienna, which are summed up </w:t>
       </w:r>
       <w:r>
         <w:t xml:space="preserve">using </w:t>
       </w:r>
       <w:r>
-        <w:t xml:space="preserve">the pejorative label “Holy Alliance”. Sometimes they </w:t>
-      </w:r>
-      <w:proofErr w:type="gramStart"/>
-      <w:r>
-        <w:t>are discerned</w:t>
-      </w:r>
-      <w:proofErr w:type="gramEnd"/>
-      <w:r>
-        <w:t xml:space="preserve"> as sequels of the Congress of Vienna, which brought no political innovation for the European community of states. And </w:t>
-      </w:r>
-      <w:proofErr w:type="gramStart"/>
-      <w:r>
-        <w:t>last but not least</w:t>
-      </w:r>
-      <w:proofErr w:type="gramEnd"/>
-      <w:r>
-        <w:t xml:space="preserve"> almost no written historical sources of these congresses were available in printed form. Over the years, some of the protocols and memoirs </w:t>
-      </w:r>
-      <w:proofErr w:type="gramStart"/>
-      <w:r>
-        <w:t>have been published</w:t>
-      </w:r>
-      <w:proofErr w:type="gramEnd"/>
-      <w:r>
-        <w:t xml:space="preserve">, but are not easy to access </w:t>
+        <w:t xml:space="preserve">the pejorative label “Holy Alliance”. Sometimes they are discerned as sequels of the Congress of Vienna, which brought no political innovation for the European community of states. And last but not least almost no written historical sources of these congresses were available in printed form. Over the years, some of the protocols and memoirs have been published, but are not easy to access </w:t>
       </w:r>
       <w:r>
         <w:t xml:space="preserve">due to </w:t>
@@ -213,15 +189,7 @@
         <w:pStyle w:val="Textkrper"/>
       </w:pPr>
       <w:r>
-        <w:t xml:space="preserve">This short paper presents the authors’ joint efforts to create a state-of-the-art digital edition of these important historical papers. The first part outlines the historical context and the thematic contents of the documents. In the second </w:t>
-      </w:r>
-      <w:proofErr w:type="gramStart"/>
-      <w:r>
-        <w:t>part</w:t>
-      </w:r>
-      <w:proofErr w:type="gramEnd"/>
-      <w:r>
-        <w:t xml:space="preserve"> we show how we </w:t>
+        <w:t xml:space="preserve">This short paper presents the authors’ joint efforts to create a state-of-the-art digital edition of these important historical papers. The first part outlines the historical context and the thematic contents of the documents. In the second part we show how we </w:t>
       </w:r>
       <w:r>
         <w:t>dealt with the resources</w:t>
@@ -235,23 +203,7 @@
       </w:r>
       <w:proofErr w:type="spellEnd"/>
       <w:r>
-        <w:t xml:space="preserve">’ application, thus initiating both an extended understanding of the historical source material, and – </w:t>
-      </w:r>
-      <w:proofErr w:type="gramStart"/>
-      <w:r>
-        <w:t>not</w:t>
-      </w:r>
-      <w:proofErr w:type="gramEnd"/>
-      <w:r>
-        <w:t xml:space="preserve"> </w:t>
-      </w:r>
-      <w:proofErr w:type="gramStart"/>
-      <w:r>
-        <w:t>less importantly</w:t>
-      </w:r>
-      <w:proofErr w:type="gramEnd"/>
-      <w:r>
-        <w:t xml:space="preserve"> – fostering new discourse on methodologies that make use of the digital paradigm.</w:t>
+        <w:t>’ application, thus initiating both an extended understanding of the historical source material, and – not less importantly – fostering new discourse on methodologies that make use of the digital paradigm.</w:t>
       </w:r>
     </w:p>
     <w:p>
@@ -278,7 +230,15 @@
         <w:t>record</w:t>
       </w:r>
       <w:r>
-        <w:t>s of the Congresses of Aix-la-Chapelle, Troppau/</w:t>
+        <w:t xml:space="preserve">s of the Congresses of Aix-la-Chapelle, </w:t>
+      </w:r>
+      <w:proofErr w:type="spellStart"/>
+      <w:r>
+        <w:t>Troppau</w:t>
+      </w:r>
+      <w:proofErr w:type="spellEnd"/>
+      <w:r>
+        <w:t>/</w:t>
       </w:r>
       <w:proofErr w:type="spellStart"/>
       <w:r>
@@ -340,145 +300,124 @@
         <w:t xml:space="preserve">to </w:t>
       </w:r>
       <w:r>
-        <w:t xml:space="preserve">resources on early nineteenth century European history in the context of what </w:t>
+        <w:t>resources on early nineteenth century European history in the context of what has been dubbed the ‘Concert of Europe’.</w:t>
+      </w:r>
+    </w:p>
+    <w:p>
+      <w:r>
+        <w:t xml:space="preserve">The Concert of Europe developed during the Napoleonic wars. In 1813, the powers contracted in the treaty of Chaumont not to make </w:t>
+      </w:r>
+      <w:r>
+        <w:t>separate</w:t>
+      </w:r>
+      <w:r>
+        <w:t xml:space="preserve"> peace treaties with France but to fight Napoleon until his final defeat. Austria, Great Britain, Prussia and Russia renewe</w:t>
+      </w:r>
+      <w:r>
+        <w:t>d their alliance after Napoleon</w:t>
+      </w:r>
+      <w:r>
+        <w:t xml:space="preserve"> returned from Elba in March 1815, and transformed it in November of the same year into the so-called Quadruple alliance – the nucleus of the European Concert of Powers. Article 6 of this treaty stipulates the periodical convocation of congresses to deal with issues of common European interest. In 1818, France was accepted as partner in the alliance during the Congress of Aix-la-Chapelle and completed the quintet of the five European great powers.</w:t>
+      </w:r>
+    </w:p>
+    <w:p>
+      <w:r>
+        <w:t xml:space="preserve">But the agenda of the Congress of Aix-la-Chapelle </w:t>
+      </w:r>
+      <w:r>
+        <w:t xml:space="preserve">included </w:t>
+      </w:r>
+      <w:r>
+        <w:t xml:space="preserve">not only the reintegration of France into the European state system. It also provided a forum for problems already relevant at the Congress of </w:t>
       </w:r>
       <w:proofErr w:type="gramStart"/>
       <w:r>
-        <w:t>has been dubbed</w:t>
+        <w:t>Vienna which</w:t>
       </w:r>
       <w:proofErr w:type="gramEnd"/>
       <w:r>
-        <w:t xml:space="preserve"> the ‘Concert of Europe’.</w:t>
-      </w:r>
-    </w:p>
-    <w:p>
-      <w:r>
-        <w:t xml:space="preserve">The Concert of Europe developed during the Napoleonic wars. In 1813, the powers contracted in the treaty of Chaumont not to make </w:t>
-      </w:r>
-      <w:r>
-        <w:t>separate</w:t>
-      </w:r>
-      <w:r>
-        <w:t xml:space="preserve"> peace treaties with France but to fight Napoleon until his final defeat. Austria, Great Britain, Prussia and Russia renewe</w:t>
-      </w:r>
-      <w:r>
-        <w:t>d their alliance after Napoleon</w:t>
-      </w:r>
-      <w:r>
-        <w:t xml:space="preserve"> returned from Elba in March 1815, and transformed it in November of the same year into the so-called Quadruple alliance – the nucleus of the European Concert of Powers. Article 6 of this treaty stipulates the periodical convocation of congresses to deal with issues of common European interest. In 1818, France </w:t>
+        <w:t xml:space="preserve"> had not been solved in 1815. In other cases, the powers assumed the role of an arbitrator or an appeal body that mediated controversial issues. </w:t>
+      </w:r>
+    </w:p>
+    <w:p>
+      <w:r>
+        <w:t xml:space="preserve">On the one hand, the diplomats and statesmen present in Aix-la-Chapelle dealt with issues connected to the political </w:t>
       </w:r>
       <w:proofErr w:type="gramStart"/>
       <w:r>
-        <w:t>was accepted</w:t>
+        <w:t>upheavals which</w:t>
       </w:r>
       <w:proofErr w:type="gramEnd"/>
       <w:r>
-        <w:t xml:space="preserve"> as partner in the alliance during the Congress of Aix-la-Chapelle and completed the quintet of the five European great powers.</w:t>
-      </w:r>
-    </w:p>
-    <w:p>
+        <w:t xml:space="preserve"> took place during the Napoleonic wars. These include negotiations about border and custom disputes within the German Confederation, the fate of the Bonaparte family, the question of the ceremonial rank in the diplomatic corps (which had already been discussed in Vienna in 1814/15), and the legal status of the Jews in the German Confederation. Moreover, the plenipotentiaries addressed the conflict between Denmark and Sweden regarding Swedish indemnity payments as part of the obligations contracted in the Treaty of Kiel in January 1814, as well as the complaints of the inhabitants of Monaco against the governmental system initiated by their new prince.</w:t>
+      </w:r>
+    </w:p>
+    <w:p>
+      <w:r>
+        <w:t>On the other hand, some topics negotiated in Aix-la-Chapelle</w:t>
+      </w:r>
+      <w:r>
+        <w:t xml:space="preserve"> also</w:t>
+      </w:r>
+      <w:r>
+        <w:t xml:space="preserve"> had a global or humanitarian character. Following up on their </w:t>
+      </w:r>
+      <w:r>
+        <w:t>negotiations</w:t>
+      </w:r>
+      <w:r>
+        <w:t xml:space="preserve"> at the Vienna Congress, the plenipotentiaries discussed the abolition of the Atlantic slave trade, the fight against the Barbary pirates and the liberation of their Christian prisoners. A new issue related to the global order was South America. The revolutions there as well as the conflict over Montevideo were important points on the agenda of the statesmen and diplomats assembled in Aix-la-Chapelle. Moreover, the plenipotentiaries dealt with the fate of the Swedish ex-queen and her family.</w:t>
+      </w:r>
+    </w:p>
+    <w:p>
+      <w:r>
+        <w:t xml:space="preserve">The congresses of </w:t>
+      </w:r>
+      <w:proofErr w:type="spellStart"/>
+      <w:r>
+        <w:t>Troppau</w:t>
+      </w:r>
+      <w:proofErr w:type="spellEnd"/>
+      <w:r>
+        <w:t>/</w:t>
+      </w:r>
+      <w:proofErr w:type="spellStart"/>
+      <w:r>
+        <w:t>Opava</w:t>
+      </w:r>
+      <w:proofErr w:type="spellEnd"/>
+      <w:r>
+        <w:t xml:space="preserve"> and </w:t>
+      </w:r>
+      <w:proofErr w:type="spellStart"/>
+      <w:r>
+        <w:t>Laibach</w:t>
+      </w:r>
+      <w:proofErr w:type="spellEnd"/>
+      <w:r>
+        <w:t>/Ljubljana (1820/21) differed from the negotiations in Aix-la-Chapelle, as there was only one issue on the agenda: the fear of new revolutions in Europa. In 1820, revolution</w:t>
+      </w:r>
+      <w:r>
+        <w:t>s</w:t>
+      </w:r>
+      <w:r>
+        <w:t xml:space="preserve"> broke out in Spain, Portugal and the Kingdom of the Two </w:t>
+      </w:r>
+      <w:proofErr w:type="spellStart"/>
+      <w:r>
+        <w:t>Sicilies</w:t>
+      </w:r>
+      <w:proofErr w:type="spellEnd"/>
+      <w:r>
+        <w:t xml:space="preserve">. The new governments proclaimed the liberal constitution </w:t>
+      </w:r>
       <w:proofErr w:type="gramStart"/>
       <w:r>
-        <w:t>But</w:t>
+        <w:t>of</w:t>
       </w:r>
       <w:proofErr w:type="gramEnd"/>
       <w:r>
-        <w:t xml:space="preserve"> the agenda of the Congress of Aix-la-Chapelle </w:t>
-      </w:r>
-      <w:r>
-        <w:t xml:space="preserve">included </w:t>
-      </w:r>
-      <w:r>
-        <w:t xml:space="preserve">not only the reintegration of France into the European state system. It also provided a forum for problems already relevant at the Congress of </w:t>
-      </w:r>
-      <w:proofErr w:type="gramStart"/>
-      <w:r>
-        <w:t>Vienna which</w:t>
-      </w:r>
-      <w:proofErr w:type="gramEnd"/>
-      <w:r>
-        <w:t xml:space="preserve"> had not been solved in 1815. In other cases, the powers assumed the role of an arbitrator or an appeal body that mediated controversial issues. </w:t>
-      </w:r>
-    </w:p>
-    <w:p>
-      <w:r>
-        <w:t xml:space="preserve">On the one hand, the diplomats and </w:t>
-      </w:r>
-      <w:proofErr w:type="gramStart"/>
-      <w:r>
-        <w:t>statesmen</w:t>
-      </w:r>
-      <w:proofErr w:type="gramEnd"/>
-      <w:r>
-        <w:t xml:space="preserve"> present in Aix-la-Chapelle dealt with issues connected to the political upheavals which took place during the Napoleonic wars. These include negotiations about border and custom disputes within the German Confederation, the fate of the Bonaparte family, the question of the ceremonial rank in the diplomatic corps (which had already been discussed in Vienna in 1814/15), and the legal status of the Jews in the German Confederation. Moreover, the plenipotentiaries addressed the conflict between Denmark and Sweden regarding Swedish indemnity payments as part of the obligations contracted in the Treaty of Kiel in January 1814, as well as the complaints of the inhabitants of Monaco against the governmental system initiated by their new prince.</w:t>
-      </w:r>
-    </w:p>
-    <w:p>
-      <w:r>
-        <w:t>On the other hand, some topics negotiated in Aix-la-Chapelle</w:t>
-      </w:r>
-      <w:r>
-        <w:t xml:space="preserve"> also</w:t>
-      </w:r>
-      <w:r>
-        <w:t xml:space="preserve"> had a global or humanitarian character. Following up on their </w:t>
-      </w:r>
-      <w:r>
-        <w:t>negotiations</w:t>
-      </w:r>
-      <w:r>
-        <w:t xml:space="preserve"> at the Vienna Congress, the plenipotentiaries discussed the abolition of the Atlantic slave trade, the fight against the Barbary pirates and the liberation of their Christian prisoners. A new issue related to the global order was South America. The revolutions there as well as the conflict over Montevideo were important points on the agenda of the </w:t>
-      </w:r>
-      <w:proofErr w:type="gramStart"/>
-      <w:r>
-        <w:t>statesmen</w:t>
-      </w:r>
-      <w:proofErr w:type="gramEnd"/>
-      <w:r>
-        <w:t xml:space="preserve"> and diplomats assembled in Aix-la-Chapelle. Moreover, the plenipotentiaries dealt with the fate of the Swedish ex-queen and her family.</w:t>
-      </w:r>
-    </w:p>
-    <w:p>
-      <w:r>
-        <w:t>The congresses of Troppau/</w:t>
-      </w:r>
-      <w:proofErr w:type="spellStart"/>
-      <w:r>
-        <w:t>Opava</w:t>
-      </w:r>
-      <w:proofErr w:type="spellEnd"/>
-      <w:r>
-        <w:t xml:space="preserve"> and </w:t>
-      </w:r>
-      <w:proofErr w:type="spellStart"/>
-      <w:r>
-        <w:t>Laibach</w:t>
-      </w:r>
-      <w:proofErr w:type="spellEnd"/>
-      <w:r>
-        <w:t>/Ljubljana (1820/21) differed from the negotiations in Aix-la-Chapelle, as there was only one issue on the agenda: the fear of new revolutions in Europa. In 1820, revolution</w:t>
-      </w:r>
-      <w:r>
-        <w:t>s</w:t>
-      </w:r>
-      <w:r>
-        <w:t xml:space="preserve"> broke out in Spain, Portugal and the Kingdom of the Two </w:t>
-      </w:r>
-      <w:proofErr w:type="spellStart"/>
-      <w:r>
-        <w:t>Sicilies</w:t>
-      </w:r>
-      <w:proofErr w:type="spellEnd"/>
-      <w:r>
-        <w:t xml:space="preserve">. The new governments proclaimed the liberal constitution of Cádiz of 1812, which limited the rights of the monarchical sovereign and – in the view of conservative </w:t>
-      </w:r>
-      <w:proofErr w:type="gramStart"/>
-      <w:r>
-        <w:t>statesmen</w:t>
-      </w:r>
-      <w:proofErr w:type="gramEnd"/>
-      <w:r>
-        <w:t xml:space="preserve"> and traditional monarchs – posed a threat to peace and </w:t>
+        <w:t xml:space="preserve"> Cádiz of 1812, which limited the rights of the monarchical sovereign and – in the view of conservative statesmen and traditional monarchs – posed a threat to peace and </w:t>
       </w:r>
       <w:r>
         <w:lastRenderedPageBreak/>
@@ -488,7 +427,15 @@
         <w:t>era and the connection between f</w:t>
       </w:r>
       <w:r>
-        <w:t>oreign policy and internal political considerations as well. The governments of France and Great Britain both struggled with domestic problems and a strong opposition. Both states did not send official plenipotentiaries, but only observers to Troppau/</w:t>
+        <w:t xml:space="preserve">oreign policy and internal political considerations as well. The governments of France and Great Britain both struggled with domestic problems and a strong opposition. Both states did not send official plenipotentiaries, but only observers to </w:t>
+      </w:r>
+      <w:proofErr w:type="spellStart"/>
+      <w:r>
+        <w:t>Troppau</w:t>
+      </w:r>
+      <w:proofErr w:type="spellEnd"/>
+      <w:r>
+        <w:t>/</w:t>
       </w:r>
       <w:proofErr w:type="spellStart"/>
       <w:r>
@@ -496,15 +443,7 @@
       </w:r>
       <w:proofErr w:type="spellEnd"/>
       <w:r>
-        <w:t xml:space="preserve"> in order not to stir up liberal headwinds at home. Nevertheless, the diplomats and </w:t>
-      </w:r>
-      <w:proofErr w:type="gramStart"/>
-      <w:r>
-        <w:t>statesmen</w:t>
-      </w:r>
-      <w:proofErr w:type="gramEnd"/>
-      <w:r>
-        <w:t xml:space="preserve"> followed the proposal of Austria’s foreign minister Metternich and</w:t>
+        <w:t xml:space="preserve"> in order not to stir up liberal headwinds at home. Nevertheless, the diplomats and statesmen followed the proposal of Austria’s foreign minister Metternich and</w:t>
       </w:r>
       <w:r>
         <w:t>, in 1821,</w:t>
@@ -523,21 +462,21 @@
     </w:p>
     <w:p>
       <w:r>
-        <w:t xml:space="preserve">In 1822, the representatives of the European powers gathered in Verona. </w:t>
-      </w:r>
-      <w:proofErr w:type="gramStart"/>
-      <w:r>
-        <w:t>However</w:t>
-      </w:r>
-      <w:proofErr w:type="gramEnd"/>
-      <w:r>
-        <w:t xml:space="preserve"> in the meantime</w:t>
+        <w:t>In 1822, the representatives of the European powers gathered in Verona. However in the meantime</w:t>
       </w:r>
       <w:r>
         <w:t>,</w:t>
       </w:r>
       <w:r>
-        <w:t xml:space="preserve"> the results of the congresses of Troppau/</w:t>
+        <w:t xml:space="preserve"> the results of the congresses of </w:t>
+      </w:r>
+      <w:proofErr w:type="spellStart"/>
+      <w:r>
+        <w:t>Troppau</w:t>
+      </w:r>
+      <w:proofErr w:type="spellEnd"/>
+      <w:r>
+        <w:t>/</w:t>
       </w:r>
       <w:proofErr w:type="spellStart"/>
       <w:r>
@@ -559,15 +498,7 @@
         <w:t xml:space="preserve">Out of </w:t>
       </w:r>
       <w:r>
-        <w:t xml:space="preserve">the perspective of the French government, these conditions threatened peace and security in France. Therefore, the most important topic on the agenda was the envisaged French military intervention on the Iberian Peninsula. </w:t>
-      </w:r>
-      <w:proofErr w:type="gramStart"/>
-      <w:r>
-        <w:t>But</w:t>
-      </w:r>
-      <w:proofErr w:type="gramEnd"/>
-      <w:r>
-        <w:t xml:space="preserve"> the plenipotentiaries deliberated not only </w:t>
+        <w:t xml:space="preserve">the perspective of the French government, these conditions threatened peace and security in France. Therefore, the most important topic on the agenda was the envisaged French military intervention on the Iberian Peninsula. But the plenipotentiaries deliberated not only </w:t>
       </w:r>
       <w:r>
         <w:t xml:space="preserve">on </w:t>
@@ -587,44 +518,15 @@
       </w:r>
       <w:proofErr w:type="spellEnd"/>
       <w:r>
-        <w:t xml:space="preserve"> and from the Kingdom of Sardinia-Piedmont, after the 1821 revolutions. </w:t>
-      </w:r>
-      <w:proofErr w:type="gramStart"/>
-      <w:r>
-        <w:t>Similar to the proceedings of Aix-la-Chapelle, the diplomats and statesmen assembled in Verona dealt with several political, humanitarian and economic issues of European interest, e.g. the constraint relations between the Ottoman Empire and – closely connected – the Greek war of independence, the Atlantic slave trade, the relation between the European Powers and the former colonies in South America, custom-free river transport as well as the fate and the abode of members of the Bonaparte and Murat family, and legal claims deriving from the Napoleonic era.</w:t>
-      </w:r>
-      <w:proofErr w:type="gramEnd"/>
-    </w:p>
-    <w:p>
-      <w:r>
-        <w:t xml:space="preserve">The Congress of Verona was the last gathering </w:t>
-      </w:r>
-      <w:proofErr w:type="gramStart"/>
-      <w:r>
-        <w:t>on the basis of</w:t>
-      </w:r>
-      <w:proofErr w:type="gramEnd"/>
-      <w:r>
-        <w:t xml:space="preserve"> article 6 of the treaty of the quadruple alliance from 1815. Seven years after the Congress of Vienna, this form of consultation practice </w:t>
-      </w:r>
-      <w:proofErr w:type="gramStart"/>
-      <w:r>
-        <w:t>came to an end</w:t>
-      </w:r>
-      <w:proofErr w:type="gramEnd"/>
-      <w:r>
-        <w:t>. The reasons for this development are complex a</w:t>
-      </w:r>
-      <w:r>
-        <w:t xml:space="preserve">nd </w:t>
-      </w:r>
-      <w:proofErr w:type="gramStart"/>
-      <w:r>
-        <w:t>may be found</w:t>
-      </w:r>
-      <w:proofErr w:type="gramEnd"/>
-      <w:r>
-        <w:t xml:space="preserve"> in the personalities </w:t>
+        <w:t xml:space="preserve"> and from the Kingdom of Sardinia-Piedmont, after the 1821 revolutions. Similar to the proceedings of Aix-la-Chapelle, the diplomats and statesmen assembled in Verona dealt with several political, humanitarian and economic issues of European interest, e.g. the constraint relations between the Ottoman Empire and – closely connected – the Greek war of independence, the Atlantic slave trade, the relation between the European Powers and the former colonies in South America, custom-free river transport as well as the fate and the abode of members of the Bonaparte and Murat family, and legal claims deriving from the Napoleonic era.</w:t>
+      </w:r>
+    </w:p>
+    <w:p>
+      <w:r>
+        <w:t>The Congress of Verona was the last gathering on the basis of article 6 of the treaty of the quadruple alliance from 1815. Seven years after the Congress of Vienna, this form of consultation practice came to an end. The reasons for this development are complex a</w:t>
+      </w:r>
+      <w:r>
+        <w:t xml:space="preserve">nd may be found in the personalities </w:t>
       </w:r>
       <w:r>
         <w:t xml:space="preserve">of the actors, the shift of the political </w:t>
@@ -690,15 +592,7 @@
         <w:t>was not based</w:t>
       </w:r>
       <w:r>
-        <w:t xml:space="preserve"> on firm, institutionalised structures but mainly on the commitment of leading </w:t>
-      </w:r>
-      <w:proofErr w:type="gramStart"/>
-      <w:r>
-        <w:t>statesmen</w:t>
-      </w:r>
-      <w:proofErr w:type="gramEnd"/>
-      <w:r>
-        <w:t xml:space="preserve"> and monarchs, it continued to exist and function up at least until the Crimean War </w:t>
+        <w:t xml:space="preserve"> on firm, institutionalised structures but mainly on the commitment of leading statesmen and monarchs, it continued to exist and function up at least until the Crimean War </w:t>
       </w:r>
       <w:r>
         <w:t xml:space="preserve">that started </w:t>
@@ -719,64 +613,72 @@
     </w:p>
     <w:p>
       <w:r>
-        <w:t xml:space="preserve">The congresses </w:t>
-      </w:r>
-      <w:proofErr w:type="gramStart"/>
-      <w:r>
-        <w:t xml:space="preserve">can be </w:t>
-      </w:r>
-      <w:r>
-        <w:t>interpreted</w:t>
-      </w:r>
-      <w:proofErr w:type="gramEnd"/>
+        <w:t xml:space="preserve">The congresses can be </w:t>
+      </w:r>
+      <w:r>
+        <w:t xml:space="preserve">interpreted </w:t>
+      </w:r>
+      <w:r>
+        <w:t>as diplomatic manifestations of a new approach towards international relations in the first decades of the nineteenth century. As Paul W. Schroeder has pointed out, the European system of powers moved towards cooperation and consensus in the wake of the Napoleonic Wars.</w:t>
+      </w:r>
+      <w:r>
+        <w:rPr>
+          <w:rStyle w:val="Funotenanker"/>
+        </w:rPr>
+        <w:footnoteReference w:id="4"/>
+      </w:r>
+      <w:r>
+        <w:t xml:space="preserve"> The European Concert of Powers institutionalized international conferences to discuss problems concerning Europe and to mediate between conflicting parties to secure peace and tranquillity on the continent. The four congresses after the Congress of Vienna </w:t>
+      </w:r>
+      <w:r>
+        <w:t xml:space="preserve">were </w:t>
+      </w:r>
+      <w:r>
+        <w:t>– besides several ambassadorial conferences – means to achieve these ends.</w:t>
+      </w:r>
+    </w:p>
+    <w:p>
+      <w:pPr>
+        <w:pStyle w:val="berschrift11"/>
+      </w:pPr>
+      <w:r>
+        <w:t>Preliminary works and Cooperation partners</w:t>
+      </w:r>
+    </w:p>
+    <w:p>
+      <w:pPr>
+        <w:pStyle w:val="FirstParagraph"/>
+      </w:pPr>
+      <w:r>
+        <w:t xml:space="preserve">The transcription of the documents related to the congresses started in 2009 as part of the FWF-funded project “Der Wiener </w:t>
+      </w:r>
+      <w:proofErr w:type="spellStart"/>
+      <w:r>
+        <w:t>Kongress</w:t>
+      </w:r>
+      <w:proofErr w:type="spellEnd"/>
+      <w:r>
+        <w:t xml:space="preserve"> und sein </w:t>
+      </w:r>
+      <w:proofErr w:type="spellStart"/>
+      <w:r>
+        <w:t>europäisches</w:t>
+      </w:r>
+      <w:proofErr w:type="spellEnd"/>
       <w:r>
         <w:t xml:space="preserve"> </w:t>
       </w:r>
-      <w:r>
-        <w:t>as diplomatic manifestations of a new approach towards international relations in the first decades of the nineteenth century. As Paul W. Schroeder has pointed out, the European system of powers moved towards cooperation and consensus in the wake of the Napoleonic Wars.</w:t>
-      </w:r>
-      <w:r>
-        <w:rPr>
-          <w:rStyle w:val="Funotenanker"/>
-        </w:rPr>
-        <w:footnoteReference w:id="4"/>
-      </w:r>
-      <w:r>
-        <w:t xml:space="preserve"> The European Concert of Powers institutionalized international conferences to discuss problems concerning Europe and to mediate between conflicting parties to secure peace and tranquillity on the continent. The four congresses after the Congress of Vienna </w:t>
-      </w:r>
-      <w:r>
-        <w:t xml:space="preserve">were </w:t>
-      </w:r>
-      <w:r>
-        <w:t>– besides several ambassadorial conferences – means to achieve these ends.</w:t>
-      </w:r>
-    </w:p>
-    <w:p>
-      <w:pPr>
-        <w:pStyle w:val="berschrift11"/>
-      </w:pPr>
-      <w:r>
-        <w:t>Preliminary works and Cooperation partners</w:t>
-      </w:r>
-    </w:p>
-    <w:p>
-      <w:pPr>
-        <w:pStyle w:val="FirstParagraph"/>
-      </w:pPr>
-      <w:r>
-        <w:t xml:space="preserve">The transcription of the documents related to the congresses started in 2009 as part of the FWF-funded project “Der Wiener </w:t>
-      </w:r>
-      <w:proofErr w:type="spellStart"/>
-      <w:r>
-        <w:t>Kongress</w:t>
-      </w:r>
-      <w:proofErr w:type="spellEnd"/>
-      <w:r>
-        <w:t xml:space="preserve"> und sein </w:t>
-      </w:r>
-      <w:proofErr w:type="spellStart"/>
-      <w:r>
-        <w:t>europäisches</w:t>
+      <w:proofErr w:type="spellStart"/>
+      <w:r>
+        <w:t>Friedenssystem</w:t>
+      </w:r>
+      <w:proofErr w:type="spellEnd"/>
+      <w:r>
+        <w:t xml:space="preserve">”, headed by </w:t>
+      </w:r>
+      <w:proofErr w:type="spellStart"/>
+      <w:r>
+        <w:t>Reinhard</w:t>
       </w:r>
       <w:proofErr w:type="spellEnd"/>
       <w:r>
@@ -784,15 +686,31 @@
       </w:r>
       <w:proofErr w:type="spellStart"/>
       <w:r>
-        <w:t>Friedenssystem</w:t>
-      </w:r>
-      <w:proofErr w:type="spellEnd"/>
-      <w:r>
-        <w:t xml:space="preserve">”, headed by </w:t>
-      </w:r>
-      <w:proofErr w:type="spellStart"/>
-      <w:r>
-        <w:t>Reinhard</w:t>
+        <w:t>Stauber</w:t>
+      </w:r>
+      <w:proofErr w:type="spellEnd"/>
+      <w:r>
+        <w:t xml:space="preserve"> (University of Klagenfurt). Karin Schneider finished this work in the scope of her project “Die </w:t>
+      </w:r>
+      <w:proofErr w:type="spellStart"/>
+      <w:r>
+        <w:t>Kongresse</w:t>
+      </w:r>
+      <w:proofErr w:type="spellEnd"/>
+      <w:r>
+        <w:t xml:space="preserve"> von Troppau und </w:t>
+      </w:r>
+      <w:proofErr w:type="spellStart"/>
+      <w:r>
+        <w:t>Laibach</w:t>
+      </w:r>
+      <w:proofErr w:type="spellEnd"/>
+      <w:r>
+        <w:t xml:space="preserve"> 1820/21”, funded by the FWF, too. Initially it was intended to publish the documents in a printed edition in the series of the “</w:t>
+      </w:r>
+      <w:proofErr w:type="spellStart"/>
+      <w:r>
+        <w:t>Kommission</w:t>
       </w:r>
       <w:proofErr w:type="spellEnd"/>
       <w:r>
@@ -800,46 +718,6 @@
       </w:r>
       <w:proofErr w:type="spellStart"/>
       <w:r>
-        <w:t>Stauber</w:t>
-      </w:r>
-      <w:proofErr w:type="spellEnd"/>
-      <w:r>
-        <w:t xml:space="preserve"> (University of Klagenfurt). Karin Schneider finished this work in the scope of her project “Die </w:t>
-      </w:r>
-      <w:proofErr w:type="spellStart"/>
-      <w:r>
-        <w:t>Kongresse</w:t>
-      </w:r>
-      <w:proofErr w:type="spellEnd"/>
-      <w:r>
-        <w:t xml:space="preserve"> von Troppau und </w:t>
-      </w:r>
-      <w:proofErr w:type="spellStart"/>
-      <w:r>
-        <w:t>Laibach</w:t>
-      </w:r>
-      <w:proofErr w:type="spellEnd"/>
-      <w:r>
-        <w:t xml:space="preserve"> 1820/21”, funded by the FWF, too. Initially it </w:t>
-      </w:r>
-      <w:proofErr w:type="gramStart"/>
-      <w:r>
-        <w:t>was intended</w:t>
-      </w:r>
-      <w:proofErr w:type="gramEnd"/>
-      <w:r>
-        <w:t xml:space="preserve"> to publish the documents in a printed edition in the series of the “</w:t>
-      </w:r>
-      <w:proofErr w:type="spellStart"/>
-      <w:r>
-        <w:t>Kommission</w:t>
-      </w:r>
-      <w:proofErr w:type="spellEnd"/>
-      <w:r>
-        <w:t xml:space="preserve"> </w:t>
-      </w:r>
-      <w:proofErr w:type="spellStart"/>
-      <w:r>
         <w:t>für</w:t>
       </w:r>
       <w:proofErr w:type="spellEnd"/>
@@ -860,15 +738,7 @@
       </w:r>
       <w:proofErr w:type="spellEnd"/>
       <w:r>
-        <w:t xml:space="preserve">”. </w:t>
-      </w:r>
-      <w:proofErr w:type="gramStart"/>
-      <w:r>
-        <w:t>But</w:t>
-      </w:r>
-      <w:proofErr w:type="gramEnd"/>
-      <w:r>
-        <w:t xml:space="preserve"> </w:t>
+        <w:t xml:space="preserve">”. But </w:t>
       </w:r>
       <w:r>
         <w:t>given</w:t>
@@ -965,29 +835,161 @@
         <w:footnoteReference w:id="6"/>
       </w:r>
       <w:r>
-        <w:t xml:space="preserve"> Given that in almost all cases there are only singular archival records available as source materials, this is an adequate solution that did not require </w:t>
+        <w:t xml:space="preserve"> Given that in almost all cases there are only singular archival records available as source materials, this is an adequate solution that did not require too much additional manual </w:t>
+      </w:r>
+      <w:proofErr w:type="spellStart"/>
+      <w:r>
+        <w:t>markup</w:t>
+      </w:r>
+      <w:proofErr w:type="spellEnd"/>
+      <w:r>
+        <w:t xml:space="preserve"> effort.</w:t>
+      </w:r>
+      <w:r>
+        <w:rPr>
+          <w:rStyle w:val="Funotenanker"/>
+        </w:rPr>
+        <w:footnoteReference w:id="7"/>
+      </w:r>
+    </w:p>
+    <w:p>
+      <w:pPr>
+        <w:pStyle w:val="Textkrper"/>
+      </w:pPr>
+      <w:r>
+        <w:t>From the perspective of editorial scholarship, the ‘</w:t>
+      </w:r>
+      <w:proofErr w:type="spellStart"/>
+      <w:r>
+        <w:t>Mächtekongresse</w:t>
+      </w:r>
+      <w:proofErr w:type="spellEnd"/>
+      <w:r>
+        <w:t xml:space="preserve">’ edition does follow the guidelines and good </w:t>
+      </w:r>
+      <w:r>
+        <w:t xml:space="preserve">standard </w:t>
+      </w:r>
+      <w:r>
+        <w:t>practices necessary to produce accurate textual representation of the documents.</w:t>
+      </w:r>
+    </w:p>
+    <w:p>
+      <w:pPr>
+        <w:pStyle w:val="Textkrper"/>
+      </w:pPr>
+      <w:r>
+        <w:t>In order to achieve this, a subset of the TEI namespace had to be used.</w:t>
+      </w:r>
+      <w:r>
+        <w:rPr>
+          <w:rStyle w:val="Funotenanker"/>
+        </w:rPr>
+        <w:footnoteReference w:id="8"/>
+      </w:r>
+    </w:p>
+    <w:p>
+      <w:pPr>
+        <w:pStyle w:val="Textkrper"/>
+      </w:pPr>
+      <w:r>
+        <w:t xml:space="preserve">In this short overview, we cannot go into detail on the elements used, but we point out that the TEI files are readily available for download both from the individual document’s metadata header block and through </w:t>
+      </w:r>
+      <w:proofErr w:type="spellStart"/>
+      <w:r>
+        <w:t>RestXQ</w:t>
+      </w:r>
+      <w:proofErr w:type="spellEnd"/>
+      <w:r>
+        <w:t>.</w:t>
+      </w:r>
+    </w:p>
+    <w:p>
+      <w:pPr>
+        <w:pStyle w:val="Textkrper"/>
+      </w:pPr>
+      <w:r>
+        <w:t xml:space="preserve">The most frequent textual phenomena encountered in the edition files include: contemporary additions and deletions, changes of scribes, recordings of paper damage and additions and supplements by the editor. To add to the functionality of the resulting web application and root linked data deep in </w:t>
+      </w:r>
+      <w:r>
+        <w:t>the edition’s fabric</w:t>
+      </w:r>
+      <w:r>
+        <w:t xml:space="preserve">, references to named entities such as persons, places and institutions have been added as well. The edition currently distinguishes between directly mentioned </w:t>
+      </w:r>
+      <w:r>
+        <w:rPr>
+          <w:rStyle w:val="VerbatimChar"/>
+        </w:rPr>
+        <w:t>[</w:t>
+      </w:r>
+      <w:proofErr w:type="spellStart"/>
+      <w:r>
+        <w:rPr>
+          <w:rStyle w:val="VerbatimChar"/>
+        </w:rPr>
+        <w:t>pers|org|</w:t>
       </w:r>
       <w:proofErr w:type="gramStart"/>
       <w:r>
-        <w:t>too much additional</w:t>
+        <w:rPr>
+          <w:rStyle w:val="VerbatimChar"/>
+        </w:rPr>
+        <w:t>place</w:t>
+      </w:r>
+      <w:proofErr w:type="spellEnd"/>
+      <w:r>
+        <w:rPr>
+          <w:rStyle w:val="VerbatimChar"/>
+        </w:rPr>
+        <w:t>]Name</w:t>
+      </w:r>
+      <w:r>
+        <w:t>s</w:t>
       </w:r>
       <w:proofErr w:type="gramEnd"/>
       <w:r>
-        <w:t xml:space="preserve"> manual </w:t>
-      </w:r>
-      <w:proofErr w:type="spellStart"/>
-      <w:r>
-        <w:t>markup</w:t>
-      </w:r>
-      <w:proofErr w:type="spellEnd"/>
-      <w:r>
-        <w:t xml:space="preserve"> effort.</w:t>
+        <w:t xml:space="preserve"> and references to the </w:t>
+      </w:r>
+      <w:r>
+        <w:t xml:space="preserve">entity </w:t>
+      </w:r>
+      <w:r>
+        <w:t xml:space="preserve">meant (e.g. </w:t>
+      </w:r>
+      <w:proofErr w:type="spellStart"/>
+      <w:r>
+        <w:rPr>
+          <w:rStyle w:val="VerbatimChar"/>
+        </w:rPr>
+        <w:t>persName</w:t>
+      </w:r>
+      <w:proofErr w:type="spellEnd"/>
+      <w:r>
+        <w:t xml:space="preserve"> is used if a part of a person’s proper name is mentioned, whereas a reference to the same person without explicit naming is encoded as </w:t>
+      </w:r>
+      <w:proofErr w:type="spellStart"/>
+      <w:r>
+        <w:rPr>
+          <w:rStyle w:val="VerbatimChar"/>
+        </w:rPr>
+        <w:t>rs</w:t>
+      </w:r>
+      <w:proofErr w:type="spellEnd"/>
+      <w:r>
+        <w:rPr>
+          <w:rStyle w:val="VerbatimChar"/>
+        </w:rPr>
+        <w:t xml:space="preserve"> type="person"</w:t>
+      </w:r>
+      <w:r>
+        <w:t>).</w:t>
       </w:r>
       <w:r>
         <w:rPr>
           <w:rStyle w:val="Funotenanker"/>
         </w:rPr>
-        <w:footnoteReference w:id="7"/>
+        <w:footnoteReference w:id="9"/>
       </w:r>
     </w:p>
     <w:p>
@@ -995,201 +997,35 @@
         <w:pStyle w:val="Textkrper"/>
       </w:pPr>
       <w:r>
-        <w:t>From the perspective of editorial scholarship, the ‘</w:t>
-      </w:r>
-      <w:proofErr w:type="spellStart"/>
-      <w:r>
-        <w:t>Mächtekongresse</w:t>
-      </w:r>
-      <w:proofErr w:type="spellEnd"/>
-      <w:r>
-        <w:t xml:space="preserve">’ edition does follow the guidelines and good </w:t>
-      </w:r>
-      <w:r>
-        <w:t xml:space="preserve">standard </w:t>
-      </w:r>
-      <w:r>
-        <w:t>practices necessary to produce accurate textual representation of the documents.</w:t>
-      </w:r>
-    </w:p>
-    <w:p>
-      <w:pPr>
-        <w:pStyle w:val="Textkrper"/>
-      </w:pPr>
-      <w:r>
-        <w:t xml:space="preserve">In order to achieve this, a subset of the TEI namespace had to </w:t>
+        <w:t>Up to three scientific apparatus</w:t>
+      </w:r>
+      <w:r>
+        <w:t>es</w:t>
+      </w:r>
+      <w:r>
+        <w:t xml:space="preserve"> are displayed throughout the edition documents: </w:t>
+      </w:r>
+      <w:r>
+        <w:t>t</w:t>
+      </w:r>
+      <w:r>
+        <w:t>he editorial apparatus including commentary and notes on context is being counted numerically (1, 2, 3</w:t>
       </w:r>
       <w:proofErr w:type="gramStart"/>
       <w:r>
-        <w:t>be used</w:t>
+        <w:t>, …)</w:t>
       </w:r>
       <w:proofErr w:type="gramEnd"/>
       <w:r>
-        <w:t>.</w:t>
-      </w:r>
-      <w:r>
-        <w:rPr>
-          <w:rStyle w:val="Funotenanker"/>
-        </w:rPr>
-        <w:footnoteReference w:id="8"/>
-      </w:r>
-    </w:p>
-    <w:p>
-      <w:pPr>
-        <w:pStyle w:val="Textkrper"/>
-      </w:pPr>
-      <w:r>
-        <w:t xml:space="preserve">In this short overview, we cannot go into detail on the elements used, but we point out that the TEI files are readily available for download both from the individual document’s metadata header block and through </w:t>
-      </w:r>
-      <w:proofErr w:type="spellStart"/>
-      <w:r>
-        <w:t>RestXQ</w:t>
-      </w:r>
-      <w:proofErr w:type="spellEnd"/>
-      <w:r>
-        <w:t>.</w:t>
-      </w:r>
-    </w:p>
-    <w:p>
-      <w:pPr>
-        <w:pStyle w:val="Textkrper"/>
-      </w:pPr>
-      <w:r>
-        <w:t xml:space="preserve">The most frequent textual phenomena encountered in the edition files </w:t>
+        <w:t>. As soon as notes are present in the source documents, those are distinguished by alphabetical indexes (a, b, c</w:t>
       </w:r>
       <w:proofErr w:type="gramStart"/>
       <w:r>
-        <w:t>include:</w:t>
+        <w:t>, …)</w:t>
       </w:r>
       <w:proofErr w:type="gramEnd"/>
       <w:r>
-        <w:t xml:space="preserve"> contemporary additions and deletions, changes of scribes, recordings of paper damage and additions and supplements by the editor. To add to the functionality of the resulting web application and </w:t>
-      </w:r>
-      <w:proofErr w:type="gramStart"/>
-      <w:r>
-        <w:t>root linked</w:t>
-      </w:r>
-      <w:proofErr w:type="gramEnd"/>
-      <w:r>
-        <w:t xml:space="preserve"> data deep in </w:t>
-      </w:r>
-      <w:r>
-        <w:t>the edition’s fabric</w:t>
-      </w:r>
-      <w:r>
-        <w:t xml:space="preserve">, references to named entities such as persons, places and institutions have been added as well. The edition currently distinguishes between directly mentioned </w:t>
-      </w:r>
-      <w:r>
-        <w:rPr>
-          <w:rStyle w:val="VerbatimChar"/>
-        </w:rPr>
-        <w:t>[</w:t>
-      </w:r>
-      <w:proofErr w:type="spellStart"/>
-      <w:r>
-        <w:rPr>
-          <w:rStyle w:val="VerbatimChar"/>
-        </w:rPr>
-        <w:t>pers|org|place</w:t>
-      </w:r>
-      <w:proofErr w:type="spellEnd"/>
-      <w:proofErr w:type="gramStart"/>
-      <w:r>
-        <w:rPr>
-          <w:rStyle w:val="VerbatimChar"/>
-        </w:rPr>
-        <w:t>]Name</w:t>
-      </w:r>
-      <w:r>
-        <w:t>s</w:t>
-      </w:r>
-      <w:proofErr w:type="gramEnd"/>
-      <w:r>
-        <w:t xml:space="preserve"> and references to the </w:t>
-      </w:r>
-      <w:r>
-        <w:t xml:space="preserve">entity </w:t>
-      </w:r>
-      <w:r>
-        <w:t xml:space="preserve">meant (e.g. </w:t>
-      </w:r>
-      <w:proofErr w:type="spellStart"/>
-      <w:r>
-        <w:rPr>
-          <w:rStyle w:val="VerbatimChar"/>
-        </w:rPr>
-        <w:t>persName</w:t>
-      </w:r>
-      <w:proofErr w:type="spellEnd"/>
-      <w:r>
-        <w:t xml:space="preserve"> is used if a part of a person’s proper name is mentioned, whereas a reference to the same person without explicit naming is encoded as </w:t>
-      </w:r>
-      <w:proofErr w:type="spellStart"/>
-      <w:r>
-        <w:rPr>
-          <w:rStyle w:val="VerbatimChar"/>
-        </w:rPr>
-        <w:t>rs</w:t>
-      </w:r>
-      <w:proofErr w:type="spellEnd"/>
-      <w:r>
-        <w:rPr>
-          <w:rStyle w:val="VerbatimChar"/>
-        </w:rPr>
-        <w:t xml:space="preserve"> type="person"</w:t>
-      </w:r>
-      <w:r>
-        <w:t>).</w:t>
-      </w:r>
-      <w:r>
-        <w:rPr>
-          <w:rStyle w:val="Funotenanker"/>
-        </w:rPr>
-        <w:footnoteReference w:id="9"/>
-      </w:r>
-    </w:p>
-    <w:p>
-      <w:pPr>
-        <w:pStyle w:val="Textkrper"/>
-      </w:pPr>
-      <w:r>
-        <w:t>Up to three scientific apparatus</w:t>
-      </w:r>
-      <w:r>
-        <w:t>es</w:t>
-      </w:r>
-      <w:r>
-        <w:t xml:space="preserve"> are displayed throughout the edition documents: </w:t>
-      </w:r>
-      <w:r>
-        <w:t>t</w:t>
-      </w:r>
-      <w:r>
-        <w:t xml:space="preserve">he editorial apparatus including commentary and notes on context is being counted numerically (1, 2, </w:t>
-      </w:r>
-      <w:proofErr w:type="gramStart"/>
-      <w:r>
-        <w:t>3, …)</w:t>
-      </w:r>
-      <w:proofErr w:type="gramEnd"/>
-      <w:r>
-        <w:t xml:space="preserve">. As soon as notes are present in the source documents, those are distinguished by alphabetical indexes (a, b, </w:t>
-      </w:r>
-      <w:proofErr w:type="gramStart"/>
-      <w:r>
-        <w:t>c, …)</w:t>
-      </w:r>
-      <w:proofErr w:type="gramEnd"/>
-      <w:r>
-        <w:t xml:space="preserve">. A third apparatus, indicated by lowercase roman numbering, </w:t>
-      </w:r>
-      <w:proofErr w:type="gramStart"/>
-      <w:r>
-        <w:t>is shown</w:t>
-      </w:r>
-      <w:proofErr w:type="gramEnd"/>
-      <w:r>
-        <w:t xml:space="preserve"> in cases where longer phrases have been transcribed as textual variants.</w:t>
+        <w:t>. A third apparatus, indicated by lowercase roman numbering, is shown in cases where longer phrases have been transcribed as textual variants.</w:t>
       </w:r>
     </w:p>
     <w:p>
@@ -1206,15 +1042,7 @@
       </w:r>
       <w:proofErr w:type="spellEnd"/>
       <w:r>
-        <w:t xml:space="preserve">- and </w:t>
-      </w:r>
-      <w:proofErr w:type="gramStart"/>
-      <w:r>
-        <w:t>language-wise</w:t>
-      </w:r>
-      <w:proofErr w:type="gramEnd"/>
-      <w:r>
-        <w:t>) and harmonised with respect to some XML elements.</w:t>
+        <w:t>- and language-wise) and harmonised with respect to some XML elements.</w:t>
       </w:r>
     </w:p>
     <w:p>
@@ -1247,15 +1075,7 @@
         <w:t xml:space="preserve"> </w:t>
       </w:r>
       <w:r>
-        <w:t xml:space="preserve">arguments for a digital </w:t>
-      </w:r>
-      <w:proofErr w:type="gramStart"/>
-      <w:r>
-        <w:t>edition</w:t>
-      </w:r>
-      <w:proofErr w:type="gramEnd"/>
-      <w:r>
-        <w:t xml:space="preserve"> there is an even more powerful </w:t>
+        <w:t xml:space="preserve">arguments for a digital edition there is an even more powerful </w:t>
       </w:r>
       <w:r>
         <w:t>advantage</w:t>
@@ -1277,37 +1097,13 @@
         <w:pStyle w:val="Textkrper"/>
       </w:pPr>
       <w:r>
-        <w:t xml:space="preserve">Tables of contents </w:t>
-      </w:r>
-      <w:proofErr w:type="gramStart"/>
-      <w:r>
-        <w:t>are con</w:t>
+        <w:t>Tables of contents are con</w:t>
       </w:r>
       <w:r>
         <w:t>s</w:t>
       </w:r>
       <w:r>
-        <w:t>tructed</w:t>
-      </w:r>
-      <w:proofErr w:type="gramEnd"/>
-      <w:r>
-        <w:t xml:space="preserve"> from the file listings. The underlying files </w:t>
-      </w:r>
-      <w:proofErr w:type="gramStart"/>
-      <w:r>
-        <w:t>are labelled and sorted by the places of the congresses and a consecutive numbering which depicts the chronological order of the congresses’ proceedings</w:t>
-      </w:r>
-      <w:proofErr w:type="gramEnd"/>
-      <w:r>
-        <w:t xml:space="preserve">. This structure </w:t>
-      </w:r>
-      <w:proofErr w:type="gramStart"/>
-      <w:r>
-        <w:t>is used</w:t>
-      </w:r>
-      <w:proofErr w:type="gramEnd"/>
-      <w:r>
-        <w:t xml:space="preserve"> for the ordering of the documents themselves (“</w:t>
+        <w:t>tructed from the file listings. The underlying files are labelled and sorted by the places of the congresses and a consecutive numbering which depicts the chronological order of the congresses’ proceedings. This structure is used for the ordering of the documents themselves (“</w:t>
       </w:r>
       <w:proofErr w:type="spellStart"/>
       <w:r>
@@ -1422,15 +1218,7 @@
       </w:r>
       <w:proofErr w:type="spellEnd"/>
       <w:r>
-        <w:t xml:space="preserve"> index of places includes geo data that allows for a spatial pinning not only of the places of document generation, but also of all places that </w:t>
-      </w:r>
-      <w:proofErr w:type="gramStart"/>
-      <w:r>
-        <w:t>are mentioned</w:t>
-      </w:r>
-      <w:proofErr w:type="gramEnd"/>
-      <w:r>
-        <w:t xml:space="preserve"> within the edition text. Furthermore, all places mentioned include </w:t>
+        <w:t xml:space="preserve"> index of places includes geo data that allows for a spatial pinning not only of the places of document generation, but also of all places that are mentioned within the edition text. Furthermore, all places mentioned include </w:t>
       </w:r>
       <w:proofErr w:type="spellStart"/>
       <w:r>
@@ -1455,15 +1243,7 @@
         <w:footnoteReference w:id="11"/>
       </w:r>
       <w:r>
-        <w:t xml:space="preserve"> The same holds true for the reference </w:t>
-      </w:r>
-      <w:proofErr w:type="gramStart"/>
-      <w:r>
-        <w:t>data identifying</w:t>
-      </w:r>
-      <w:proofErr w:type="gramEnd"/>
-      <w:r>
-        <w:t xml:space="preserve"> persons, where we chose to use the norm data from the Virtual International Authority File (VIAF) to disambiguate persons and link them to the documents in a machine-readable way. The web application also provides </w:t>
+        <w:t xml:space="preserve"> The same holds true for the reference data identifying persons, where we chose to use the norm data from the Virtual International Authority File (VIAF) to disambiguate persons and link them to the documents in a machine-readable way. The web application also provides </w:t>
       </w:r>
       <w:r>
         <w:lastRenderedPageBreak/>
@@ -1475,309 +1255,264 @@
         <w:pStyle w:val="Textkrper"/>
       </w:pPr>
       <w:r>
-        <w:t xml:space="preserve">Abstracts </w:t>
-      </w:r>
-      <w:proofErr w:type="gramStart"/>
-      <w:r>
-        <w:t>are provided</w:t>
-      </w:r>
-      <w:proofErr w:type="gramEnd"/>
-      <w:r>
-        <w:t xml:space="preserve"> to describe the actual contents of the documents. These </w:t>
-      </w:r>
-      <w:proofErr w:type="gramStart"/>
-      <w:r>
-        <w:t>are provided</w:t>
-      </w:r>
-      <w:proofErr w:type="gramEnd"/>
-      <w:r>
+        <w:t xml:space="preserve">Abstracts are provided to describe the actual contents of the documents. These are provided </w:t>
+      </w:r>
+      <w:r>
+        <w:t xml:space="preserve">in </w:t>
+      </w:r>
+      <w:r>
+        <w:t>a separate list through the table of contents submenu, but also in the head section of the individual documents’ views.</w:t>
+      </w:r>
+    </w:p>
+    <w:p>
+      <w:pPr>
+        <w:pStyle w:val="Textkrper"/>
+      </w:pPr>
+      <w:proofErr w:type="spellStart"/>
+      <w:r>
+        <w:t>Conceptionally</w:t>
+      </w:r>
+      <w:proofErr w:type="spellEnd"/>
+      <w:r>
+        <w:t xml:space="preserve"> opposed to a structured semantic approach the web interface also offers a full text search (implemented in Apache </w:t>
+      </w:r>
+      <w:proofErr w:type="spellStart"/>
+      <w:r>
+        <w:t>Lucene</w:t>
+      </w:r>
+      <w:proofErr w:type="spellEnd"/>
+      <w:r>
+        <w:t>)</w:t>
+      </w:r>
+      <w:r>
+        <w:t>;</w:t>
+      </w:r>
+      <w:r>
+        <w:t xml:space="preserve"> its results (displayed in a </w:t>
+      </w:r>
+      <w:proofErr w:type="spellStart"/>
+      <w:r>
+        <w:rPr>
+          <w:rStyle w:val="VerbatimChar"/>
+        </w:rPr>
+        <w:t>datatables</w:t>
+      </w:r>
+      <w:proofErr w:type="spellEnd"/>
+      <w:r>
+        <w:t xml:space="preserve"> view) can be narrowed down on the fly just by using a text input field.</w:t>
+      </w:r>
+    </w:p>
+    <w:p>
+      <w:pPr>
+        <w:pStyle w:val="berschrift11"/>
+      </w:pPr>
+      <w:bookmarkStart w:id="4" w:name="technicalities-and-platform-choice"/>
+      <w:r>
+        <w:t>Technicalities and Platform Choice</w:t>
+      </w:r>
+      <w:bookmarkEnd w:id="4"/>
+    </w:p>
+    <w:p>
+      <w:pPr>
+        <w:pStyle w:val="FirstParagraph"/>
+      </w:pPr>
+      <w:r>
+        <w:t xml:space="preserve">As the ÖAW-ACDH was </w:t>
+      </w:r>
+      <w:r>
+        <w:t xml:space="preserve">already </w:t>
+      </w:r>
+      <w:r>
+        <w:t xml:space="preserve">taking part in the HRSM-funded project </w:t>
+      </w:r>
+      <w:proofErr w:type="spellStart"/>
+      <w:r>
+        <w:rPr>
+          <w:i/>
+        </w:rPr>
+        <w:t>Kompetenznetzwerk</w:t>
+      </w:r>
+      <w:proofErr w:type="spellEnd"/>
+      <w:r>
+        <w:rPr>
+          <w:i/>
+        </w:rPr>
         <w:t xml:space="preserve"> </w:t>
       </w:r>
-      <w:r>
-        <w:t xml:space="preserve">in </w:t>
-      </w:r>
-      <w:r>
-        <w:t>a separate list through the table of contents submenu, but also in the head section of the individual documents’ views.</w:t>
+      <w:proofErr w:type="spellStart"/>
+      <w:r>
+        <w:rPr>
+          <w:i/>
+        </w:rPr>
+        <w:t>Digitale</w:t>
+      </w:r>
+      <w:proofErr w:type="spellEnd"/>
+      <w:r>
+        <w:rPr>
+          <w:i/>
+        </w:rPr>
+        <w:t xml:space="preserve"> Edition (KONDE)</w:t>
+      </w:r>
+      <w:r>
+        <w:t xml:space="preserve">, and our academic home institute, the Institute for Modern and Contemporary Historical Research (INZ) got involved in this network effort as well, our attention focused on choosing a technical solution for the web application from this </w:t>
+      </w:r>
+      <w:r>
+        <w:t>enviro</w:t>
+      </w:r>
+      <w:r>
+        <w:t>n</w:t>
+      </w:r>
+      <w:r>
+        <w:t>ment</w:t>
+      </w:r>
+      <w:r>
+        <w:t xml:space="preserve">. This predetermined our </w:t>
+      </w:r>
+      <w:r>
+        <w:t xml:space="preserve">decision </w:t>
+      </w:r>
+      <w:r>
+        <w:t xml:space="preserve">to use the </w:t>
+      </w:r>
+      <w:proofErr w:type="spellStart"/>
+      <w:r>
+        <w:rPr>
+          <w:rStyle w:val="VerbatimChar"/>
+        </w:rPr>
+        <w:t>dsebaseapp</w:t>
+      </w:r>
+      <w:proofErr w:type="spellEnd"/>
+      <w:r>
+        <w:t xml:space="preserve"> as a blueprint for developing an application for accessing the TEI edition data. </w:t>
+      </w:r>
+      <w:proofErr w:type="spellStart"/>
+      <w:r>
+        <w:rPr>
+          <w:rStyle w:val="VerbatimChar"/>
+        </w:rPr>
+        <w:t>dsebaseapp</w:t>
+      </w:r>
+      <w:proofErr w:type="spellEnd"/>
+      <w:r>
+        <w:t xml:space="preserve"> (</w:t>
+      </w:r>
+      <w:proofErr w:type="spellStart"/>
+      <w:r>
+        <w:t>dse</w:t>
+      </w:r>
+      <w:proofErr w:type="spellEnd"/>
+      <w:r>
+        <w:t xml:space="preserve"> stands for ‘digital scholarly edition’) was developed by Peter Andorfer at the ÖAW-ACDH as a starting point for edition interfaces, and it is especially suitable for epistolary material since it in itself stems from the application for the letters of Leo </w:t>
+      </w:r>
+      <w:proofErr w:type="spellStart"/>
+      <w:r>
+        <w:t>Thun-Hohenstein</w:t>
+      </w:r>
+      <w:proofErr w:type="spellEnd"/>
+      <w:r>
+        <w:t>.</w:t>
+      </w:r>
+      <w:r>
+        <w:rPr>
+          <w:rStyle w:val="Funotenanker"/>
+        </w:rPr>
+        <w:footnoteReference w:id="12"/>
+      </w:r>
+      <w:r>
+        <w:t xml:space="preserve"> With the assistance of a series of accompanying blog posts,</w:t>
+      </w:r>
+      <w:r>
+        <w:rPr>
+          <w:rStyle w:val="Funotenanker"/>
+        </w:rPr>
+        <w:footnoteReference w:id="13"/>
+      </w:r>
+      <w:r>
+        <w:t xml:space="preserve"> we proceeded to implement </w:t>
+      </w:r>
+      <w:proofErr w:type="spellStart"/>
+      <w:r>
+        <w:rPr>
+          <w:rStyle w:val="VerbatimChar"/>
+        </w:rPr>
+        <w:t>maechtekongresse</w:t>
+      </w:r>
+      <w:proofErr w:type="spellEnd"/>
+      <w:r>
+        <w:t xml:space="preserve"> as an application for the </w:t>
+      </w:r>
+      <w:proofErr w:type="spellStart"/>
+      <w:r>
+        <w:rPr>
+          <w:rStyle w:val="VerbatimChar"/>
+        </w:rPr>
+        <w:t>eXist-db</w:t>
+      </w:r>
+      <w:proofErr w:type="spellEnd"/>
+      <w:r>
+        <w:t xml:space="preserve"> platform</w:t>
+      </w:r>
+      <w:r>
+        <w:t>.</w:t>
+      </w:r>
+      <w:r>
+        <w:rPr>
+          <w:rStyle w:val="Funotenanker"/>
+        </w:rPr>
+        <w:footnoteReference w:id="14"/>
       </w:r>
     </w:p>
     <w:p>
       <w:pPr>
         <w:pStyle w:val="Textkrper"/>
       </w:pPr>
-      <w:proofErr w:type="spellStart"/>
-      <w:r>
-        <w:t>Conceptionally</w:t>
-      </w:r>
-      <w:proofErr w:type="spellEnd"/>
-      <w:r>
-        <w:t xml:space="preserve"> opposed to a structured semantic approach the web interface also offers a full text search (implemented in Apache </w:t>
-      </w:r>
-      <w:proofErr w:type="spellStart"/>
-      <w:r>
-        <w:t>Lucene</w:t>
-      </w:r>
-      <w:proofErr w:type="spellEnd"/>
-      <w:r>
-        <w:t>)</w:t>
-      </w:r>
-      <w:r>
-        <w:t>;</w:t>
-      </w:r>
-      <w:r>
-        <w:t xml:space="preserve"> its results (displayed in a </w:t>
+      <w:r>
+        <w:t xml:space="preserve">This choice has also been influenced by the fact that the amount of data in the edition is relatively small, as it does not include image data and spans a total of 115 XML documents only. Moreover, due to the fact that there was no additional funding available, the solution to be selected could not be other than “free” (as in software), and the ÖAW-ACDH already had server and network infrastructure in place for using an </w:t>
+      </w:r>
+      <w:proofErr w:type="spellStart"/>
+      <w:r>
+        <w:t>eXist-db</w:t>
+      </w:r>
+      <w:proofErr w:type="spellEnd"/>
+      <w:r>
+        <w:t xml:space="preserve"> approach. In addition, this infrastructure includes the possibility to archive the edition data in ARCHE (A Resource Centre for the </w:t>
+      </w:r>
+      <w:proofErr w:type="spellStart"/>
+      <w:r>
+        <w:t>HumanitiEs</w:t>
+      </w:r>
+      <w:proofErr w:type="spellEnd"/>
+      <w:r>
+        <w:t>).</w:t>
+      </w:r>
+      <w:r>
+        <w:rPr>
+          <w:rStyle w:val="Funotenanker"/>
+        </w:rPr>
+        <w:footnoteReference w:id="15"/>
+      </w:r>
+      <w:r>
+        <w:t xml:space="preserve"> Consequently, there were no viable alternatives available to this whole package.</w:t>
+      </w:r>
+    </w:p>
+    <w:p>
+      <w:pPr>
+        <w:pStyle w:val="Textkrper"/>
+      </w:pPr>
+      <w:r>
+        <w:t xml:space="preserve">The access paths outlined above are mostly based on preparatory work from the KONDE consortium, especially drawing from the aforementioned </w:t>
       </w:r>
       <w:proofErr w:type="spellStart"/>
       <w:r>
         <w:rPr>
           <w:rStyle w:val="VerbatimChar"/>
         </w:rPr>
-        <w:t>datatables</w:t>
-      </w:r>
-      <w:proofErr w:type="spellEnd"/>
-      <w:r>
-        <w:t xml:space="preserve"> view) </w:t>
-      </w:r>
-      <w:proofErr w:type="gramStart"/>
-      <w:r>
-        <w:t>can be narrowed down</w:t>
-      </w:r>
-      <w:proofErr w:type="gramEnd"/>
-      <w:r>
-        <w:t xml:space="preserve"> on the fly just by using a text input field.</w:t>
-      </w:r>
-    </w:p>
-    <w:p>
-      <w:pPr>
-        <w:pStyle w:val="berschrift11"/>
-      </w:pPr>
-      <w:bookmarkStart w:id="4" w:name="technicalities-and-platform-choice"/>
-      <w:r>
-        <w:t>Technicalities and Platform Choice</w:t>
-      </w:r>
-      <w:bookmarkEnd w:id="4"/>
-    </w:p>
-    <w:p>
-      <w:pPr>
-        <w:pStyle w:val="FirstParagraph"/>
-      </w:pPr>
-      <w:r>
-        <w:t xml:space="preserve">As the ÖAW-ACDH was </w:t>
-      </w:r>
-      <w:r>
-        <w:t>already</w:t>
-      </w:r>
-      <w:r>
-        <w:t xml:space="preserve"> </w:t>
-      </w:r>
-      <w:r>
-        <w:t xml:space="preserve">taking part in the HRSM-funded project </w:t>
-      </w:r>
-      <w:proofErr w:type="spellStart"/>
-      <w:r>
-        <w:rPr>
-          <w:i/>
-        </w:rPr>
-        <w:t>Kompetenznetzwerk</w:t>
-      </w:r>
-      <w:proofErr w:type="spellEnd"/>
-      <w:r>
-        <w:rPr>
-          <w:i/>
-        </w:rPr>
-        <w:t xml:space="preserve"> </w:t>
-      </w:r>
-      <w:proofErr w:type="spellStart"/>
-      <w:r>
-        <w:rPr>
-          <w:i/>
-        </w:rPr>
-        <w:t>Digitale</w:t>
-      </w:r>
-      <w:proofErr w:type="spellEnd"/>
-      <w:r>
-        <w:rPr>
-          <w:i/>
-        </w:rPr>
-        <w:t xml:space="preserve"> Edition (KONDE)</w:t>
-      </w:r>
-      <w:r>
-        <w:t xml:space="preserve">, and our academic home institute, the Institute for Modern and Contemporary Historical Research (INZ) got involved in this network effort as well, our attention focused on choosing a technical solution for the web application from this </w:t>
-      </w:r>
-      <w:r>
-        <w:t>enviro</w:t>
-      </w:r>
-      <w:r>
-        <w:t>n</w:t>
-      </w:r>
-      <w:r>
-        <w:t>ment</w:t>
-      </w:r>
-      <w:r>
-        <w:t xml:space="preserve">. This predetermined our </w:t>
-      </w:r>
-      <w:r>
-        <w:t xml:space="preserve">decision </w:t>
-      </w:r>
-      <w:r>
-        <w:t xml:space="preserve">to use the </w:t>
-      </w:r>
-      <w:proofErr w:type="spellStart"/>
-      <w:r>
-        <w:rPr>
-          <w:rStyle w:val="VerbatimChar"/>
-        </w:rPr>
         <w:t>dsebaseapp</w:t>
       </w:r>
       <w:proofErr w:type="spellEnd"/>
       <w:r>
-        <w:t xml:space="preserve"> as a blueprint for developing an application for accessing the TEI edition data. </w:t>
-      </w:r>
-      <w:proofErr w:type="spellStart"/>
-      <w:r>
-        <w:rPr>
-          <w:rStyle w:val="VerbatimChar"/>
-        </w:rPr>
-        <w:t>dsebaseapp</w:t>
-      </w:r>
-      <w:proofErr w:type="spellEnd"/>
-      <w:r>
-        <w:t xml:space="preserve"> (</w:t>
-      </w:r>
-      <w:proofErr w:type="spellStart"/>
-      <w:r>
-        <w:t>dse</w:t>
-      </w:r>
-      <w:proofErr w:type="spellEnd"/>
-      <w:r>
-        <w:t xml:space="preserve"> stands for ‘digital scholarly edition’) was developed by Peter Andorfer at the ÖAW-ACDH as a starting point for edition interfaces, and it is especially suitable for epistolary material since it in itself stems from the application for the letters of Leo Thun-</w:t>
-      </w:r>
-      <w:proofErr w:type="spellStart"/>
-      <w:r>
-        <w:t>Hohenstein</w:t>
-      </w:r>
-      <w:proofErr w:type="spellEnd"/>
-      <w:r>
-        <w:t>.</w:t>
-      </w:r>
-      <w:r>
-        <w:rPr>
-          <w:rStyle w:val="Funotenanker"/>
-        </w:rPr>
-        <w:footnoteReference w:id="12"/>
-      </w:r>
-      <w:r>
-        <w:t xml:space="preserve"> With the assistance of a series of accompanying blog posts,</w:t>
-      </w:r>
-      <w:r>
-        <w:rPr>
-          <w:rStyle w:val="Funotenanker"/>
-        </w:rPr>
-        <w:footnoteReference w:id="13"/>
-      </w:r>
-      <w:r>
-        <w:t xml:space="preserve"> we proceeded to implement </w:t>
-      </w:r>
-      <w:proofErr w:type="spellStart"/>
-      <w:r>
-        <w:rPr>
-          <w:rStyle w:val="VerbatimChar"/>
-        </w:rPr>
-        <w:t>maechtekongresse</w:t>
-      </w:r>
-      <w:proofErr w:type="spellEnd"/>
-      <w:r>
-        <w:t xml:space="preserve"> as an application for the </w:t>
-      </w:r>
-      <w:proofErr w:type="spellStart"/>
-      <w:r>
-        <w:rPr>
-          <w:rStyle w:val="VerbatimChar"/>
-        </w:rPr>
-        <w:t>eXist-db</w:t>
-      </w:r>
-      <w:proofErr w:type="spellEnd"/>
-      <w:r>
-        <w:t xml:space="preserve"> platform</w:t>
-      </w:r>
-      <w:r>
-        <w:t>.</w:t>
-      </w:r>
-      <w:r>
-        <w:rPr>
-          <w:rStyle w:val="Funotenanker"/>
-        </w:rPr>
-        <w:footnoteReference w:id="14"/>
-      </w:r>
-    </w:p>
-    <w:p>
-      <w:pPr>
-        <w:pStyle w:val="Textkrper"/>
-      </w:pPr>
-      <w:r>
-        <w:t xml:space="preserve">This choice has also been influenced by the fact that the amount of data in the edition is relatively small, as it does not include image data and spans </w:t>
-      </w:r>
-      <w:proofErr w:type="gramStart"/>
-      <w:r>
-        <w:t>a total of 115</w:t>
-      </w:r>
-      <w:proofErr w:type="gramEnd"/>
-      <w:r>
-        <w:t xml:space="preserve"> XML documents only. Moreover, due to the fact that there was no additional funding available, the solution to be selected could not be other than “free” (as in software), and the ÖAW-ACDH already had server and network infrastructure in place for using an </w:t>
-      </w:r>
-      <w:proofErr w:type="spellStart"/>
-      <w:r>
-        <w:t>eXist-db</w:t>
-      </w:r>
-      <w:proofErr w:type="spellEnd"/>
-      <w:r>
-        <w:t xml:space="preserve"> approach. In addition, this infrastructure includes the possibility to archive the edition data in ARCHE (A Resource Centre for the </w:t>
-      </w:r>
-      <w:proofErr w:type="spellStart"/>
-      <w:r>
-        <w:t>HumanitiEs</w:t>
-      </w:r>
-      <w:proofErr w:type="spellEnd"/>
-      <w:r>
-        <w:t>).</w:t>
-      </w:r>
-      <w:r>
-        <w:rPr>
-          <w:rStyle w:val="Funotenanker"/>
-        </w:rPr>
-        <w:footnoteReference w:id="15"/>
-      </w:r>
-      <w:r>
-        <w:t xml:space="preserve"> Consequently, there were no viable alternatives available to this whole package.</w:t>
-      </w:r>
-    </w:p>
-    <w:p>
-      <w:pPr>
-        <w:pStyle w:val="Textkrper"/>
-      </w:pPr>
-      <w:r>
-        <w:t xml:space="preserve">The access paths outlined above </w:t>
-      </w:r>
-      <w:proofErr w:type="gramStart"/>
-      <w:r>
-        <w:t>are mostly based</w:t>
-      </w:r>
-      <w:proofErr w:type="gramEnd"/>
-      <w:r>
-        <w:t xml:space="preserve"> on preparatory work from the KONDE consortium, especially drawing from the aforementioned </w:t>
-      </w:r>
-      <w:proofErr w:type="spellStart"/>
-      <w:r>
-        <w:rPr>
-          <w:rStyle w:val="VerbatimChar"/>
-        </w:rPr>
-        <w:t>dsebaseapp</w:t>
-      </w:r>
-      <w:proofErr w:type="spellEnd"/>
-      <w:r>
         <w:t xml:space="preserve"> package that reused XSLT transformation scripts written by Dario Kampkaspar (both are currently working at the ÖAW-ACDH). Since early 2018, the application was refined in close collaboration between ÖAW-ACDH and INZ.</w:t>
       </w:r>
-      <w:bookmarkStart w:id="5" w:name="_GoBack"/>
-      <w:bookmarkEnd w:id="5"/>
     </w:p>
     <w:p>
       <w:pPr>
@@ -1810,7 +1545,7 @@
       <w:r>
         <w:t xml:space="preserve"> </w:t>
       </w:r>
-      <w:hyperlink r:id="rId7">
+      <w:hyperlink r:id="rId8">
         <w:r>
           <w:rPr>
             <w:rStyle w:val="Internetverknpfung"/>
@@ -1847,22 +1582,14 @@
       </w:r>
       <w:proofErr w:type="spellEnd"/>
       <w:r>
-        <w:t xml:space="preserve">’ edition, we hope to have contributed to further historiographical investigation on a crucial period in European history following the Napoleonic wars and the Congress of Vienna, based on actual archival sources. On the technical and methodological </w:t>
-      </w:r>
-      <w:proofErr w:type="gramStart"/>
-      <w:r>
-        <w:t>flip</w:t>
-      </w:r>
-      <w:proofErr w:type="gramEnd"/>
-      <w:r>
-        <w:t xml:space="preserve"> side of our effort, we intend to continue furthering the development of suitable tools that open up historical documents to new questions (and APIs).</w:t>
+        <w:t>’ edition, we hope to have contributed to further historiographical investigation on a crucial period in European history following the Napoleonic wars and the Congress of Vienna, based on actual archival sources. On the technical and methodological flip side of our effort, we intend to continue furthering the development of suitable tools that open up historical documents to new questions (and APIs).</w:t>
       </w:r>
     </w:p>
     <w:p>
       <w:pPr>
         <w:pStyle w:val="berschrift11"/>
       </w:pPr>
-      <w:bookmarkStart w:id="6" w:name="postscriptum-known-desiderata"/>
+      <w:bookmarkStart w:id="5" w:name="postscriptum-known-desiderata"/>
       <w:proofErr w:type="spellStart"/>
       <w:r>
         <w:t>Postscriptum</w:t>
@@ -1871,7 +1598,7 @@
       <w:r>
         <w:t>: Known Desiderata</w:t>
       </w:r>
-      <w:bookmarkEnd w:id="6"/>
+      <w:bookmarkEnd w:id="5"/>
     </w:p>
     <w:p>
       <w:pPr>
@@ -1942,15 +1669,7 @@
       </w:r>
       <w:proofErr w:type="spellEnd"/>
       <w:r>
-        <w:t xml:space="preserve">’ edition is the one transcribed in the TEI XML files; those </w:t>
-      </w:r>
-      <w:proofErr w:type="gramStart"/>
-      <w:r>
-        <w:t>should be consulted</w:t>
-      </w:r>
-      <w:proofErr w:type="gramEnd"/>
-      <w:r>
-        <w:t xml:space="preserve"> in case the HTML representation raises doubts.</w:t>
+        <w:t>’ edition is the one transcribed in the TEI XML files; those should be consulted in case the HTML representation raises doubts.</w:t>
       </w:r>
     </w:p>
     <w:p>
@@ -1994,15 +1713,7 @@
         </w:numPr>
       </w:pPr>
       <w:r>
-        <w:t xml:space="preserve">All of the edition’s documentary data is yet to </w:t>
-      </w:r>
-      <w:proofErr w:type="gramStart"/>
-      <w:r>
-        <w:t>be archived</w:t>
-      </w:r>
-      <w:proofErr w:type="gramEnd"/>
-      <w:r>
-        <w:t xml:space="preserve"> on the ARCHE service. Furthermore, the application’s code will soon be public under MIT licence on the KONDE GitHub.</w:t>
+        <w:t>All of the edition’s documentary data is yet to be archived on the ARCHE service. Furthermore, the application’s code will soon be public under MIT licence on the KONDE GitHub.</w:t>
       </w:r>
       <w:r>
         <w:rPr>
@@ -2028,8 +1739,8 @@
       </w:r>
     </w:p>
     <w:sectPr>
-      <w:footerReference w:type="even" r:id="rId8"/>
-      <w:footerReference w:type="default" r:id="rId9"/>
+      <w:footerReference w:type="even" r:id="rId9"/>
+      <w:footerReference w:type="default" r:id="rId10"/>
       <w:pgSz w:w="11906" w:h="16838" w:code="9"/>
       <w:pgMar w:top="1417" w:right="1417" w:bottom="1134" w:left="1417" w:header="0" w:footer="0" w:gutter="0"/>
       <w:cols w:space="720"/>
@@ -2041,7 +1752,7 @@
 </file>
 
 <file path=word/endnotes.xml><?xml version="1.0" encoding="utf-8"?>
-<w:endnotes xmlns:wpc="http://schemas.microsoft.com/office/word/2010/wordprocessingCanvas" xmlns:cx="http://schemas.microsoft.com/office/drawing/2014/chartex" xmlns:cx1="http://schemas.microsoft.com/office/drawing/2015/9/8/chartex" xmlns:mc="http://schemas.openxmlformats.org/markup-compatibility/2006" xmlns:o="urn:schemas-microsoft-com:office:office" xmlns:r="http://schemas.openxmlformats.org/officeDocument/2006/relationships" xmlns:m="http://schemas.openxmlformats.org/officeDocument/2006/math" xmlns:v="urn:schemas-microsoft-com:vml" xmlns:wp14="http://schemas.microsoft.com/office/word/2010/wordprocessingDrawing" xmlns:wp="http://schemas.openxmlformats.org/drawingml/2006/wordprocessingDrawing" xmlns:w10="urn:schemas-microsoft-com:office:word" xmlns:w="http://schemas.openxmlformats.org/wordprocessingml/2006/main" xmlns:w14="http://schemas.microsoft.com/office/word/2010/wordml" xmlns:w15="http://schemas.microsoft.com/office/word/2012/wordml" xmlns:w16se="http://schemas.microsoft.com/office/word/2015/wordml/symex" xmlns:wpg="http://schemas.microsoft.com/office/word/2010/wordprocessingGroup" xmlns:wpi="http://schemas.microsoft.com/office/word/2010/wordprocessingInk" xmlns:wne="http://schemas.microsoft.com/office/word/2006/wordml" xmlns:wps="http://schemas.microsoft.com/office/word/2010/wordprocessingShape" mc:Ignorable="w14 w15 w16se wp14">
+<w:endnotes xmlns:wpc="http://schemas.microsoft.com/office/word/2010/wordprocessingCanvas" xmlns:mo="http://schemas.microsoft.com/office/mac/office/2008/main" xmlns:mc="http://schemas.openxmlformats.org/markup-compatibility/2006" xmlns:mv="urn:schemas-microsoft-com:mac:vml" xmlns:o="urn:schemas-microsoft-com:office:office" xmlns:r="http://schemas.openxmlformats.org/officeDocument/2006/relationships" xmlns:m="http://schemas.openxmlformats.org/officeDocument/2006/math" xmlns:v="urn:schemas-microsoft-com:vml" xmlns:wp14="http://schemas.microsoft.com/office/word/2010/wordprocessingDrawing" xmlns:wp="http://schemas.openxmlformats.org/drawingml/2006/wordprocessingDrawing" xmlns:w10="urn:schemas-microsoft-com:office:word" xmlns:w="http://schemas.openxmlformats.org/wordprocessingml/2006/main" xmlns:w14="http://schemas.microsoft.com/office/word/2010/wordml" xmlns:wpg="http://schemas.microsoft.com/office/word/2010/wordprocessingGroup" xmlns:wpi="http://schemas.microsoft.com/office/word/2010/wordprocessingInk" xmlns:wne="http://schemas.microsoft.com/office/word/2006/wordml" xmlns:wps="http://schemas.microsoft.com/office/word/2010/wordprocessingShape" mc:Ignorable="w14 wp14">
   <w:endnote w:type="separator" w:id="-1">
     <w:p>
       <w:pPr>
@@ -2066,7 +1777,7 @@
 </file>
 
 <file path=word/footer1.xml><?xml version="1.0" encoding="utf-8"?>
-<w:ftr xmlns:wpc="http://schemas.microsoft.com/office/word/2010/wordprocessingCanvas" xmlns:cx="http://schemas.microsoft.com/office/drawing/2014/chartex" xmlns:cx1="http://schemas.microsoft.com/office/drawing/2015/9/8/chartex" xmlns:mc="http://schemas.openxmlformats.org/markup-compatibility/2006" xmlns:o="urn:schemas-microsoft-com:office:office" xmlns:r="http://schemas.openxmlformats.org/officeDocument/2006/relationships" xmlns:m="http://schemas.openxmlformats.org/officeDocument/2006/math" xmlns:v="urn:schemas-microsoft-com:vml" xmlns:wp14="http://schemas.microsoft.com/office/word/2010/wordprocessingDrawing" xmlns:wp="http://schemas.openxmlformats.org/drawingml/2006/wordprocessingDrawing" xmlns:w10="urn:schemas-microsoft-com:office:word" xmlns:w="http://schemas.openxmlformats.org/wordprocessingml/2006/main" xmlns:w14="http://schemas.microsoft.com/office/word/2010/wordml" xmlns:w15="http://schemas.microsoft.com/office/word/2012/wordml" xmlns:w16se="http://schemas.microsoft.com/office/word/2015/wordml/symex" xmlns:wpg="http://schemas.microsoft.com/office/word/2010/wordprocessingGroup" xmlns:wpi="http://schemas.microsoft.com/office/word/2010/wordprocessingInk" xmlns:wne="http://schemas.microsoft.com/office/word/2006/wordml" xmlns:wps="http://schemas.microsoft.com/office/word/2010/wordprocessingShape" mc:Ignorable="w14 w15 w16se wp14">
+<w:ftr xmlns:wpc="http://schemas.microsoft.com/office/word/2010/wordprocessingCanvas" xmlns:mo="http://schemas.microsoft.com/office/mac/office/2008/main" xmlns:mc="http://schemas.openxmlformats.org/markup-compatibility/2006" xmlns:mv="urn:schemas-microsoft-com:mac:vml" xmlns:o="urn:schemas-microsoft-com:office:office" xmlns:r="http://schemas.openxmlformats.org/officeDocument/2006/relationships" xmlns:m="http://schemas.openxmlformats.org/officeDocument/2006/math" xmlns:v="urn:schemas-microsoft-com:vml" xmlns:wp14="http://schemas.microsoft.com/office/word/2010/wordprocessingDrawing" xmlns:wp="http://schemas.openxmlformats.org/drawingml/2006/wordprocessingDrawing" xmlns:w10="urn:schemas-microsoft-com:office:word" xmlns:w="http://schemas.openxmlformats.org/wordprocessingml/2006/main" xmlns:w14="http://schemas.microsoft.com/office/word/2010/wordml" xmlns:wpg="http://schemas.microsoft.com/office/word/2010/wordprocessingGroup" xmlns:wpi="http://schemas.microsoft.com/office/word/2010/wordprocessingInk" xmlns:wne="http://schemas.microsoft.com/office/word/2006/wordml" xmlns:wps="http://schemas.microsoft.com/office/word/2010/wordprocessingShape" mc:Ignorable="w14 wp14">
   <w:p>
     <w:pPr>
       <w:pStyle w:val="Fuzeile"/>
@@ -2104,7 +1815,7 @@
 </file>
 
 <file path=word/footer2.xml><?xml version="1.0" encoding="utf-8"?>
-<w:ftr xmlns:wpc="http://schemas.microsoft.com/office/word/2010/wordprocessingCanvas" xmlns:cx="http://schemas.microsoft.com/office/drawing/2014/chartex" xmlns:cx1="http://schemas.microsoft.com/office/drawing/2015/9/8/chartex" xmlns:mc="http://schemas.openxmlformats.org/markup-compatibility/2006" xmlns:o="urn:schemas-microsoft-com:office:office" xmlns:r="http://schemas.openxmlformats.org/officeDocument/2006/relationships" xmlns:m="http://schemas.openxmlformats.org/officeDocument/2006/math" xmlns:v="urn:schemas-microsoft-com:vml" xmlns:wp14="http://schemas.microsoft.com/office/word/2010/wordprocessingDrawing" xmlns:wp="http://schemas.openxmlformats.org/drawingml/2006/wordprocessingDrawing" xmlns:w10="urn:schemas-microsoft-com:office:word" xmlns:w="http://schemas.openxmlformats.org/wordprocessingml/2006/main" xmlns:w14="http://schemas.microsoft.com/office/word/2010/wordml" xmlns:w15="http://schemas.microsoft.com/office/word/2012/wordml" xmlns:w16se="http://schemas.microsoft.com/office/word/2015/wordml/symex" xmlns:wpg="http://schemas.microsoft.com/office/word/2010/wordprocessingGroup" xmlns:wpi="http://schemas.microsoft.com/office/word/2010/wordprocessingInk" xmlns:wne="http://schemas.microsoft.com/office/word/2006/wordml" xmlns:wps="http://schemas.microsoft.com/office/word/2010/wordprocessingShape" mc:Ignorable="w14 w15 w16se wp14">
+<w:ftr xmlns:wpc="http://schemas.microsoft.com/office/word/2010/wordprocessingCanvas" xmlns:mo="http://schemas.microsoft.com/office/mac/office/2008/main" xmlns:mc="http://schemas.openxmlformats.org/markup-compatibility/2006" xmlns:mv="urn:schemas-microsoft-com:mac:vml" xmlns:o="urn:schemas-microsoft-com:office:office" xmlns:r="http://schemas.openxmlformats.org/officeDocument/2006/relationships" xmlns:m="http://schemas.openxmlformats.org/officeDocument/2006/math" xmlns:v="urn:schemas-microsoft-com:vml" xmlns:wp14="http://schemas.microsoft.com/office/word/2010/wordprocessingDrawing" xmlns:wp="http://schemas.openxmlformats.org/drawingml/2006/wordprocessingDrawing" xmlns:w10="urn:schemas-microsoft-com:office:word" xmlns:w="http://schemas.openxmlformats.org/wordprocessingml/2006/main" xmlns:w14="http://schemas.microsoft.com/office/word/2010/wordml" xmlns:wpg="http://schemas.microsoft.com/office/word/2010/wordprocessingGroup" xmlns:wpi="http://schemas.microsoft.com/office/word/2010/wordprocessingInk" xmlns:wne="http://schemas.microsoft.com/office/word/2006/wordml" xmlns:wps="http://schemas.microsoft.com/office/word/2010/wordprocessingShape" mc:Ignorable="w14 wp14">
   <w:p>
     <w:pPr>
       <w:pStyle w:val="Fuzeile"/>
@@ -2136,7 +1847,7 @@
         <w:rStyle w:val="Seitenzahl"/>
         <w:noProof/>
       </w:rPr>
-      <w:t>8</w:t>
+      <w:t>1</w:t>
     </w:r>
     <w:r>
       <w:rPr>
@@ -2155,7 +1866,7 @@
 </file>
 
 <file path=word/footnotes.xml><?xml version="1.0" encoding="utf-8"?>
-<w:footnotes xmlns:wpc="http://schemas.microsoft.com/office/word/2010/wordprocessingCanvas" xmlns:cx="http://schemas.microsoft.com/office/drawing/2014/chartex" xmlns:cx1="http://schemas.microsoft.com/office/drawing/2015/9/8/chartex" xmlns:mc="http://schemas.openxmlformats.org/markup-compatibility/2006" xmlns:o="urn:schemas-microsoft-com:office:office" xmlns:r="http://schemas.openxmlformats.org/officeDocument/2006/relationships" xmlns:m="http://schemas.openxmlformats.org/officeDocument/2006/math" xmlns:v="urn:schemas-microsoft-com:vml" xmlns:wp14="http://schemas.microsoft.com/office/word/2010/wordprocessingDrawing" xmlns:wp="http://schemas.openxmlformats.org/drawingml/2006/wordprocessingDrawing" xmlns:w10="urn:schemas-microsoft-com:office:word" xmlns:w="http://schemas.openxmlformats.org/wordprocessingml/2006/main" xmlns:w14="http://schemas.microsoft.com/office/word/2010/wordml" xmlns:w15="http://schemas.microsoft.com/office/word/2012/wordml" xmlns:w16se="http://schemas.microsoft.com/office/word/2015/wordml/symex" xmlns:wpg="http://schemas.microsoft.com/office/word/2010/wordprocessingGroup" xmlns:wpi="http://schemas.microsoft.com/office/word/2010/wordprocessingInk" xmlns:wne="http://schemas.microsoft.com/office/word/2006/wordml" xmlns:wps="http://schemas.microsoft.com/office/word/2010/wordprocessingShape" mc:Ignorable="w14 w15 w16se wp14">
+<w:footnotes xmlns:wpc="http://schemas.microsoft.com/office/word/2010/wordprocessingCanvas" xmlns:mo="http://schemas.microsoft.com/office/mac/office/2008/main" xmlns:mc="http://schemas.openxmlformats.org/markup-compatibility/2006" xmlns:mv="urn:schemas-microsoft-com:mac:vml" xmlns:o="urn:schemas-microsoft-com:office:office" xmlns:r="http://schemas.openxmlformats.org/officeDocument/2006/relationships" xmlns:m="http://schemas.openxmlformats.org/officeDocument/2006/math" xmlns:v="urn:schemas-microsoft-com:vml" xmlns:wp14="http://schemas.microsoft.com/office/word/2010/wordprocessingDrawing" xmlns:wp="http://schemas.openxmlformats.org/drawingml/2006/wordprocessingDrawing" xmlns:w10="urn:schemas-microsoft-com:office:word" xmlns:w="http://schemas.openxmlformats.org/wordprocessingml/2006/main" xmlns:w14="http://schemas.microsoft.com/office/word/2010/wordml" xmlns:wpg="http://schemas.microsoft.com/office/word/2010/wordprocessingGroup" xmlns:wpi="http://schemas.microsoft.com/office/word/2010/wordprocessingInk" xmlns:wne="http://schemas.microsoft.com/office/word/2006/wordml" xmlns:wps="http://schemas.microsoft.com/office/word/2010/wordprocessingShape" mc:Ignorable="w14 wp14">
   <w:footnote w:type="separator" w:id="-1">
     <w:p>
       <w:r>
@@ -2185,15 +1896,7 @@
         <w:footnoteRef/>
       </w:r>
       <w:r>
-        <w:t xml:space="preserve"> Remarkable exceptions in recent years </w:t>
-      </w:r>
-      <w:proofErr w:type="gramStart"/>
-      <w:r>
-        <w:t>are:</w:t>
-      </w:r>
-      <w:proofErr w:type="gramEnd"/>
-      <w:r>
-        <w:t xml:space="preserve"> Mark Jarrett, The Congress of Vienna and Its Legacy. War and Great Power Diplomacy after Napoleon (London – New York 2013); Heinz </w:t>
+        <w:t xml:space="preserve"> Remarkable exceptions in recent years are: Mark Jarrett, The Congress of Vienna and Its Legacy. War and Great Power Diplomacy after Napoleon (London – New York 2013); Heinz </w:t>
       </w:r>
       <w:proofErr w:type="spellStart"/>
       <w:r>
@@ -2358,7 +2061,6 @@
       <w:pPr>
         <w:pStyle w:val="Funotentext"/>
         <w:rPr>
-          <w:del w:id="1" w:author="Karin" w:date="2019-01-14T10:11:00Z"/>
           <w:lang w:val="en-US"/>
         </w:rPr>
       </w:pPr>
@@ -2405,7 +2107,9 @@
         </w:rPr>
         <w:t>, Metternich, the Great Powers and the Eastern Question (Pilsen 2013).</w:t>
       </w:r>
-    </w:p>
+      <w:bookmarkStart w:id="1" w:name="_GoBack"/>
+    </w:p>
+    <w:bookmarkEnd w:id="1"/>
   </w:footnote>
   <w:footnote w:id="3">
     <w:p>
@@ -2744,15 +2448,7 @@
         <w:t>place</w:t>
       </w:r>
       <w:r>
-        <w:t xml:space="preserve">s </w:t>
-      </w:r>
-      <w:proofErr w:type="gramStart"/>
-      <w:r>
-        <w:t>are recorded</w:t>
-      </w:r>
-      <w:proofErr w:type="gramEnd"/>
-      <w:r>
-        <w:t xml:space="preserve"> in the </w:t>
+        <w:t xml:space="preserve">s are recorded in the </w:t>
       </w:r>
       <w:proofErr w:type="spellStart"/>
       <w:r>
@@ -2788,11 +2484,7 @@
         <w:footnoteRef/>
       </w:r>
       <w:r>
-        <w:t xml:space="preserve"> </w:t>
-      </w:r>
-      <w:proofErr w:type="gramStart"/>
-      <w:r>
-        <w:t xml:space="preserve">The monochrome map is based on a CC-licenced map “Europe 1820” by Andreas Kunz, Wolf </w:t>
+        <w:t xml:space="preserve"> The monochrome map is based on a CC-licenced map “Europe 1820” by Andreas Kunz, Wolf </w:t>
       </w:r>
       <w:proofErr w:type="spellStart"/>
       <w:r>
@@ -2819,11 +2511,7 @@
         </w:r>
       </w:hyperlink>
       <w:r>
-        <w:t>)</w:t>
-      </w:r>
-      <w:proofErr w:type="gramEnd"/>
-      <w:r>
-        <w:t>; it has been edited by Stephan Kurz and forms the background graphics for the whole web application.</w:t>
+        <w:t>); it has been edited by Stephan Kurz and forms the background graphics for the whole web application.</w:t>
       </w:r>
     </w:p>
   </w:footnote>
@@ -2839,15 +2527,7 @@
         <w:footnoteRef/>
       </w:r>
       <w:r>
-        <w:t xml:space="preserve"> This </w:t>
-      </w:r>
-      <w:proofErr w:type="gramStart"/>
-      <w:r>
-        <w:t>might be updated</w:t>
-      </w:r>
-      <w:proofErr w:type="gramEnd"/>
-      <w:r>
-        <w:t xml:space="preserve"> to a more accurate data set stemming from the </w:t>
+        <w:t xml:space="preserve"> This might be updated to a more accurate data set stemming from the </w:t>
       </w:r>
       <w:proofErr w:type="spellStart"/>
       <w:r>
@@ -2882,15 +2562,7 @@
         <w:footnoteRef/>
       </w:r>
       <w:r>
-        <w:t xml:space="preserve"> The latest iteration of this application is to </w:t>
-      </w:r>
-      <w:proofErr w:type="gramStart"/>
-      <w:r>
-        <w:t>be found</w:t>
-      </w:r>
-      <w:proofErr w:type="gramEnd"/>
-      <w:r>
-        <w:t xml:space="preserve"> at </w:t>
+        <w:t xml:space="preserve"> The latest iteration of this application is to be found at </w:t>
       </w:r>
       <w:hyperlink r:id="rId5">
         <w:r>
@@ -2961,13 +2633,7 @@
         <w:t xml:space="preserve">. </w:t>
       </w:r>
       <w:r>
-        <w:t>This toolset is n</w:t>
-      </w:r>
-      <w:r>
-        <w:t>otorious in the Digital Humanities context</w:t>
-      </w:r>
-      <w:r>
-        <w:t xml:space="preserve"> for various reasons – our experiences are positive for the most part.</w:t>
+        <w:t>This toolset is notorious in the Digital Humanities context for various reasons – our experiences are positive for the most part.</w:t>
       </w:r>
     </w:p>
   </w:footnote>
@@ -3017,19 +2683,7 @@
           <w:rPr>
             <w:rStyle w:val="Internetverknpfung"/>
           </w:rPr>
-          <w:t>https://github.com/KO</w:t>
-        </w:r>
-        <w:r>
-          <w:rPr>
-            <w:rStyle w:val="Internetverknpfung"/>
-          </w:rPr>
-          <w:t>N</w:t>
-        </w:r>
-        <w:r>
-          <w:rPr>
-            <w:rStyle w:val="Internetverknpfung"/>
-          </w:rPr>
-          <w:t>DE-AT/</w:t>
+          <w:t>https://github.com/KONDE-AT/</w:t>
         </w:r>
       </w:hyperlink>
       <w:r>
@@ -3041,8 +2695,8 @@
 </file>
 
 <file path=word/numbering.xml><?xml version="1.0" encoding="utf-8"?>
-<w:numbering xmlns:wpc="http://schemas.microsoft.com/office/word/2010/wordprocessingCanvas" xmlns:cx="http://schemas.microsoft.com/office/drawing/2014/chartex" xmlns:cx1="http://schemas.microsoft.com/office/drawing/2015/9/8/chartex" xmlns:mc="http://schemas.openxmlformats.org/markup-compatibility/2006" xmlns:o="urn:schemas-microsoft-com:office:office" xmlns:r="http://schemas.openxmlformats.org/officeDocument/2006/relationships" xmlns:m="http://schemas.openxmlformats.org/officeDocument/2006/math" xmlns:v="urn:schemas-microsoft-com:vml" xmlns:wp14="http://schemas.microsoft.com/office/word/2010/wordprocessingDrawing" xmlns:wp="http://schemas.openxmlformats.org/drawingml/2006/wordprocessingDrawing" xmlns:w10="urn:schemas-microsoft-com:office:word" xmlns:w="http://schemas.openxmlformats.org/wordprocessingml/2006/main" xmlns:w14="http://schemas.microsoft.com/office/word/2010/wordml" xmlns:w15="http://schemas.microsoft.com/office/word/2012/wordml" xmlns:w16se="http://schemas.microsoft.com/office/word/2015/wordml/symex" xmlns:wpg="http://schemas.microsoft.com/office/word/2010/wordprocessingGroup" xmlns:wpi="http://schemas.microsoft.com/office/word/2010/wordprocessingInk" xmlns:wne="http://schemas.microsoft.com/office/word/2006/wordml" xmlns:wps="http://schemas.microsoft.com/office/word/2010/wordprocessingShape" mc:Ignorable="w14 w15 w16se wp14">
-  <w:abstractNum w:abstractNumId="0" w15:restartNumberingAfterBreak="0">
+<w:numbering xmlns:wpc="http://schemas.microsoft.com/office/word/2010/wordprocessingCanvas" xmlns:mo="http://schemas.microsoft.com/office/mac/office/2008/main" xmlns:mc="http://schemas.openxmlformats.org/markup-compatibility/2006" xmlns:mv="urn:schemas-microsoft-com:mac:vml" xmlns:o="urn:schemas-microsoft-com:office:office" xmlns:r="http://schemas.openxmlformats.org/officeDocument/2006/relationships" xmlns:m="http://schemas.openxmlformats.org/officeDocument/2006/math" xmlns:v="urn:schemas-microsoft-com:vml" xmlns:wp14="http://schemas.microsoft.com/office/word/2010/wordprocessingDrawing" xmlns:wp="http://schemas.openxmlformats.org/drawingml/2006/wordprocessingDrawing" xmlns:w10="urn:schemas-microsoft-com:office:word" xmlns:w="http://schemas.openxmlformats.org/wordprocessingml/2006/main" xmlns:w14="http://schemas.microsoft.com/office/word/2010/wordml" xmlns:wpg="http://schemas.microsoft.com/office/word/2010/wordprocessingGroup" xmlns:wpi="http://schemas.microsoft.com/office/word/2010/wordprocessingInk" xmlns:wne="http://schemas.microsoft.com/office/word/2006/wordml" xmlns:wps="http://schemas.microsoft.com/office/word/2010/wordprocessingShape" mc:Ignorable="w14 wp14">
+  <w:abstractNum w:abstractNumId="0">
     <w:nsid w:val="352879B0"/>
     <w:multiLevelType w:val="multilevel"/>
     <w:tmpl w:val="63FACD8E"/>
@@ -3137,7 +2791,7 @@
       </w:pPr>
     </w:lvl>
   </w:abstractNum>
-  <w:abstractNum w:abstractNumId="1" w15:restartNumberingAfterBreak="0">
+  <w:abstractNum w:abstractNumId="1">
     <w:nsid w:val="5FF75E58"/>
     <w:multiLevelType w:val="multilevel"/>
     <w:tmpl w:val="612EAB84"/>
@@ -3284,7 +2938,7 @@
 </file>
 
 <file path=word/styles.xml><?xml version="1.0" encoding="utf-8"?>
-<w:styles xmlns:mc="http://schemas.openxmlformats.org/markup-compatibility/2006" xmlns:r="http://schemas.openxmlformats.org/officeDocument/2006/relationships" xmlns:w="http://schemas.openxmlformats.org/wordprocessingml/2006/main" xmlns:w14="http://schemas.microsoft.com/office/word/2010/wordml" xmlns:w15="http://schemas.microsoft.com/office/word/2012/wordml" xmlns:w16se="http://schemas.microsoft.com/office/word/2015/wordml/symex" mc:Ignorable="w14 w15 w16se">
+<w:styles xmlns:mc="http://schemas.openxmlformats.org/markup-compatibility/2006" xmlns:r="http://schemas.openxmlformats.org/officeDocument/2006/relationships" xmlns:w="http://schemas.openxmlformats.org/wordprocessingml/2006/main" xmlns:w14="http://schemas.microsoft.com/office/word/2010/wordml" mc:Ignorable="w14">
   <w:docDefaults>
     <w:rPrDefault>
       <w:rPr>
@@ -3296,7 +2950,7 @@
     </w:rPrDefault>
     <w:pPrDefault/>
   </w:docDefaults>
-  <w:latentStyles w:defLockedState="0" w:defUIPriority="0" w:defSemiHidden="0" w:defUnhideWhenUsed="0" w:defQFormat="0" w:count="371">
+  <w:latentStyles w:defLockedState="0" w:defUIPriority="0" w:defSemiHidden="0" w:defUnhideWhenUsed="0" w:defQFormat="0" w:count="276">
     <w:lsdException w:name="index 1" w:semiHidden="1" w:unhideWhenUsed="1"/>
     <w:lsdException w:name="index 7" w:semiHidden="1" w:unhideWhenUsed="1"/>
     <w:lsdException w:name="index 8" w:semiHidden="1" w:unhideWhenUsed="1"/>
@@ -3428,202 +3082,9 @@
     <w:lsdException w:name="Balloon Text" w:semiHidden="1" w:unhideWhenUsed="1"/>
     <w:lsdException w:name="Table Theme" w:semiHidden="1" w:unhideWhenUsed="1"/>
     <w:lsdException w:name="Placeholder Text" w:semiHidden="1"/>
-    <w:lsdException w:name="Light Shading"/>
-    <w:lsdException w:name="Light List"/>
-    <w:lsdException w:name="Light Grid"/>
-    <w:lsdException w:name="Medium Shading 1"/>
-    <w:lsdException w:name="Medium Shading 2"/>
-    <w:lsdException w:name="Medium List 1"/>
-    <w:lsdException w:name="Medium List 2"/>
-    <w:lsdException w:name="Medium Grid 1"/>
-    <w:lsdException w:name="Medium Grid 2"/>
-    <w:lsdException w:name="Medium Grid 3"/>
-    <w:lsdException w:name="Dark List"/>
-    <w:lsdException w:name="Colorful Shading"/>
-    <w:lsdException w:name="Colorful List"/>
-    <w:lsdException w:name="Colorful Grid"/>
-    <w:lsdException w:name="Light Shading Accent 1"/>
-    <w:lsdException w:name="Light List Accent 1"/>
-    <w:lsdException w:name="Light Grid Accent 1"/>
-    <w:lsdException w:name="Medium Shading 1 Accent 1"/>
-    <w:lsdException w:name="Medium Shading 2 Accent 1"/>
-    <w:lsdException w:name="Medium List 1 Accent 1"/>
     <w:lsdException w:name="Revision" w:semiHidden="1"/>
-    <w:lsdException w:name="Medium List 2 Accent 1"/>
-    <w:lsdException w:name="Medium Grid 1 Accent 1"/>
-    <w:lsdException w:name="Medium Grid 2 Accent 1"/>
-    <w:lsdException w:name="Medium Grid 3 Accent 1"/>
-    <w:lsdException w:name="Dark List Accent 1"/>
-    <w:lsdException w:name="Colorful Shading Accent 1"/>
-    <w:lsdException w:name="Colorful List Accent 1"/>
-    <w:lsdException w:name="Colorful Grid Accent 1"/>
-    <w:lsdException w:name="Light Shading Accent 2"/>
-    <w:lsdException w:name="Light List Accent 2"/>
-    <w:lsdException w:name="Light Grid Accent 2"/>
-    <w:lsdException w:name="Medium Shading 1 Accent 2"/>
-    <w:lsdException w:name="Medium Shading 2 Accent 2"/>
-    <w:lsdException w:name="Medium List 1 Accent 2"/>
-    <w:lsdException w:name="Medium List 2 Accent 2"/>
-    <w:lsdException w:name="Medium Grid 1 Accent 2"/>
-    <w:lsdException w:name="Medium Grid 2 Accent 2"/>
-    <w:lsdException w:name="Medium Grid 3 Accent 2"/>
-    <w:lsdException w:name="Dark List Accent 2"/>
-    <w:lsdException w:name="Colorful Shading Accent 2"/>
-    <w:lsdException w:name="Colorful List Accent 2"/>
-    <w:lsdException w:name="Colorful Grid Accent 2"/>
-    <w:lsdException w:name="Light Shading Accent 3"/>
-    <w:lsdException w:name="Light List Accent 3"/>
-    <w:lsdException w:name="Light Grid Accent 3"/>
-    <w:lsdException w:name="Medium Shading 1 Accent 3"/>
-    <w:lsdException w:name="Medium Shading 2 Accent 3"/>
-    <w:lsdException w:name="Medium List 1 Accent 3"/>
-    <w:lsdException w:name="Medium List 2 Accent 3"/>
-    <w:lsdException w:name="Medium Grid 1 Accent 3"/>
-    <w:lsdException w:name="Medium Grid 2 Accent 3"/>
-    <w:lsdException w:name="Medium Grid 3 Accent 3"/>
-    <w:lsdException w:name="Dark List Accent 3"/>
-    <w:lsdException w:name="Colorful Shading Accent 3"/>
-    <w:lsdException w:name="Colorful List Accent 3"/>
-    <w:lsdException w:name="Colorful Grid Accent 3"/>
-    <w:lsdException w:name="Light Shading Accent 4"/>
-    <w:lsdException w:name="Light List Accent 4"/>
-    <w:lsdException w:name="Light Grid Accent 4"/>
-    <w:lsdException w:name="Medium Shading 1 Accent 4"/>
-    <w:lsdException w:name="Medium Shading 2 Accent 4"/>
-    <w:lsdException w:name="Medium List 1 Accent 4"/>
-    <w:lsdException w:name="Medium List 2 Accent 4"/>
-    <w:lsdException w:name="Medium Grid 1 Accent 4"/>
-    <w:lsdException w:name="Medium Grid 2 Accent 4"/>
-    <w:lsdException w:name="Medium Grid 3 Accent 4"/>
-    <w:lsdException w:name="Dark List Accent 4"/>
-    <w:lsdException w:name="Colorful Shading Accent 4"/>
-    <w:lsdException w:name="Colorful List Accent 4"/>
-    <w:lsdException w:name="Colorful Grid Accent 4"/>
-    <w:lsdException w:name="Light Shading Accent 5"/>
-    <w:lsdException w:name="Light List Accent 5"/>
-    <w:lsdException w:name="Light Grid Accent 5"/>
-    <w:lsdException w:name="Medium Shading 1 Accent 5"/>
-    <w:lsdException w:name="Medium Shading 2 Accent 5"/>
-    <w:lsdException w:name="Medium List 1 Accent 5"/>
-    <w:lsdException w:name="Medium List 2 Accent 5"/>
-    <w:lsdException w:name="Medium Grid 1 Accent 5"/>
-    <w:lsdException w:name="Medium Grid 2 Accent 5"/>
-    <w:lsdException w:name="Medium Grid 3 Accent 5"/>
-    <w:lsdException w:name="Dark List Accent 5"/>
-    <w:lsdException w:name="Colorful Shading Accent 5"/>
-    <w:lsdException w:name="Colorful List Accent 5"/>
-    <w:lsdException w:name="Colorful Grid Accent 5"/>
-    <w:lsdException w:name="Light Shading Accent 6"/>
-    <w:lsdException w:name="Light List Accent 6"/>
-    <w:lsdException w:name="Light Grid Accent 6"/>
-    <w:lsdException w:name="Medium Shading 1 Accent 6"/>
-    <w:lsdException w:name="Medium Shading 2 Accent 6"/>
-    <w:lsdException w:name="Medium List 1 Accent 6"/>
-    <w:lsdException w:name="Medium List 2 Accent 6"/>
-    <w:lsdException w:name="Medium Grid 1 Accent 6"/>
-    <w:lsdException w:name="Medium Grid 2 Accent 6"/>
-    <w:lsdException w:name="Medium Grid 3 Accent 6"/>
-    <w:lsdException w:name="Dark List Accent 6"/>
-    <w:lsdException w:name="Colorful Shading Accent 6"/>
-    <w:lsdException w:name="Colorful List Accent 6"/>
-    <w:lsdException w:name="Colorful Grid Accent 6"/>
     <w:lsdException w:name="Bibliography" w:semiHidden="1" w:unhideWhenUsed="1"/>
     <w:lsdException w:name="TOC Heading" w:semiHidden="1" w:unhideWhenUsed="1"/>
-    <w:lsdException w:name="Grid Table 4" w:uiPriority="49"/>
-    <w:lsdException w:name="Grid Table 5 Dark" w:uiPriority="50"/>
-    <w:lsdException w:name="Grid Table 6 Colorful" w:uiPriority="51"/>
-    <w:lsdException w:name="Grid Table 7 Colorful" w:uiPriority="52"/>
-    <w:lsdException w:name="Grid Table 1 Light Accent 1" w:uiPriority="46"/>
-    <w:lsdException w:name="Grid Table 2 Accent 1" w:uiPriority="47"/>
-    <w:lsdException w:name="Grid Table 3 Accent 1" w:uiPriority="48"/>
-    <w:lsdException w:name="Grid Table 4 Accent 1" w:uiPriority="49"/>
-    <w:lsdException w:name="Grid Table 5 Dark Accent 1" w:uiPriority="50"/>
-    <w:lsdException w:name="Grid Table 6 Colorful Accent 1" w:uiPriority="51"/>
-    <w:lsdException w:name="Grid Table 7 Colorful Accent 1" w:uiPriority="52"/>
-    <w:lsdException w:name="Grid Table 1 Light Accent 2" w:uiPriority="46"/>
-    <w:lsdException w:name="Grid Table 2 Accent 2" w:uiPriority="47"/>
-    <w:lsdException w:name="Grid Table 3 Accent 2" w:uiPriority="48"/>
-    <w:lsdException w:name="Grid Table 4 Accent 2" w:uiPriority="49"/>
-    <w:lsdException w:name="Grid Table 5 Dark Accent 2" w:uiPriority="50"/>
-    <w:lsdException w:name="Grid Table 6 Colorful Accent 2" w:uiPriority="51"/>
-    <w:lsdException w:name="Grid Table 7 Colorful Accent 2" w:uiPriority="52"/>
-    <w:lsdException w:name="Grid Table 1 Light Accent 3" w:uiPriority="46"/>
-    <w:lsdException w:name="Grid Table 2 Accent 3" w:uiPriority="47"/>
-    <w:lsdException w:name="Grid Table 3 Accent 3" w:uiPriority="48"/>
-    <w:lsdException w:name="Grid Table 4 Accent 3" w:uiPriority="49"/>
-    <w:lsdException w:name="Grid Table 5 Dark Accent 3" w:uiPriority="50"/>
-    <w:lsdException w:name="Grid Table 6 Colorful Accent 3" w:uiPriority="51"/>
-    <w:lsdException w:name="Grid Table 7 Colorful Accent 3" w:uiPriority="52"/>
-    <w:lsdException w:name="Grid Table 1 Light Accent 4" w:uiPriority="46"/>
-    <w:lsdException w:name="Grid Table 2 Accent 4" w:uiPriority="47"/>
-    <w:lsdException w:name="Grid Table 3 Accent 4" w:uiPriority="48"/>
-    <w:lsdException w:name="Grid Table 4 Accent 4" w:uiPriority="49"/>
-    <w:lsdException w:name="Grid Table 5 Dark Accent 4" w:uiPriority="50"/>
-    <w:lsdException w:name="Grid Table 6 Colorful Accent 4" w:uiPriority="51"/>
-    <w:lsdException w:name="Grid Table 7 Colorful Accent 4" w:uiPriority="52"/>
-    <w:lsdException w:name="Grid Table 1 Light Accent 5" w:uiPriority="46"/>
-    <w:lsdException w:name="Grid Table 2 Accent 5" w:uiPriority="47"/>
-    <w:lsdException w:name="Grid Table 3 Accent 5" w:uiPriority="48"/>
-    <w:lsdException w:name="Grid Table 4 Accent 5" w:uiPriority="49"/>
-    <w:lsdException w:name="Grid Table 5 Dark Accent 5" w:uiPriority="50"/>
-    <w:lsdException w:name="Grid Table 6 Colorful Accent 5" w:uiPriority="51"/>
-    <w:lsdException w:name="Grid Table 7 Colorful Accent 5" w:uiPriority="52"/>
-    <w:lsdException w:name="Grid Table 1 Light Accent 6" w:uiPriority="46"/>
-    <w:lsdException w:name="Grid Table 2 Accent 6" w:uiPriority="47"/>
-    <w:lsdException w:name="Grid Table 3 Accent 6" w:uiPriority="48"/>
-    <w:lsdException w:name="Grid Table 4 Accent 6" w:uiPriority="49"/>
-    <w:lsdException w:name="Grid Table 5 Dark Accent 6" w:uiPriority="50"/>
-    <w:lsdException w:name="Grid Table 6 Colorful Accent 6" w:uiPriority="51"/>
-    <w:lsdException w:name="Grid Table 7 Colorful Accent 6" w:uiPriority="52"/>
-    <w:lsdException w:name="List Table 1 Light" w:uiPriority="46"/>
-    <w:lsdException w:name="List Table 2" w:uiPriority="47"/>
-    <w:lsdException w:name="List Table 3" w:uiPriority="48"/>
-    <w:lsdException w:name="List Table 4" w:uiPriority="49"/>
-    <w:lsdException w:name="List Table 5 Dark" w:uiPriority="50"/>
-    <w:lsdException w:name="List Table 6 Colorful" w:uiPriority="51"/>
-    <w:lsdException w:name="List Table 7 Colorful" w:uiPriority="52"/>
-    <w:lsdException w:name="List Table 1 Light Accent 1" w:uiPriority="46"/>
-    <w:lsdException w:name="List Table 2 Accent 1" w:uiPriority="47"/>
-    <w:lsdException w:name="List Table 3 Accent 1" w:uiPriority="48"/>
-    <w:lsdException w:name="List Table 4 Accent 1" w:uiPriority="49"/>
-    <w:lsdException w:name="List Table 5 Dark Accent 1" w:uiPriority="50"/>
-    <w:lsdException w:name="List Table 6 Colorful Accent 1" w:uiPriority="51"/>
-    <w:lsdException w:name="List Table 7 Colorful Accent 1" w:uiPriority="52"/>
-    <w:lsdException w:name="List Table 1 Light Accent 2" w:uiPriority="46"/>
-    <w:lsdException w:name="List Table 2 Accent 2" w:uiPriority="47"/>
-    <w:lsdException w:name="List Table 3 Accent 2" w:uiPriority="48"/>
-    <w:lsdException w:name="List Table 4 Accent 2" w:uiPriority="49"/>
-    <w:lsdException w:name="List Table 5 Dark Accent 2" w:uiPriority="50"/>
-    <w:lsdException w:name="List Table 6 Colorful Accent 2" w:uiPriority="51"/>
-    <w:lsdException w:name="List Table 7 Colorful Accent 2" w:uiPriority="52"/>
-    <w:lsdException w:name="List Table 1 Light Accent 3" w:uiPriority="46"/>
-    <w:lsdException w:name="List Table 2 Accent 3" w:uiPriority="47"/>
-    <w:lsdException w:name="List Table 3 Accent 3" w:uiPriority="48"/>
-    <w:lsdException w:name="List Table 4 Accent 3" w:uiPriority="49"/>
-    <w:lsdException w:name="List Table 5 Dark Accent 3" w:uiPriority="50"/>
-    <w:lsdException w:name="List Table 6 Colorful Accent 3" w:uiPriority="51"/>
-    <w:lsdException w:name="List Table 7 Colorful Accent 3" w:uiPriority="52"/>
-    <w:lsdException w:name="List Table 1 Light Accent 4" w:uiPriority="46"/>
-    <w:lsdException w:name="List Table 2 Accent 4" w:uiPriority="47"/>
-    <w:lsdException w:name="List Table 3 Accent 4" w:uiPriority="48"/>
-    <w:lsdException w:name="List Table 4 Accent 4" w:uiPriority="49"/>
-    <w:lsdException w:name="List Table 5 Dark Accent 4" w:uiPriority="50"/>
-    <w:lsdException w:name="List Table 6 Colorful Accent 4" w:uiPriority="51"/>
-    <w:lsdException w:name="List Table 7 Colorful Accent 4" w:uiPriority="52"/>
-    <w:lsdException w:name="List Table 1 Light Accent 5" w:uiPriority="46"/>
-    <w:lsdException w:name="List Table 2 Accent 5" w:uiPriority="47"/>
-    <w:lsdException w:name="List Table 3 Accent 5" w:uiPriority="48"/>
-    <w:lsdException w:name="List Table 4 Accent 5" w:uiPriority="49"/>
-    <w:lsdException w:name="List Table 5 Dark Accent 5" w:uiPriority="50"/>
-    <w:lsdException w:name="List Table 6 Colorful Accent 5" w:uiPriority="51"/>
-    <w:lsdException w:name="List Table 7 Colorful Accent 5" w:uiPriority="52"/>
-    <w:lsdException w:name="List Table 1 Light Accent 6" w:uiPriority="46"/>
-    <w:lsdException w:name="List Table 2 Accent 6" w:uiPriority="47"/>
-    <w:lsdException w:name="List Table 3 Accent 6" w:uiPriority="48"/>
-    <w:lsdException w:name="List Table 4 Accent 6" w:uiPriority="49"/>
-    <w:lsdException w:name="List Table 5 Dark Accent 6" w:uiPriority="50"/>
-    <w:lsdException w:name="List Table 6 Colorful Accent 6" w:uiPriority="51"/>
-    <w:lsdException w:name="List Table 7 Colorful Accent 6" w:uiPriority="52"/>
   </w:latentStyles>
   <w:style w:type="paragraph" w:default="1" w:styleId="Standard">
     <w:name w:val="Normal"/>
@@ -3632,7 +3093,7 @@
       <w:spacing w:after="200"/>
     </w:pPr>
   </w:style>
-  <w:style w:type="character" w:default="1" w:styleId="Absatz-Standardschriftart">
+  <w:style w:type="character" w:default="1" w:styleId="Absatzstandardschriftart">
     <w:name w:val="Default Paragraph Font"/>
     <w:uiPriority w:val="1"/>
     <w:semiHidden/>
@@ -3838,7 +3299,7 @@
   </w:style>
   <w:style w:type="character" w:customStyle="1" w:styleId="BeschriftungZeichen">
     <w:name w:val="Beschriftung Zeichen"/>
-    <w:basedOn w:val="Absatz-Standardschriftart"/>
+    <w:basedOn w:val="Absatzstandardschriftart"/>
     <w:link w:val="Beschriftung1"/>
     <w:qFormat/>
   </w:style>
@@ -4195,14 +3656,14 @@
   </w:style>
   <w:style w:type="character" w:customStyle="1" w:styleId="FunotentextZeichen">
     <w:name w:val="Fußnotentext Zeichen"/>
-    <w:basedOn w:val="Absatz-Standardschriftart"/>
+    <w:basedOn w:val="Absatzstandardschriftart"/>
     <w:link w:val="Funotentext1"/>
     <w:qFormat/>
     <w:rsid w:val="008A2E1D"/>
   </w:style>
-  <w:style w:type="character" w:customStyle="1" w:styleId="SprechblasentextZchn">
-    <w:name w:val="Sprechblasentext Zchn"/>
-    <w:basedOn w:val="Absatz-Standardschriftart"/>
+  <w:style w:type="character" w:customStyle="1" w:styleId="SprechblasentextZeichen">
+    <w:name w:val="Sprechblasentext Zeichen"/>
+    <w:basedOn w:val="Absatzstandardschriftart"/>
     <w:link w:val="Sprechblasentext"/>
     <w:semiHidden/>
     <w:qFormat/>
@@ -4215,7 +3676,7 @@
   </w:style>
   <w:style w:type="character" w:styleId="Kommentarzeichen">
     <w:name w:val="annotation reference"/>
-    <w:basedOn w:val="Absatz-Standardschriftart"/>
+    <w:basedOn w:val="Absatzstandardschriftart"/>
     <w:semiHidden/>
     <w:unhideWhenUsed/>
     <w:qFormat/>
@@ -4225,17 +3686,17 @@
       <w:szCs w:val="18"/>
     </w:rPr>
   </w:style>
-  <w:style w:type="character" w:customStyle="1" w:styleId="KommentartextZchn">
-    <w:name w:val="Kommentartext Zchn"/>
-    <w:basedOn w:val="Absatz-Standardschriftart"/>
+  <w:style w:type="character" w:customStyle="1" w:styleId="KommentartextZeichen">
+    <w:name w:val="Kommentartext Zeichen"/>
+    <w:basedOn w:val="Absatzstandardschriftart"/>
     <w:link w:val="Kommentartext"/>
     <w:semiHidden/>
     <w:qFormat/>
     <w:rsid w:val="00185505"/>
   </w:style>
-  <w:style w:type="character" w:customStyle="1" w:styleId="KommentarthemaZchn">
-    <w:name w:val="Kommentarthema Zchn"/>
-    <w:basedOn w:val="KommentartextZchn"/>
+  <w:style w:type="character" w:customStyle="1" w:styleId="KommentarthemaZeichen">
+    <w:name w:val="Kommentarthema Zeichen"/>
+    <w:basedOn w:val="KommentartextZeichen"/>
     <w:link w:val="Kommentarthema"/>
     <w:semiHidden/>
     <w:qFormat/>
@@ -4513,7 +3974,7 @@
   <w:style w:type="paragraph" w:styleId="Sprechblasentext">
     <w:name w:val="Balloon Text"/>
     <w:basedOn w:val="Standard"/>
-    <w:link w:val="SprechblasentextZchn"/>
+    <w:link w:val="SprechblasentextZeichen"/>
     <w:semiHidden/>
     <w:unhideWhenUsed/>
     <w:qFormat/>
@@ -4530,7 +3991,7 @@
   <w:style w:type="paragraph" w:styleId="Kommentartext">
     <w:name w:val="annotation text"/>
     <w:basedOn w:val="Standard"/>
-    <w:link w:val="KommentartextZchn"/>
+    <w:link w:val="KommentartextZeichen"/>
     <w:semiHidden/>
     <w:unhideWhenUsed/>
     <w:qFormat/>
@@ -4540,7 +4001,7 @@
     <w:name w:val="annotation subject"/>
     <w:basedOn w:val="Kommentartext"/>
     <w:next w:val="Kommentartext"/>
-    <w:link w:val="KommentarthemaZchn"/>
+    <w:link w:val="KommentarthemaZeichen"/>
     <w:semiHidden/>
     <w:unhideWhenUsed/>
     <w:qFormat/>
@@ -4570,23 +4031,23 @@
   <w:style w:type="paragraph" w:styleId="Funotentext">
     <w:name w:val="footnote text"/>
     <w:basedOn w:val="Standard"/>
-    <w:link w:val="FunotentextZchn"/>
+    <w:link w:val="FunotentextZeichen1"/>
     <w:unhideWhenUsed/>
     <w:rsid w:val="00572419"/>
     <w:pPr>
       <w:spacing w:after="0"/>
     </w:pPr>
   </w:style>
-  <w:style w:type="character" w:customStyle="1" w:styleId="FunotentextZchn">
-    <w:name w:val="Fußnotentext Zchn"/>
-    <w:basedOn w:val="Absatz-Standardschriftart"/>
+  <w:style w:type="character" w:customStyle="1" w:styleId="FunotentextZeichen1">
+    <w:name w:val="Fußnotentext Zeichen1"/>
+    <w:basedOn w:val="Absatzstandardschriftart"/>
     <w:link w:val="Funotentext"/>
     <w:rsid w:val="00572419"/>
   </w:style>
   <w:style w:type="paragraph" w:styleId="Fuzeile">
     <w:name w:val="footer"/>
     <w:basedOn w:val="Standard"/>
-    <w:link w:val="FuzeileZchn"/>
+    <w:link w:val="FuzeileZeichen"/>
     <w:unhideWhenUsed/>
     <w:rsid w:val="00C22001"/>
     <w:pPr>
@@ -4597,15 +4058,15 @@
       <w:spacing w:after="0"/>
     </w:pPr>
   </w:style>
-  <w:style w:type="character" w:customStyle="1" w:styleId="FuzeileZchn">
-    <w:name w:val="Fußzeile Zchn"/>
-    <w:basedOn w:val="Absatz-Standardschriftart"/>
+  <w:style w:type="character" w:customStyle="1" w:styleId="FuzeileZeichen">
+    <w:name w:val="Fußzeile Zeichen"/>
+    <w:basedOn w:val="Absatzstandardschriftart"/>
     <w:link w:val="Fuzeile"/>
     <w:rsid w:val="00C22001"/>
   </w:style>
   <w:style w:type="character" w:styleId="Seitenzahl">
     <w:name w:val="page number"/>
-    <w:basedOn w:val="Absatz-Standardschriftart"/>
+    <w:basedOn w:val="Absatzstandardschriftart"/>
     <w:semiHidden/>
     <w:unhideWhenUsed/>
     <w:rsid w:val="00C22001"/>
@@ -4613,7 +4074,7 @@
   <w:style w:type="paragraph" w:styleId="Kopfzeile">
     <w:name w:val="header"/>
     <w:basedOn w:val="Standard"/>
-    <w:link w:val="KopfzeileZchn"/>
+    <w:link w:val="KopfzeileZeichen"/>
     <w:unhideWhenUsed/>
     <w:rsid w:val="003E1DCD"/>
     <w:pPr>
@@ -4624,24 +4085,1199 @@
       <w:spacing w:after="0"/>
     </w:pPr>
   </w:style>
-  <w:style w:type="character" w:customStyle="1" w:styleId="KopfzeileZchn">
-    <w:name w:val="Kopfzeile Zchn"/>
-    <w:basedOn w:val="Absatz-Standardschriftart"/>
+  <w:style w:type="character" w:customStyle="1" w:styleId="KopfzeileZeichen">
+    <w:name w:val="Kopfzeile Zeichen"/>
+    <w:basedOn w:val="Absatzstandardschriftart"/>
     <w:link w:val="Kopfzeile"/>
     <w:rsid w:val="003E1DCD"/>
   </w:style>
-  <w:style w:type="character" w:styleId="Hyperlink">
+  <w:style w:type="character" w:styleId="Link">
     <w:name w:val="Hyperlink"/>
-    <w:basedOn w:val="Absatz-Standardschriftart"/>
+    <w:basedOn w:val="Absatzstandardschriftart"/>
     <w:rsid w:val="00B129F2"/>
     <w:rPr>
       <w:color w:val="0000FF" w:themeColor="hyperlink"/>
       <w:u w:val="single"/>
     </w:rPr>
   </w:style>
-  <w:style w:type="character" w:styleId="BesuchterLink">
+  <w:style w:type="character" w:styleId="GesichteterLink">
     <w:name w:val="FollowedHyperlink"/>
-    <w:basedOn w:val="Absatz-Standardschriftart"/>
+    <w:basedOn w:val="Absatzstandardschriftart"/>
+    <w:rsid w:val="003201FC"/>
+    <w:rPr>
+      <w:color w:val="800080" w:themeColor="followedHyperlink"/>
+      <w:u w:val="single"/>
+    </w:rPr>
+  </w:style>
+</w:styles>
+</file>
+
+<file path=word/stylesWithEffects.xml><?xml version="1.0" encoding="utf-8"?>
+<w:styles xmlns:wpc="http://schemas.microsoft.com/office/word/2010/wordprocessingCanvas" xmlns:mo="http://schemas.microsoft.com/office/mac/office/2008/main" xmlns:mc="http://schemas.openxmlformats.org/markup-compatibility/2006" xmlns:mv="urn:schemas-microsoft-com:mac:vml" xmlns:o="urn:schemas-microsoft-com:office:office" xmlns:r="http://schemas.openxmlformats.org/officeDocument/2006/relationships" xmlns:m="http://schemas.openxmlformats.org/officeDocument/2006/math" xmlns:v="urn:schemas-microsoft-com:vml" xmlns:wp14="http://schemas.microsoft.com/office/word/2010/wordprocessingDrawing" xmlns:wp="http://schemas.openxmlformats.org/drawingml/2006/wordprocessingDrawing" xmlns:w10="urn:schemas-microsoft-com:office:word" xmlns:w="http://schemas.openxmlformats.org/wordprocessingml/2006/main" xmlns:w14="http://schemas.microsoft.com/office/word/2010/wordml" xmlns:wpg="http://schemas.microsoft.com/office/word/2010/wordprocessingGroup" xmlns:wpi="http://schemas.microsoft.com/office/word/2010/wordprocessingInk" xmlns:wne="http://schemas.microsoft.com/office/word/2006/wordml" xmlns:wps="http://schemas.microsoft.com/office/word/2010/wordprocessingShape" mc:Ignorable="w14 wp14">
+  <w:docDefaults>
+    <w:rPrDefault>
+      <w:rPr>
+        <w:rFonts w:asciiTheme="minorHAnsi" w:eastAsiaTheme="minorHAnsi" w:hAnsiTheme="minorHAnsi" w:cstheme="minorBidi"/>
+        <w:sz w:val="24"/>
+        <w:szCs w:val="24"/>
+        <w:lang w:val="en-GB" w:eastAsia="en-US" w:bidi="ar-SA"/>
+      </w:rPr>
+    </w:rPrDefault>
+    <w:pPrDefault/>
+  </w:docDefaults>
+  <w:latentStyles w:defLockedState="0" w:defUIPriority="0" w:defSemiHidden="0" w:defUnhideWhenUsed="0" w:defQFormat="0" w:count="276">
+    <w:lsdException w:name="index 1" w:semiHidden="1" w:unhideWhenUsed="1"/>
+    <w:lsdException w:name="index 7" w:semiHidden="1" w:unhideWhenUsed="1"/>
+    <w:lsdException w:name="index 8" w:semiHidden="1" w:unhideWhenUsed="1"/>
+    <w:lsdException w:name="index 9" w:semiHidden="1" w:unhideWhenUsed="1"/>
+    <w:lsdException w:name="toc 1" w:semiHidden="1" w:unhideWhenUsed="1"/>
+    <w:lsdException w:name="toc 2" w:semiHidden="1" w:unhideWhenUsed="1"/>
+    <w:lsdException w:name="toc 3" w:semiHidden="1" w:unhideWhenUsed="1"/>
+    <w:lsdException w:name="toc 4" w:semiHidden="1" w:unhideWhenUsed="1"/>
+    <w:lsdException w:name="toc 5" w:semiHidden="1" w:unhideWhenUsed="1"/>
+    <w:lsdException w:name="toc 6" w:semiHidden="1" w:unhideWhenUsed="1"/>
+    <w:lsdException w:name="toc 7" w:semiHidden="1" w:unhideWhenUsed="1"/>
+    <w:lsdException w:name="toc 8" w:semiHidden="1" w:unhideWhenUsed="1"/>
+    <w:lsdException w:name="toc 9" w:semiHidden="1" w:unhideWhenUsed="1"/>
+    <w:lsdException w:name="Normal Indent" w:semiHidden="1" w:unhideWhenUsed="1"/>
+    <w:lsdException w:name="footnote text" w:semiHidden="1" w:unhideWhenUsed="1"/>
+    <w:lsdException w:name="annotation text" w:semiHidden="1" w:unhideWhenUsed="1"/>
+    <w:lsdException w:name="header" w:semiHidden="1" w:unhideWhenUsed="1"/>
+    <w:lsdException w:name="footer" w:semiHidden="1" w:unhideWhenUsed="1"/>
+    <w:lsdException w:name="index heading" w:semiHidden="1" w:unhideWhenUsed="1"/>
+    <w:lsdException w:name="caption" w:semiHidden="1" w:unhideWhenUsed="1"/>
+    <w:lsdException w:name="table of figures" w:semiHidden="1" w:unhideWhenUsed="1"/>
+    <w:lsdException w:name="envelope address" w:semiHidden="1" w:unhideWhenUsed="1"/>
+    <w:lsdException w:name="envelope return" w:semiHidden="1" w:unhideWhenUsed="1"/>
+    <w:lsdException w:name="footnote reference" w:semiHidden="1" w:uiPriority="99" w:unhideWhenUsed="1"/>
+    <w:lsdException w:name="annotation reference" w:semiHidden="1" w:unhideWhenUsed="1"/>
+    <w:lsdException w:name="line number" w:semiHidden="1" w:unhideWhenUsed="1"/>
+    <w:lsdException w:name="page number" w:semiHidden="1" w:unhideWhenUsed="1"/>
+    <w:lsdException w:name="endnote reference" w:semiHidden="1" w:unhideWhenUsed="1"/>
+    <w:lsdException w:name="endnote text" w:semiHidden="1" w:unhideWhenUsed="1"/>
+    <w:lsdException w:name="table of authorities" w:semiHidden="1" w:unhideWhenUsed="1"/>
+    <w:lsdException w:name="macro" w:semiHidden="1" w:unhideWhenUsed="1"/>
+    <w:lsdException w:name="toa heading" w:semiHidden="1" w:unhideWhenUsed="1"/>
+    <w:lsdException w:name="List" w:semiHidden="1" w:unhideWhenUsed="1"/>
+    <w:lsdException w:name="List Bullet" w:semiHidden="1" w:unhideWhenUsed="1"/>
+    <w:lsdException w:name="List Number" w:semiHidden="1" w:unhideWhenUsed="1"/>
+    <w:lsdException w:name="List 2" w:semiHidden="1" w:unhideWhenUsed="1"/>
+    <w:lsdException w:name="List 3" w:semiHidden="1" w:unhideWhenUsed="1"/>
+    <w:lsdException w:name="List 4" w:semiHidden="1" w:unhideWhenUsed="1"/>
+    <w:lsdException w:name="List 5" w:semiHidden="1" w:unhideWhenUsed="1"/>
+    <w:lsdException w:name="List Bullet 2" w:semiHidden="1" w:unhideWhenUsed="1"/>
+    <w:lsdException w:name="List Bullet 3" w:semiHidden="1" w:unhideWhenUsed="1"/>
+    <w:lsdException w:name="List Bullet 4" w:semiHidden="1" w:unhideWhenUsed="1"/>
+    <w:lsdException w:name="List Bullet 5" w:semiHidden="1" w:unhideWhenUsed="1"/>
+    <w:lsdException w:name="List Number 3" w:semiHidden="1" w:unhideWhenUsed="1"/>
+    <w:lsdException w:name="List Number 4" w:semiHidden="1" w:unhideWhenUsed="1"/>
+    <w:lsdException w:name="Closing" w:semiHidden="1" w:unhideWhenUsed="1"/>
+    <w:lsdException w:name="Signature" w:semiHidden="1" w:unhideWhenUsed="1"/>
+    <w:lsdException w:name="Default Paragraph Font" w:semiHidden="1" w:unhideWhenUsed="1"/>
+    <w:lsdException w:name="Body Text" w:semiHidden="1" w:unhideWhenUsed="1"/>
+    <w:lsdException w:name="Body Text Indent" w:semiHidden="1" w:unhideWhenUsed="1"/>
+    <w:lsdException w:name="List Continue" w:semiHidden="1" w:unhideWhenUsed="1"/>
+    <w:lsdException w:name="List Continue 2" w:semiHidden="1" w:unhideWhenUsed="1"/>
+    <w:lsdException w:name="List Continue 3" w:semiHidden="1" w:unhideWhenUsed="1"/>
+    <w:lsdException w:name="List Continue 4" w:semiHidden="1" w:unhideWhenUsed="1"/>
+    <w:lsdException w:name="List Continue 5" w:semiHidden="1" w:unhideWhenUsed="1"/>
+    <w:lsdException w:name="Message Header" w:semiHidden="1" w:unhideWhenUsed="1"/>
+    <w:lsdException w:name="Salutation" w:semiHidden="1" w:unhideWhenUsed="1"/>
+    <w:lsdException w:name="Date" w:semiHidden="1" w:unhideWhenUsed="1"/>
+    <w:lsdException w:name="Body Text First Indent" w:semiHidden="1" w:unhideWhenUsed="1"/>
+    <w:lsdException w:name="Body Text First Indent 2" w:semiHidden="1" w:unhideWhenUsed="1"/>
+    <w:lsdException w:name="Note Heading" w:semiHidden="1" w:unhideWhenUsed="1"/>
+    <w:lsdException w:name="Body Text 2" w:semiHidden="1" w:unhideWhenUsed="1"/>
+    <w:lsdException w:name="Body Text 3" w:semiHidden="1" w:unhideWhenUsed="1"/>
+    <w:lsdException w:name="Body Text Indent 2" w:semiHidden="1" w:unhideWhenUsed="1"/>
+    <w:lsdException w:name="Document Map" w:semiHidden="1" w:unhideWhenUsed="1"/>
+    <w:lsdException w:name="Plain Text" w:semiHidden="1" w:unhideWhenUsed="1"/>
+    <w:lsdException w:name="E-mail Signature" w:semiHidden="1" w:unhideWhenUsed="1"/>
+    <w:lsdException w:name="HTML Top of Form" w:semiHidden="1" w:unhideWhenUsed="1"/>
+    <w:lsdException w:name="HTML Bottom of Form" w:semiHidden="1" w:unhideWhenUsed="1"/>
+    <w:lsdException w:name="Normal (Web)" w:semiHidden="1" w:unhideWhenUsed="1"/>
+    <w:lsdException w:name="HTML Acronym" w:semiHidden="1" w:unhideWhenUsed="1"/>
+    <w:lsdException w:name="HTML Address" w:semiHidden="1" w:unhideWhenUsed="1"/>
+    <w:lsdException w:name="HTML Cite" w:semiHidden="1" w:unhideWhenUsed="1"/>
+    <w:lsdException w:name="HTML Code" w:semiHidden="1" w:unhideWhenUsed="1"/>
+    <w:lsdException w:name="HTML Definition" w:semiHidden="1" w:unhideWhenUsed="1"/>
+    <w:lsdException w:name="HTML Keyboard" w:semiHidden="1" w:unhideWhenUsed="1"/>
+    <w:lsdException w:name="HTML Preformatted" w:semiHidden="1" w:unhideWhenUsed="1"/>
+    <w:lsdException w:name="HTML Sample" w:semiHidden="1" w:unhideWhenUsed="1"/>
+    <w:lsdException w:name="HTML Typewriter" w:semiHidden="1" w:unhideWhenUsed="1"/>
+    <w:lsdException w:name="HTML Variable" w:semiHidden="1" w:unhideWhenUsed="1"/>
+    <w:lsdException w:name="Normal Table" w:semiHidden="1" w:unhideWhenUsed="1"/>
+    <w:lsdException w:name="annotation subject" w:semiHidden="1" w:unhideWhenUsed="1"/>
+    <w:lsdException w:name="No List" w:semiHidden="1" w:unhideWhenUsed="1"/>
+    <w:lsdException w:name="Outline List 1" w:semiHidden="1" w:unhideWhenUsed="1"/>
+    <w:lsdException w:name="Outline List 2" w:semiHidden="1" w:unhideWhenUsed="1"/>
+    <w:lsdException w:name="Outline List 3" w:semiHidden="1" w:unhideWhenUsed="1"/>
+    <w:lsdException w:name="Table Simple 1" w:semiHidden="1" w:unhideWhenUsed="1"/>
+    <w:lsdException w:name="Table Simple 2" w:semiHidden="1" w:unhideWhenUsed="1"/>
+    <w:lsdException w:name="Table Simple 3" w:semiHidden="1" w:unhideWhenUsed="1"/>
+    <w:lsdException w:name="Table Classic 1" w:semiHidden="1" w:unhideWhenUsed="1"/>
+    <w:lsdException w:name="Table Classic 2" w:semiHidden="1" w:unhideWhenUsed="1"/>
+    <w:lsdException w:name="Table Classic 3" w:semiHidden="1" w:unhideWhenUsed="1"/>
+    <w:lsdException w:name="Table Classic 4" w:semiHidden="1" w:unhideWhenUsed="1"/>
+    <w:lsdException w:name="Table Colorful 1" w:semiHidden="1" w:unhideWhenUsed="1"/>
+    <w:lsdException w:name="Table Colorful 2" w:semiHidden="1" w:unhideWhenUsed="1"/>
+    <w:lsdException w:name="Table Colorful 3" w:semiHidden="1" w:unhideWhenUsed="1"/>
+    <w:lsdException w:name="Table Columns 1" w:semiHidden="1" w:unhideWhenUsed="1"/>
+    <w:lsdException w:name="Table Columns 2" w:semiHidden="1" w:unhideWhenUsed="1"/>
+    <w:lsdException w:name="Table Columns 3" w:semiHidden="1" w:unhideWhenUsed="1"/>
+    <w:lsdException w:name="Table Columns 4" w:semiHidden="1" w:unhideWhenUsed="1"/>
+    <w:lsdException w:name="Table Columns 5" w:semiHidden="1" w:unhideWhenUsed="1"/>
+    <w:lsdException w:name="Table Grid 1" w:semiHidden="1" w:unhideWhenUsed="1"/>
+    <w:lsdException w:name="Table Grid 2" w:semiHidden="1" w:unhideWhenUsed="1"/>
+    <w:lsdException w:name="Table Grid 3" w:semiHidden="1" w:unhideWhenUsed="1"/>
+    <w:lsdException w:name="Table Grid 4" w:semiHidden="1" w:unhideWhenUsed="1"/>
+    <w:lsdException w:name="Table Grid 5" w:semiHidden="1" w:unhideWhenUsed="1"/>
+    <w:lsdException w:name="Table Grid 6" w:semiHidden="1" w:unhideWhenUsed="1"/>
+    <w:lsdException w:name="Table Grid 7" w:semiHidden="1" w:unhideWhenUsed="1"/>
+    <w:lsdException w:name="Table Grid 8" w:semiHidden="1" w:unhideWhenUsed="1"/>
+    <w:lsdException w:name="Table List 1" w:semiHidden="1" w:unhideWhenUsed="1"/>
+    <w:lsdException w:name="Table List 2" w:semiHidden="1" w:unhideWhenUsed="1"/>
+    <w:lsdException w:name="Table List 3" w:semiHidden="1" w:unhideWhenUsed="1"/>
+    <w:lsdException w:name="Table List 4" w:semiHidden="1" w:unhideWhenUsed="1"/>
+    <w:lsdException w:name="Table List 5" w:semiHidden="1" w:unhideWhenUsed="1"/>
+    <w:lsdException w:name="Table List 6" w:semiHidden="1" w:unhideWhenUsed="1"/>
+    <w:lsdException w:name="Table List 7" w:semiHidden="1" w:unhideWhenUsed="1"/>
+    <w:lsdException w:name="Table List 8" w:semiHidden="1" w:unhideWhenUsed="1"/>
+    <w:lsdException w:name="Table 3D effects 1" w:semiHidden="1" w:unhideWhenUsed="1"/>
+    <w:lsdException w:name="Table 3D effects 2" w:semiHidden="1" w:unhideWhenUsed="1"/>
+    <w:lsdException w:name="Table 3D effects 3" w:semiHidden="1" w:unhideWhenUsed="1"/>
+    <w:lsdException w:name="Table Contemporary" w:semiHidden="1" w:unhideWhenUsed="1"/>
+    <w:lsdException w:name="Table Elegant" w:semiHidden="1" w:unhideWhenUsed="1"/>
+    <w:lsdException w:name="Table Professional" w:semiHidden="1" w:unhideWhenUsed="1"/>
+    <w:lsdException w:name="Table Subtle 1" w:semiHidden="1" w:unhideWhenUsed="1"/>
+    <w:lsdException w:name="Table Subtle 2" w:semiHidden="1" w:unhideWhenUsed="1"/>
+    <w:lsdException w:name="Table Web 1" w:semiHidden="1" w:unhideWhenUsed="1"/>
+    <w:lsdException w:name="Table Web 2" w:semiHidden="1" w:unhideWhenUsed="1"/>
+    <w:lsdException w:name="Table Web 3" w:semiHidden="1" w:unhideWhenUsed="1"/>
+    <w:lsdException w:name="Balloon Text" w:semiHidden="1" w:unhideWhenUsed="1"/>
+    <w:lsdException w:name="Table Theme" w:semiHidden="1" w:unhideWhenUsed="1"/>
+    <w:lsdException w:name="Placeholder Text" w:semiHidden="1"/>
+    <w:lsdException w:name="Revision" w:semiHidden="1"/>
+    <w:lsdException w:name="Bibliography" w:semiHidden="1" w:unhideWhenUsed="1"/>
+    <w:lsdException w:name="TOC Heading" w:semiHidden="1" w:unhideWhenUsed="1"/>
+  </w:latentStyles>
+  <w:style w:type="paragraph" w:default="1" w:styleId="Standard">
+    <w:name w:val="Normal"/>
+    <w:qFormat/>
+    <w:pPr>
+      <w:spacing w:after="200"/>
+    </w:pPr>
+  </w:style>
+  <w:style w:type="character" w:default="1" w:styleId="Absatzstandardschriftart">
+    <w:name w:val="Default Paragraph Font"/>
+    <w:uiPriority w:val="1"/>
+    <w:semiHidden/>
+    <w:unhideWhenUsed/>
+  </w:style>
+  <w:style w:type="table" w:default="1" w:styleId="NormaleTabelle">
+    <w:name w:val="Normal Table"/>
+    <w:uiPriority w:val="99"/>
+    <w:semiHidden/>
+    <w:unhideWhenUsed/>
+    <w:tblPr>
+      <w:tblInd w:w="0" w:type="dxa"/>
+      <w:tblCellMar>
+        <w:top w:w="0" w:type="dxa"/>
+        <w:left w:w="108" w:type="dxa"/>
+        <w:bottom w:w="0" w:type="dxa"/>
+        <w:right w:w="108" w:type="dxa"/>
+      </w:tblCellMar>
+    </w:tblPr>
+  </w:style>
+  <w:style w:type="numbering" w:default="1" w:styleId="KeineListe">
+    <w:name w:val="No List"/>
+    <w:uiPriority w:val="99"/>
+    <w:semiHidden/>
+    <w:unhideWhenUsed/>
+  </w:style>
+  <w:style w:type="paragraph" w:customStyle="1" w:styleId="berschrift11">
+    <w:name w:val="Überschrift 11"/>
+    <w:basedOn w:val="Standard"/>
+    <w:next w:val="Textkrper"/>
+    <w:uiPriority w:val="9"/>
+    <w:qFormat/>
+    <w:pPr>
+      <w:keepNext/>
+      <w:keepLines/>
+      <w:spacing w:before="480" w:after="0"/>
+      <w:outlineLvl w:val="0"/>
+    </w:pPr>
+    <w:rPr>
+      <w:rFonts w:asciiTheme="majorHAnsi" w:eastAsiaTheme="majorEastAsia" w:hAnsiTheme="majorHAnsi" w:cstheme="majorBidi"/>
+      <w:b/>
+      <w:bCs/>
+      <w:color w:val="345A8A" w:themeColor="accent1" w:themeShade="B5"/>
+      <w:sz w:val="32"/>
+      <w:szCs w:val="32"/>
+    </w:rPr>
+  </w:style>
+  <w:style w:type="paragraph" w:customStyle="1" w:styleId="berschrift21">
+    <w:name w:val="Überschrift 21"/>
+    <w:basedOn w:val="Standard"/>
+    <w:next w:val="Textkrper"/>
+    <w:uiPriority w:val="9"/>
+    <w:unhideWhenUsed/>
+    <w:qFormat/>
+    <w:pPr>
+      <w:keepNext/>
+      <w:keepLines/>
+      <w:spacing w:before="200" w:after="0"/>
+      <w:outlineLvl w:val="1"/>
+    </w:pPr>
+    <w:rPr>
+      <w:rFonts w:asciiTheme="majorHAnsi" w:eastAsiaTheme="majorEastAsia" w:hAnsiTheme="majorHAnsi" w:cstheme="majorBidi"/>
+      <w:b/>
+      <w:bCs/>
+      <w:color w:val="4F81BD" w:themeColor="accent1"/>
+      <w:sz w:val="32"/>
+      <w:szCs w:val="32"/>
+    </w:rPr>
+  </w:style>
+  <w:style w:type="paragraph" w:customStyle="1" w:styleId="berschrift31">
+    <w:name w:val="Überschrift 31"/>
+    <w:basedOn w:val="Standard"/>
+    <w:next w:val="Textkrper"/>
+    <w:uiPriority w:val="9"/>
+    <w:unhideWhenUsed/>
+    <w:qFormat/>
+    <w:pPr>
+      <w:keepNext/>
+      <w:keepLines/>
+      <w:spacing w:before="200" w:after="0"/>
+      <w:outlineLvl w:val="2"/>
+    </w:pPr>
+    <w:rPr>
+      <w:rFonts w:asciiTheme="majorHAnsi" w:eastAsiaTheme="majorEastAsia" w:hAnsiTheme="majorHAnsi" w:cstheme="majorBidi"/>
+      <w:b/>
+      <w:bCs/>
+      <w:color w:val="4F81BD" w:themeColor="accent1"/>
+      <w:sz w:val="28"/>
+      <w:szCs w:val="28"/>
+    </w:rPr>
+  </w:style>
+  <w:style w:type="paragraph" w:customStyle="1" w:styleId="berschrift41">
+    <w:name w:val="Überschrift 41"/>
+    <w:basedOn w:val="Standard"/>
+    <w:next w:val="Textkrper"/>
+    <w:uiPriority w:val="9"/>
+    <w:unhideWhenUsed/>
+    <w:qFormat/>
+    <w:pPr>
+      <w:keepNext/>
+      <w:keepLines/>
+      <w:spacing w:before="200" w:after="0"/>
+      <w:outlineLvl w:val="3"/>
+    </w:pPr>
+    <w:rPr>
+      <w:rFonts w:asciiTheme="majorHAnsi" w:eastAsiaTheme="majorEastAsia" w:hAnsiTheme="majorHAnsi" w:cstheme="majorBidi"/>
+      <w:b/>
+      <w:bCs/>
+      <w:color w:val="4F81BD" w:themeColor="accent1"/>
+    </w:rPr>
+  </w:style>
+  <w:style w:type="paragraph" w:customStyle="1" w:styleId="berschrift51">
+    <w:name w:val="Überschrift 51"/>
+    <w:basedOn w:val="Standard"/>
+    <w:next w:val="Textkrper"/>
+    <w:uiPriority w:val="9"/>
+    <w:unhideWhenUsed/>
+    <w:qFormat/>
+    <w:pPr>
+      <w:keepNext/>
+      <w:keepLines/>
+      <w:spacing w:before="200" w:after="0"/>
+      <w:outlineLvl w:val="4"/>
+    </w:pPr>
+    <w:rPr>
+      <w:rFonts w:asciiTheme="majorHAnsi" w:eastAsiaTheme="majorEastAsia" w:hAnsiTheme="majorHAnsi" w:cstheme="majorBidi"/>
+      <w:i/>
+      <w:iCs/>
+      <w:color w:val="4F81BD" w:themeColor="accent1"/>
+    </w:rPr>
+  </w:style>
+  <w:style w:type="paragraph" w:customStyle="1" w:styleId="berschrift61">
+    <w:name w:val="Überschrift 61"/>
+    <w:basedOn w:val="Standard"/>
+    <w:next w:val="Textkrper"/>
+    <w:uiPriority w:val="9"/>
+    <w:unhideWhenUsed/>
+    <w:qFormat/>
+    <w:pPr>
+      <w:keepNext/>
+      <w:keepLines/>
+      <w:spacing w:before="200" w:after="0"/>
+      <w:outlineLvl w:val="5"/>
+    </w:pPr>
+    <w:rPr>
+      <w:rFonts w:asciiTheme="majorHAnsi" w:eastAsiaTheme="majorEastAsia" w:hAnsiTheme="majorHAnsi" w:cstheme="majorBidi"/>
+      <w:color w:val="4F81BD" w:themeColor="accent1"/>
+    </w:rPr>
+  </w:style>
+  <w:style w:type="paragraph" w:customStyle="1" w:styleId="berschrift71">
+    <w:name w:val="Überschrift 71"/>
+    <w:basedOn w:val="Standard"/>
+    <w:next w:val="Textkrper"/>
+    <w:uiPriority w:val="9"/>
+    <w:unhideWhenUsed/>
+    <w:qFormat/>
+    <w:pPr>
+      <w:keepNext/>
+      <w:keepLines/>
+      <w:spacing w:before="200" w:after="0"/>
+      <w:outlineLvl w:val="6"/>
+    </w:pPr>
+    <w:rPr>
+      <w:rFonts w:asciiTheme="majorHAnsi" w:eastAsiaTheme="majorEastAsia" w:hAnsiTheme="majorHAnsi" w:cstheme="majorBidi"/>
+      <w:color w:val="4F81BD" w:themeColor="accent1"/>
+    </w:rPr>
+  </w:style>
+  <w:style w:type="paragraph" w:customStyle="1" w:styleId="berschrift81">
+    <w:name w:val="Überschrift 81"/>
+    <w:basedOn w:val="Standard"/>
+    <w:next w:val="Textkrper"/>
+    <w:uiPriority w:val="9"/>
+    <w:unhideWhenUsed/>
+    <w:qFormat/>
+    <w:pPr>
+      <w:keepNext/>
+      <w:keepLines/>
+      <w:spacing w:before="200" w:after="0"/>
+      <w:outlineLvl w:val="7"/>
+    </w:pPr>
+    <w:rPr>
+      <w:rFonts w:asciiTheme="majorHAnsi" w:eastAsiaTheme="majorEastAsia" w:hAnsiTheme="majorHAnsi" w:cstheme="majorBidi"/>
+      <w:color w:val="4F81BD" w:themeColor="accent1"/>
+    </w:rPr>
+  </w:style>
+  <w:style w:type="paragraph" w:customStyle="1" w:styleId="berschrift91">
+    <w:name w:val="Überschrift 91"/>
+    <w:basedOn w:val="Standard"/>
+    <w:next w:val="Textkrper"/>
+    <w:uiPriority w:val="9"/>
+    <w:unhideWhenUsed/>
+    <w:qFormat/>
+    <w:pPr>
+      <w:keepNext/>
+      <w:keepLines/>
+      <w:spacing w:before="200" w:after="0"/>
+      <w:outlineLvl w:val="8"/>
+    </w:pPr>
+    <w:rPr>
+      <w:rFonts w:asciiTheme="majorHAnsi" w:eastAsiaTheme="majorEastAsia" w:hAnsiTheme="majorHAnsi" w:cstheme="majorBidi"/>
+      <w:color w:val="4F81BD" w:themeColor="accent1"/>
+    </w:rPr>
+  </w:style>
+  <w:style w:type="character" w:customStyle="1" w:styleId="BeschriftungZeichen">
+    <w:name w:val="Beschriftung Zeichen"/>
+    <w:basedOn w:val="Absatzstandardschriftart"/>
+    <w:link w:val="Beschriftung1"/>
+    <w:qFormat/>
+  </w:style>
+  <w:style w:type="character" w:customStyle="1" w:styleId="VerbatimChar">
+    <w:name w:val="Verbatim Char"/>
+    <w:basedOn w:val="BeschriftungZeichen"/>
+    <w:link w:val="SourceCode"/>
+    <w:qFormat/>
+    <w:rPr>
+      <w:rFonts w:ascii="Consolas" w:hAnsi="Consolas"/>
+      <w:sz w:val="22"/>
+    </w:rPr>
+  </w:style>
+  <w:style w:type="character" w:customStyle="1" w:styleId="Funotenanker">
+    <w:name w:val="Fußnotenanker"/>
+    <w:rPr>
+      <w:vertAlign w:val="superscript"/>
+    </w:rPr>
+  </w:style>
+  <w:style w:type="character" w:customStyle="1" w:styleId="FootnoteCharacters">
+    <w:name w:val="Footnote Characters"/>
+    <w:basedOn w:val="BeschriftungZeichen"/>
+    <w:uiPriority w:val="99"/>
+    <w:qFormat/>
+    <w:rPr>
+      <w:vertAlign w:val="superscript"/>
+    </w:rPr>
+  </w:style>
+  <w:style w:type="character" w:customStyle="1" w:styleId="Internetverknpfung">
+    <w:name w:val="Internetverknüpfung"/>
+    <w:basedOn w:val="BeschriftungZeichen"/>
+    <w:rPr>
+      <w:color w:val="4F81BD" w:themeColor="accent1"/>
+    </w:rPr>
+  </w:style>
+  <w:style w:type="character" w:customStyle="1" w:styleId="KeywordTok">
+    <w:name w:val="KeywordTok"/>
+    <w:basedOn w:val="VerbatimChar"/>
+    <w:qFormat/>
+    <w:rPr>
+      <w:rFonts w:ascii="Consolas" w:hAnsi="Consolas"/>
+      <w:b/>
+      <w:color w:val="007020"/>
+      <w:sz w:val="22"/>
+    </w:rPr>
+  </w:style>
+  <w:style w:type="character" w:customStyle="1" w:styleId="DataTypeTok">
+    <w:name w:val="DataTypeTok"/>
+    <w:basedOn w:val="VerbatimChar"/>
+    <w:qFormat/>
+    <w:rPr>
+      <w:rFonts w:ascii="Consolas" w:hAnsi="Consolas"/>
+      <w:color w:val="902000"/>
+      <w:sz w:val="22"/>
+    </w:rPr>
+  </w:style>
+  <w:style w:type="character" w:customStyle="1" w:styleId="DecValTok">
+    <w:name w:val="DecValTok"/>
+    <w:basedOn w:val="VerbatimChar"/>
+    <w:qFormat/>
+    <w:rPr>
+      <w:rFonts w:ascii="Consolas" w:hAnsi="Consolas"/>
+      <w:color w:val="40A070"/>
+      <w:sz w:val="22"/>
+    </w:rPr>
+  </w:style>
+  <w:style w:type="character" w:customStyle="1" w:styleId="BaseNTok">
+    <w:name w:val="BaseNTok"/>
+    <w:basedOn w:val="VerbatimChar"/>
+    <w:qFormat/>
+    <w:rPr>
+      <w:rFonts w:ascii="Consolas" w:hAnsi="Consolas"/>
+      <w:color w:val="40A070"/>
+      <w:sz w:val="22"/>
+    </w:rPr>
+  </w:style>
+  <w:style w:type="character" w:customStyle="1" w:styleId="FloatTok">
+    <w:name w:val="FloatTok"/>
+    <w:basedOn w:val="VerbatimChar"/>
+    <w:qFormat/>
+    <w:rPr>
+      <w:rFonts w:ascii="Consolas" w:hAnsi="Consolas"/>
+      <w:color w:val="40A070"/>
+      <w:sz w:val="22"/>
+    </w:rPr>
+  </w:style>
+  <w:style w:type="character" w:customStyle="1" w:styleId="ConstantTok">
+    <w:name w:val="ConstantTok"/>
+    <w:basedOn w:val="VerbatimChar"/>
+    <w:qFormat/>
+    <w:rPr>
+      <w:rFonts w:ascii="Consolas" w:hAnsi="Consolas"/>
+      <w:color w:val="880000"/>
+      <w:sz w:val="22"/>
+    </w:rPr>
+  </w:style>
+  <w:style w:type="character" w:customStyle="1" w:styleId="CharTok">
+    <w:name w:val="CharTok"/>
+    <w:basedOn w:val="VerbatimChar"/>
+    <w:qFormat/>
+    <w:rPr>
+      <w:rFonts w:ascii="Consolas" w:hAnsi="Consolas"/>
+      <w:color w:val="4070A0"/>
+      <w:sz w:val="22"/>
+    </w:rPr>
+  </w:style>
+  <w:style w:type="character" w:customStyle="1" w:styleId="SpecialCharTok">
+    <w:name w:val="SpecialCharTok"/>
+    <w:basedOn w:val="VerbatimChar"/>
+    <w:qFormat/>
+    <w:rPr>
+      <w:rFonts w:ascii="Consolas" w:hAnsi="Consolas"/>
+      <w:color w:val="4070A0"/>
+      <w:sz w:val="22"/>
+    </w:rPr>
+  </w:style>
+  <w:style w:type="character" w:customStyle="1" w:styleId="StringTok">
+    <w:name w:val="StringTok"/>
+    <w:basedOn w:val="VerbatimChar"/>
+    <w:qFormat/>
+    <w:rPr>
+      <w:rFonts w:ascii="Consolas" w:hAnsi="Consolas"/>
+      <w:color w:val="4070A0"/>
+      <w:sz w:val="22"/>
+    </w:rPr>
+  </w:style>
+  <w:style w:type="character" w:customStyle="1" w:styleId="VerbatimStringTok">
+    <w:name w:val="VerbatimStringTok"/>
+    <w:basedOn w:val="VerbatimChar"/>
+    <w:qFormat/>
+    <w:rPr>
+      <w:rFonts w:ascii="Consolas" w:hAnsi="Consolas"/>
+      <w:color w:val="4070A0"/>
+      <w:sz w:val="22"/>
+    </w:rPr>
+  </w:style>
+  <w:style w:type="character" w:customStyle="1" w:styleId="SpecialStringTok">
+    <w:name w:val="SpecialStringTok"/>
+    <w:basedOn w:val="VerbatimChar"/>
+    <w:qFormat/>
+    <w:rPr>
+      <w:rFonts w:ascii="Consolas" w:hAnsi="Consolas"/>
+      <w:color w:val="BB6688"/>
+      <w:sz w:val="22"/>
+    </w:rPr>
+  </w:style>
+  <w:style w:type="character" w:customStyle="1" w:styleId="ImportTok">
+    <w:name w:val="ImportTok"/>
+    <w:basedOn w:val="VerbatimChar"/>
+    <w:qFormat/>
+    <w:rPr>
+      <w:rFonts w:ascii="Consolas" w:hAnsi="Consolas"/>
+      <w:sz w:val="22"/>
+    </w:rPr>
+  </w:style>
+  <w:style w:type="character" w:customStyle="1" w:styleId="CommentTok">
+    <w:name w:val="CommentTok"/>
+    <w:basedOn w:val="VerbatimChar"/>
+    <w:qFormat/>
+    <w:rPr>
+      <w:rFonts w:ascii="Consolas" w:hAnsi="Consolas"/>
+      <w:i/>
+      <w:color w:val="60A0B0"/>
+      <w:sz w:val="22"/>
+    </w:rPr>
+  </w:style>
+  <w:style w:type="character" w:customStyle="1" w:styleId="DocumentationTok">
+    <w:name w:val="DocumentationTok"/>
+    <w:basedOn w:val="VerbatimChar"/>
+    <w:qFormat/>
+    <w:rPr>
+      <w:rFonts w:ascii="Consolas" w:hAnsi="Consolas"/>
+      <w:i/>
+      <w:color w:val="BA2121"/>
+      <w:sz w:val="22"/>
+    </w:rPr>
+  </w:style>
+  <w:style w:type="character" w:customStyle="1" w:styleId="AnnotationTok">
+    <w:name w:val="AnnotationTok"/>
+    <w:basedOn w:val="VerbatimChar"/>
+    <w:qFormat/>
+    <w:rPr>
+      <w:rFonts w:ascii="Consolas" w:hAnsi="Consolas"/>
+      <w:b/>
+      <w:i/>
+      <w:color w:val="60A0B0"/>
+      <w:sz w:val="22"/>
+    </w:rPr>
+  </w:style>
+  <w:style w:type="character" w:customStyle="1" w:styleId="CommentVarTok">
+    <w:name w:val="CommentVarTok"/>
+    <w:basedOn w:val="VerbatimChar"/>
+    <w:qFormat/>
+    <w:rPr>
+      <w:rFonts w:ascii="Consolas" w:hAnsi="Consolas"/>
+      <w:b/>
+      <w:i/>
+      <w:color w:val="60A0B0"/>
+      <w:sz w:val="22"/>
+    </w:rPr>
+  </w:style>
+  <w:style w:type="character" w:customStyle="1" w:styleId="OtherTok">
+    <w:name w:val="OtherTok"/>
+    <w:basedOn w:val="VerbatimChar"/>
+    <w:qFormat/>
+    <w:rPr>
+      <w:rFonts w:ascii="Consolas" w:hAnsi="Consolas"/>
+      <w:color w:val="007020"/>
+      <w:sz w:val="22"/>
+    </w:rPr>
+  </w:style>
+  <w:style w:type="character" w:customStyle="1" w:styleId="FunctionTok">
+    <w:name w:val="FunctionTok"/>
+    <w:basedOn w:val="VerbatimChar"/>
+    <w:qFormat/>
+    <w:rPr>
+      <w:rFonts w:ascii="Consolas" w:hAnsi="Consolas"/>
+      <w:color w:val="06287E"/>
+      <w:sz w:val="22"/>
+    </w:rPr>
+  </w:style>
+  <w:style w:type="character" w:customStyle="1" w:styleId="VariableTok">
+    <w:name w:val="VariableTok"/>
+    <w:basedOn w:val="VerbatimChar"/>
+    <w:qFormat/>
+    <w:rPr>
+      <w:rFonts w:ascii="Consolas" w:hAnsi="Consolas"/>
+      <w:color w:val="19177C"/>
+      <w:sz w:val="22"/>
+    </w:rPr>
+  </w:style>
+  <w:style w:type="character" w:customStyle="1" w:styleId="ControlFlowTok">
+    <w:name w:val="ControlFlowTok"/>
+    <w:basedOn w:val="VerbatimChar"/>
+    <w:qFormat/>
+    <w:rPr>
+      <w:rFonts w:ascii="Consolas" w:hAnsi="Consolas"/>
+      <w:b/>
+      <w:color w:val="007020"/>
+      <w:sz w:val="22"/>
+    </w:rPr>
+  </w:style>
+  <w:style w:type="character" w:customStyle="1" w:styleId="OperatorTok">
+    <w:name w:val="OperatorTok"/>
+    <w:basedOn w:val="VerbatimChar"/>
+    <w:qFormat/>
+    <w:rPr>
+      <w:rFonts w:ascii="Consolas" w:hAnsi="Consolas"/>
+      <w:color w:val="666666"/>
+      <w:sz w:val="22"/>
+    </w:rPr>
+  </w:style>
+  <w:style w:type="character" w:customStyle="1" w:styleId="BuiltInTok">
+    <w:name w:val="BuiltInTok"/>
+    <w:basedOn w:val="VerbatimChar"/>
+    <w:qFormat/>
+    <w:rPr>
+      <w:rFonts w:ascii="Consolas" w:hAnsi="Consolas"/>
+      <w:sz w:val="22"/>
+    </w:rPr>
+  </w:style>
+  <w:style w:type="character" w:customStyle="1" w:styleId="ExtensionTok">
+    <w:name w:val="ExtensionTok"/>
+    <w:basedOn w:val="VerbatimChar"/>
+    <w:qFormat/>
+    <w:rPr>
+      <w:rFonts w:ascii="Consolas" w:hAnsi="Consolas"/>
+      <w:sz w:val="22"/>
+    </w:rPr>
+  </w:style>
+  <w:style w:type="character" w:customStyle="1" w:styleId="PreprocessorTok">
+    <w:name w:val="PreprocessorTok"/>
+    <w:basedOn w:val="VerbatimChar"/>
+    <w:qFormat/>
+    <w:rPr>
+      <w:rFonts w:ascii="Consolas" w:hAnsi="Consolas"/>
+      <w:color w:val="BC7A00"/>
+      <w:sz w:val="22"/>
+    </w:rPr>
+  </w:style>
+  <w:style w:type="character" w:customStyle="1" w:styleId="AttributeTok">
+    <w:name w:val="AttributeTok"/>
+    <w:basedOn w:val="VerbatimChar"/>
+    <w:qFormat/>
+    <w:rPr>
+      <w:rFonts w:ascii="Consolas" w:hAnsi="Consolas"/>
+      <w:color w:val="7D9029"/>
+      <w:sz w:val="22"/>
+    </w:rPr>
+  </w:style>
+  <w:style w:type="character" w:customStyle="1" w:styleId="RegionMarkerTok">
+    <w:name w:val="RegionMarkerTok"/>
+    <w:basedOn w:val="VerbatimChar"/>
+    <w:qFormat/>
+    <w:rPr>
+      <w:rFonts w:ascii="Consolas" w:hAnsi="Consolas"/>
+      <w:sz w:val="22"/>
+    </w:rPr>
+  </w:style>
+  <w:style w:type="character" w:customStyle="1" w:styleId="InformationTok">
+    <w:name w:val="InformationTok"/>
+    <w:basedOn w:val="VerbatimChar"/>
+    <w:qFormat/>
+    <w:rPr>
+      <w:rFonts w:ascii="Consolas" w:hAnsi="Consolas"/>
+      <w:b/>
+      <w:i/>
+      <w:color w:val="60A0B0"/>
+      <w:sz w:val="22"/>
+    </w:rPr>
+  </w:style>
+  <w:style w:type="character" w:customStyle="1" w:styleId="WarningTok">
+    <w:name w:val="WarningTok"/>
+    <w:basedOn w:val="VerbatimChar"/>
+    <w:qFormat/>
+    <w:rPr>
+      <w:rFonts w:ascii="Consolas" w:hAnsi="Consolas"/>
+      <w:b/>
+      <w:i/>
+      <w:color w:val="60A0B0"/>
+      <w:sz w:val="22"/>
+    </w:rPr>
+  </w:style>
+  <w:style w:type="character" w:customStyle="1" w:styleId="AlertTok">
+    <w:name w:val="AlertTok"/>
+    <w:basedOn w:val="VerbatimChar"/>
+    <w:qFormat/>
+    <w:rPr>
+      <w:rFonts w:ascii="Consolas" w:hAnsi="Consolas"/>
+      <w:b/>
+      <w:color w:val="FF0000"/>
+      <w:sz w:val="22"/>
+    </w:rPr>
+  </w:style>
+  <w:style w:type="character" w:customStyle="1" w:styleId="ErrorTok">
+    <w:name w:val="ErrorTok"/>
+    <w:basedOn w:val="VerbatimChar"/>
+    <w:qFormat/>
+    <w:rPr>
+      <w:rFonts w:ascii="Consolas" w:hAnsi="Consolas"/>
+      <w:b/>
+      <w:color w:val="FF0000"/>
+      <w:sz w:val="22"/>
+    </w:rPr>
+  </w:style>
+  <w:style w:type="character" w:customStyle="1" w:styleId="NormalTok">
+    <w:name w:val="NormalTok"/>
+    <w:basedOn w:val="VerbatimChar"/>
+    <w:qFormat/>
+    <w:rPr>
+      <w:rFonts w:ascii="Consolas" w:hAnsi="Consolas"/>
+      <w:sz w:val="22"/>
+    </w:rPr>
+  </w:style>
+  <w:style w:type="character" w:customStyle="1" w:styleId="FunotentextZeichen">
+    <w:name w:val="Fußnotentext Zeichen"/>
+    <w:basedOn w:val="Absatzstandardschriftart"/>
+    <w:link w:val="Funotentext1"/>
+    <w:qFormat/>
+    <w:rsid w:val="008A2E1D"/>
+  </w:style>
+  <w:style w:type="character" w:customStyle="1" w:styleId="SprechblasentextZeichen">
+    <w:name w:val="Sprechblasentext Zeichen"/>
+    <w:basedOn w:val="Absatzstandardschriftart"/>
+    <w:link w:val="Sprechblasentext"/>
+    <w:semiHidden/>
+    <w:qFormat/>
+    <w:rsid w:val="008A2E1D"/>
+    <w:rPr>
+      <w:rFonts w:ascii="Lucida Grande" w:hAnsi="Lucida Grande"/>
+      <w:sz w:val="18"/>
+      <w:szCs w:val="18"/>
+    </w:rPr>
+  </w:style>
+  <w:style w:type="character" w:styleId="Kommentarzeichen">
+    <w:name w:val="annotation reference"/>
+    <w:basedOn w:val="Absatzstandardschriftart"/>
+    <w:semiHidden/>
+    <w:unhideWhenUsed/>
+    <w:qFormat/>
+    <w:rsid w:val="00185505"/>
+    <w:rPr>
+      <w:sz w:val="18"/>
+      <w:szCs w:val="18"/>
+    </w:rPr>
+  </w:style>
+  <w:style w:type="character" w:customStyle="1" w:styleId="KommentartextZeichen">
+    <w:name w:val="Kommentartext Zeichen"/>
+    <w:basedOn w:val="Absatzstandardschriftart"/>
+    <w:link w:val="Kommentartext"/>
+    <w:semiHidden/>
+    <w:qFormat/>
+    <w:rsid w:val="00185505"/>
+  </w:style>
+  <w:style w:type="character" w:customStyle="1" w:styleId="KommentarthemaZeichen">
+    <w:name w:val="Kommentarthema Zeichen"/>
+    <w:basedOn w:val="KommentartextZeichen"/>
+    <w:link w:val="Kommentarthema"/>
+    <w:semiHidden/>
+    <w:qFormat/>
+    <w:rsid w:val="00185505"/>
+    <w:rPr>
+      <w:b/>
+      <w:bCs/>
+      <w:sz w:val="20"/>
+      <w:szCs w:val="20"/>
+    </w:rPr>
+  </w:style>
+  <w:style w:type="character" w:customStyle="1" w:styleId="ListLabel1">
+    <w:name w:val="ListLabel 1"/>
+    <w:qFormat/>
+  </w:style>
+  <w:style w:type="character" w:styleId="Funotenzeichen">
+    <w:name w:val="footnote reference"/>
+    <w:qFormat/>
+  </w:style>
+  <w:style w:type="character" w:customStyle="1" w:styleId="Endnotenanker">
+    <w:name w:val="Endnotenanker"/>
+    <w:rPr>
+      <w:vertAlign w:val="superscript"/>
+    </w:rPr>
+  </w:style>
+  <w:style w:type="character" w:styleId="Endnotenzeichen">
+    <w:name w:val="endnote reference"/>
+    <w:qFormat/>
+  </w:style>
+  <w:style w:type="paragraph" w:customStyle="1" w:styleId="berschrift">
+    <w:name w:val="Überschrift"/>
+    <w:basedOn w:val="Standard"/>
+    <w:next w:val="Textkrper"/>
+    <w:qFormat/>
+    <w:pPr>
+      <w:keepNext/>
+      <w:spacing w:before="240" w:after="120"/>
+    </w:pPr>
+    <w:rPr>
+      <w:rFonts w:ascii="Liberation Sans" w:eastAsia="Source Han Sans CN Regular" w:hAnsi="Liberation Sans" w:cs="Lohit Devanagari"/>
+      <w:sz w:val="28"/>
+      <w:szCs w:val="28"/>
+    </w:rPr>
+  </w:style>
+  <w:style w:type="paragraph" w:styleId="Textkrper">
+    <w:name w:val="Body Text"/>
+    <w:basedOn w:val="Standard"/>
+    <w:qFormat/>
+    <w:pPr>
+      <w:spacing w:before="180" w:after="180"/>
+    </w:pPr>
+  </w:style>
+  <w:style w:type="paragraph" w:styleId="Liste">
+    <w:name w:val="List"/>
+    <w:basedOn w:val="Textkrper"/>
+    <w:rPr>
+      <w:rFonts w:cs="Lohit Devanagari"/>
+    </w:rPr>
+  </w:style>
+  <w:style w:type="paragraph" w:customStyle="1" w:styleId="Beschriftung1">
+    <w:name w:val="Beschriftung1"/>
+    <w:basedOn w:val="Standard"/>
+    <w:link w:val="BeschriftungZeichen"/>
+    <w:qFormat/>
+    <w:pPr>
+      <w:suppressLineNumbers/>
+      <w:spacing w:before="120" w:after="120"/>
+    </w:pPr>
+    <w:rPr>
+      <w:rFonts w:cs="Lohit Devanagari"/>
+      <w:i/>
+      <w:iCs/>
+    </w:rPr>
+  </w:style>
+  <w:style w:type="paragraph" w:customStyle="1" w:styleId="Verzeichnis">
+    <w:name w:val="Verzeichnis"/>
+    <w:basedOn w:val="Standard"/>
+    <w:qFormat/>
+    <w:pPr>
+      <w:suppressLineNumbers/>
+    </w:pPr>
+    <w:rPr>
+      <w:rFonts w:cs="Lohit Devanagari"/>
+    </w:rPr>
+  </w:style>
+  <w:style w:type="paragraph" w:customStyle="1" w:styleId="FirstParagraph">
+    <w:name w:val="First Paragraph"/>
+    <w:basedOn w:val="Textkrper"/>
+    <w:next w:val="Textkrper"/>
+    <w:qFormat/>
+  </w:style>
+  <w:style w:type="paragraph" w:customStyle="1" w:styleId="Compact">
+    <w:name w:val="Compact"/>
+    <w:basedOn w:val="Textkrper"/>
+    <w:qFormat/>
+    <w:pPr>
+      <w:spacing w:before="36" w:after="36"/>
+    </w:pPr>
+  </w:style>
+  <w:style w:type="paragraph" w:styleId="Titel">
+    <w:name w:val="Title"/>
+    <w:basedOn w:val="Standard"/>
+    <w:next w:val="Textkrper"/>
+    <w:qFormat/>
+    <w:pPr>
+      <w:keepNext/>
+      <w:keepLines/>
+      <w:spacing w:before="480" w:after="240"/>
+      <w:jc w:val="center"/>
+    </w:pPr>
+    <w:rPr>
+      <w:rFonts w:asciiTheme="majorHAnsi" w:eastAsiaTheme="majorEastAsia" w:hAnsiTheme="majorHAnsi" w:cstheme="majorBidi"/>
+      <w:b/>
+      <w:bCs/>
+      <w:color w:val="345A8A" w:themeColor="accent1" w:themeShade="B5"/>
+      <w:sz w:val="36"/>
+      <w:szCs w:val="36"/>
+    </w:rPr>
+  </w:style>
+  <w:style w:type="paragraph" w:styleId="Untertitel">
+    <w:name w:val="Subtitle"/>
+    <w:basedOn w:val="Titel"/>
+    <w:next w:val="Textkrper"/>
+    <w:qFormat/>
+    <w:pPr>
+      <w:spacing w:before="240"/>
+    </w:pPr>
+    <w:rPr>
+      <w:sz w:val="30"/>
+      <w:szCs w:val="30"/>
+    </w:rPr>
+  </w:style>
+  <w:style w:type="paragraph" w:customStyle="1" w:styleId="Author">
+    <w:name w:val="Author"/>
+    <w:next w:val="Textkrper"/>
+    <w:qFormat/>
+    <w:pPr>
+      <w:keepNext/>
+      <w:keepLines/>
+      <w:jc w:val="center"/>
+    </w:pPr>
+  </w:style>
+  <w:style w:type="paragraph" w:styleId="Datum">
+    <w:name w:val="Date"/>
+    <w:next w:val="Textkrper"/>
+    <w:qFormat/>
+    <w:pPr>
+      <w:keepNext/>
+      <w:keepLines/>
+      <w:jc w:val="center"/>
+    </w:pPr>
+  </w:style>
+  <w:style w:type="paragraph" w:customStyle="1" w:styleId="Abstract">
+    <w:name w:val="Abstract"/>
+    <w:basedOn w:val="Standard"/>
+    <w:next w:val="Textkrper"/>
+    <w:qFormat/>
+    <w:pPr>
+      <w:keepNext/>
+      <w:keepLines/>
+      <w:spacing w:before="300" w:after="300"/>
+    </w:pPr>
+    <w:rPr>
+      <w:sz w:val="20"/>
+      <w:szCs w:val="20"/>
+    </w:rPr>
+  </w:style>
+  <w:style w:type="paragraph" w:styleId="Literaturverzeichnis">
+    <w:name w:val="Bibliography"/>
+    <w:basedOn w:val="Standard"/>
+    <w:qFormat/>
+  </w:style>
+  <w:style w:type="paragraph" w:styleId="Blocktext">
+    <w:name w:val="Block Text"/>
+    <w:basedOn w:val="Textkrper"/>
+    <w:next w:val="Textkrper"/>
+    <w:uiPriority w:val="9"/>
+    <w:unhideWhenUsed/>
+    <w:qFormat/>
+    <w:pPr>
+      <w:spacing w:before="100" w:after="100"/>
+    </w:pPr>
+    <w:rPr>
+      <w:rFonts w:asciiTheme="majorHAnsi" w:eastAsiaTheme="majorEastAsia" w:hAnsiTheme="majorHAnsi" w:cstheme="majorBidi"/>
+      <w:bCs/>
+      <w:sz w:val="20"/>
+      <w:szCs w:val="20"/>
+    </w:rPr>
+  </w:style>
+  <w:style w:type="paragraph" w:customStyle="1" w:styleId="Funotentext1">
+    <w:name w:val="Fußnotentext1"/>
+    <w:basedOn w:val="Standard"/>
+    <w:link w:val="FunotentextZeichen"/>
+    <w:unhideWhenUsed/>
+    <w:qFormat/>
+  </w:style>
+  <w:style w:type="paragraph" w:customStyle="1" w:styleId="DefinitionTerm">
+    <w:name w:val="Definition Term"/>
+    <w:basedOn w:val="Standard"/>
+    <w:next w:val="Definition"/>
+    <w:qFormat/>
+    <w:pPr>
+      <w:keepNext/>
+      <w:keepLines/>
+      <w:spacing w:after="0"/>
+    </w:pPr>
+    <w:rPr>
+      <w:b/>
+    </w:rPr>
+  </w:style>
+  <w:style w:type="paragraph" w:customStyle="1" w:styleId="Definition">
+    <w:name w:val="Definition"/>
+    <w:basedOn w:val="Standard"/>
+    <w:qFormat/>
+  </w:style>
+  <w:style w:type="paragraph" w:styleId="Beschriftung">
+    <w:name w:val="caption"/>
+    <w:basedOn w:val="Standard"/>
+    <w:qFormat/>
+    <w:pPr>
+      <w:spacing w:after="120"/>
+    </w:pPr>
+    <w:rPr>
+      <w:i/>
+    </w:rPr>
+  </w:style>
+  <w:style w:type="paragraph" w:customStyle="1" w:styleId="TableCaption">
+    <w:name w:val="Table Caption"/>
+    <w:basedOn w:val="Beschriftung"/>
+    <w:qFormat/>
+    <w:pPr>
+      <w:keepNext/>
+    </w:pPr>
+  </w:style>
+  <w:style w:type="paragraph" w:customStyle="1" w:styleId="ImageCaption">
+    <w:name w:val="Image Caption"/>
+    <w:basedOn w:val="Beschriftung"/>
+    <w:qFormat/>
+  </w:style>
+  <w:style w:type="paragraph" w:customStyle="1" w:styleId="Schaubild">
+    <w:name w:val="Schaubild"/>
+    <w:basedOn w:val="Standard"/>
+    <w:qFormat/>
+  </w:style>
+  <w:style w:type="paragraph" w:customStyle="1" w:styleId="CaptionedFigure">
+    <w:name w:val="Captioned Figure"/>
+    <w:basedOn w:val="Schaubild"/>
+    <w:qFormat/>
+    <w:pPr>
+      <w:keepNext/>
+    </w:pPr>
+  </w:style>
+  <w:style w:type="paragraph" w:styleId="Inhaltsverzeichnisberschrift">
+    <w:name w:val="TOC Heading"/>
+    <w:basedOn w:val="berschrift11"/>
+    <w:next w:val="Textkrper"/>
+    <w:uiPriority w:val="39"/>
+    <w:unhideWhenUsed/>
+    <w:qFormat/>
+    <w:pPr>
+      <w:spacing w:before="240" w:line="259" w:lineRule="auto"/>
+    </w:pPr>
+    <w:rPr>
+      <w:b w:val="0"/>
+      <w:bCs w:val="0"/>
+      <w:color w:val="365F91" w:themeColor="accent1" w:themeShade="BF"/>
+    </w:rPr>
+  </w:style>
+  <w:style w:type="paragraph" w:customStyle="1" w:styleId="SourceCode">
+    <w:name w:val="Source Code"/>
+    <w:basedOn w:val="Standard"/>
+    <w:link w:val="VerbatimChar"/>
+    <w:qFormat/>
+  </w:style>
+  <w:style w:type="paragraph" w:styleId="Sprechblasentext">
+    <w:name w:val="Balloon Text"/>
+    <w:basedOn w:val="Standard"/>
+    <w:link w:val="SprechblasentextZeichen"/>
+    <w:semiHidden/>
+    <w:unhideWhenUsed/>
+    <w:qFormat/>
+    <w:rsid w:val="008A2E1D"/>
+    <w:pPr>
+      <w:spacing w:after="0"/>
+    </w:pPr>
+    <w:rPr>
+      <w:rFonts w:ascii="Lucida Grande" w:hAnsi="Lucida Grande"/>
+      <w:sz w:val="18"/>
+      <w:szCs w:val="18"/>
+    </w:rPr>
+  </w:style>
+  <w:style w:type="paragraph" w:styleId="Kommentartext">
+    <w:name w:val="annotation text"/>
+    <w:basedOn w:val="Standard"/>
+    <w:link w:val="KommentartextZeichen"/>
+    <w:semiHidden/>
+    <w:unhideWhenUsed/>
+    <w:qFormat/>
+    <w:rsid w:val="00185505"/>
+  </w:style>
+  <w:style w:type="paragraph" w:styleId="Kommentarthema">
+    <w:name w:val="annotation subject"/>
+    <w:basedOn w:val="Kommentartext"/>
+    <w:next w:val="Kommentartext"/>
+    <w:link w:val="KommentarthemaZeichen"/>
+    <w:semiHidden/>
+    <w:unhideWhenUsed/>
+    <w:qFormat/>
+    <w:rsid w:val="00185505"/>
+    <w:rPr>
+      <w:b/>
+      <w:bCs/>
+      <w:sz w:val="20"/>
+      <w:szCs w:val="20"/>
+    </w:rPr>
+  </w:style>
+  <w:style w:type="table" w:customStyle="1" w:styleId="Table">
+    <w:name w:val="Table"/>
+    <w:semiHidden/>
+    <w:unhideWhenUsed/>
+    <w:qFormat/>
+    <w:tblPr>
+      <w:tblInd w:w="0" w:type="dxa"/>
+      <w:tblCellMar>
+        <w:top w:w="0" w:type="dxa"/>
+        <w:left w:w="108" w:type="dxa"/>
+        <w:bottom w:w="0" w:type="dxa"/>
+        <w:right w:w="108" w:type="dxa"/>
+      </w:tblCellMar>
+    </w:tblPr>
+  </w:style>
+  <w:style w:type="paragraph" w:styleId="Funotentext">
+    <w:name w:val="footnote text"/>
+    <w:basedOn w:val="Standard"/>
+    <w:link w:val="FunotentextZeichen1"/>
+    <w:unhideWhenUsed/>
+    <w:rsid w:val="00572419"/>
+    <w:pPr>
+      <w:spacing w:after="0"/>
+    </w:pPr>
+  </w:style>
+  <w:style w:type="character" w:customStyle="1" w:styleId="FunotentextZeichen1">
+    <w:name w:val="Fußnotentext Zeichen1"/>
+    <w:basedOn w:val="Absatzstandardschriftart"/>
+    <w:link w:val="Funotentext"/>
+    <w:rsid w:val="00572419"/>
+  </w:style>
+  <w:style w:type="paragraph" w:styleId="Fuzeile">
+    <w:name w:val="footer"/>
+    <w:basedOn w:val="Standard"/>
+    <w:link w:val="FuzeileZeichen"/>
+    <w:unhideWhenUsed/>
+    <w:rsid w:val="00C22001"/>
+    <w:pPr>
+      <w:tabs>
+        <w:tab w:val="center" w:pos="4536"/>
+        <w:tab w:val="right" w:pos="9072"/>
+      </w:tabs>
+      <w:spacing w:after="0"/>
+    </w:pPr>
+  </w:style>
+  <w:style w:type="character" w:customStyle="1" w:styleId="FuzeileZeichen">
+    <w:name w:val="Fußzeile Zeichen"/>
+    <w:basedOn w:val="Absatzstandardschriftart"/>
+    <w:link w:val="Fuzeile"/>
+    <w:rsid w:val="00C22001"/>
+  </w:style>
+  <w:style w:type="character" w:styleId="Seitenzahl">
+    <w:name w:val="page number"/>
+    <w:basedOn w:val="Absatzstandardschriftart"/>
+    <w:semiHidden/>
+    <w:unhideWhenUsed/>
+    <w:rsid w:val="00C22001"/>
+  </w:style>
+  <w:style w:type="paragraph" w:styleId="Kopfzeile">
+    <w:name w:val="header"/>
+    <w:basedOn w:val="Standard"/>
+    <w:link w:val="KopfzeileZeichen"/>
+    <w:unhideWhenUsed/>
+    <w:rsid w:val="003E1DCD"/>
+    <w:pPr>
+      <w:tabs>
+        <w:tab w:val="center" w:pos="4536"/>
+        <w:tab w:val="right" w:pos="9072"/>
+      </w:tabs>
+      <w:spacing w:after="0"/>
+    </w:pPr>
+  </w:style>
+  <w:style w:type="character" w:customStyle="1" w:styleId="KopfzeileZeichen">
+    <w:name w:val="Kopfzeile Zeichen"/>
+    <w:basedOn w:val="Absatzstandardschriftart"/>
+    <w:link w:val="Kopfzeile"/>
+    <w:rsid w:val="003E1DCD"/>
+  </w:style>
+  <w:style w:type="character" w:styleId="Link">
+    <w:name w:val="Hyperlink"/>
+    <w:basedOn w:val="Absatzstandardschriftart"/>
+    <w:rsid w:val="00B129F2"/>
+    <w:rPr>
+      <w:color w:val="0000FF" w:themeColor="hyperlink"/>
+      <w:u w:val="single"/>
+    </w:rPr>
+  </w:style>
+  <w:style w:type="character" w:styleId="GesichteterLink">
+    <w:name w:val="FollowedHyperlink"/>
+    <w:basedOn w:val="Absatzstandardschriftart"/>
     <w:rsid w:val="003201FC"/>
     <w:rPr>
       <w:color w:val="800080" w:themeColor="followedHyperlink"/>

</xml_diff>